<commit_message>
Security Analsis research extract added.
</commit_message>
<xml_diff>
--- a/Application Development/Exceptions and challenges faced/RMI_Exceptions.docx
+++ b/Application Development/Exceptions and challenges faced/RMI_Exceptions.docx
@@ -1,6 +1,6 @@
 
 <file path=word/document.xml><?xml version="1.0" encoding="utf-8"?>
-<w:document xmlns:wpc="http://schemas.microsoft.com/office/word/2010/wordprocessingCanvas" xmlns:mo="http://schemas.microsoft.com/office/mac/office/2008/main" xmlns:mc="http://schemas.openxmlformats.org/markup-compatibility/2006" xmlns:mv="urn:schemas-microsoft-com:mac:vml" xmlns:o="urn:schemas-microsoft-com:office:office" xmlns:r="http://schemas.openxmlformats.org/officeDocument/2006/relationships" xmlns:m="http://schemas.openxmlformats.org/officeDocument/2006/math" xmlns:v="urn:schemas-microsoft-com:vml" xmlns:wp14="http://schemas.microsoft.com/office/word/2010/wordprocessingDrawing" xmlns:wp="http://schemas.openxmlformats.org/drawingml/2006/wordprocessingDrawing" xmlns:w10="urn:schemas-microsoft-com:office:word" xmlns:w="http://schemas.openxmlformats.org/wordprocessingml/2006/main" xmlns:w14="http://schemas.microsoft.com/office/word/2010/wordml" xmlns:wpg="http://schemas.microsoft.com/office/word/2010/wordprocessingGroup" xmlns:wpi="http://schemas.microsoft.com/office/word/2010/wordprocessingInk" xmlns:wne="http://schemas.microsoft.com/office/word/2006/wordml" xmlns:wps="http://schemas.microsoft.com/office/word/2010/wordprocessingShape" mc:Ignorable="w14 wp14">
+<w:document xmlns:ve="http://schemas.openxmlformats.org/markup-compatibility/2006" xmlns:o="urn:schemas-microsoft-com:office:office" xmlns:r="http://schemas.openxmlformats.org/officeDocument/2006/relationships" xmlns:m="http://schemas.openxmlformats.org/officeDocument/2006/math" xmlns:v="urn:schemas-microsoft-com:vml" xmlns:wp="http://schemas.openxmlformats.org/drawingml/2006/wordprocessingDrawing" xmlns:w10="urn:schemas-microsoft-com:office:word" xmlns:w="http://schemas.openxmlformats.org/wordprocessingml/2006/main" xmlns:wne="http://schemas.microsoft.com/office/word/2006/wordml">
   <w:body>
     <w:p>
       <w:pPr>
@@ -73,12 +73,21 @@
         </w:rPr>
         <w:t>[</w:t>
       </w:r>
-      <w:r>
-        <w:rPr>
-          <w:rFonts w:ascii="Monaco" w:hAnsi="Monaco" w:cs="Monaco"/>
-          <w:szCs w:val="28"/>
-        </w:rPr>
-        <w:t xml:space="preserve">hint to the </w:t>
+      <w:proofErr w:type="gramStart"/>
+      <w:r>
+        <w:rPr>
+          <w:rFonts w:ascii="Monaco" w:hAnsi="Monaco" w:cs="Monaco"/>
+          <w:szCs w:val="28"/>
+        </w:rPr>
+        <w:t>hint</w:t>
+      </w:r>
+      <w:proofErr w:type="gramEnd"/>
+      <w:r>
+        <w:rPr>
+          <w:rFonts w:ascii="Monaco" w:hAnsi="Monaco" w:cs="Monaco"/>
+          <w:szCs w:val="28"/>
+        </w:rPr>
+        <w:t xml:space="preserve"> to the </w:t>
       </w:r>
       <w:r>
         <w:rPr>
@@ -87,7 +96,7 @@
         </w:rPr>
         <w:t xml:space="preserve">solution found in: </w:t>
       </w:r>
-      <w:hyperlink r:id="rId6" w:history="1">
+      <w:hyperlink r:id="rId5" w:history="1">
         <w:r>
           <w:rPr>
             <w:rStyle w:val="Hyperlink"/>
@@ -132,14 +141,25 @@
           <w:highlight w:val="yellow"/>
         </w:rPr>
       </w:pPr>
-      <w:r>
-        <w:rPr>
-          <w:rFonts w:ascii="Monaco" w:hAnsi="Monaco" w:cs="Monaco"/>
-          <w:sz w:val="28"/>
-          <w:szCs w:val="28"/>
-          <w:highlight w:val="yellow"/>
-        </w:rPr>
-        <w:t>ComputeEngine exception:</w:t>
+      <w:proofErr w:type="spellStart"/>
+      <w:r>
+        <w:rPr>
+          <w:rFonts w:ascii="Monaco" w:hAnsi="Monaco" w:cs="Monaco"/>
+          <w:sz w:val="28"/>
+          <w:szCs w:val="28"/>
+          <w:highlight w:val="yellow"/>
+        </w:rPr>
+        <w:t>ComputeEngine</w:t>
+      </w:r>
+      <w:proofErr w:type="spellEnd"/>
+      <w:r>
+        <w:rPr>
+          <w:rFonts w:ascii="Monaco" w:hAnsi="Monaco" w:cs="Monaco"/>
+          <w:sz w:val="28"/>
+          <w:szCs w:val="28"/>
+          <w:highlight w:val="yellow"/>
+        </w:rPr>
+        <w:t xml:space="preserve"> exception:</w:t>
       </w:r>
     </w:p>
     <w:p>
@@ -169,14 +189,76 @@
           <w:highlight w:val="yellow"/>
         </w:rPr>
       </w:pPr>
-      <w:r>
-        <w:rPr>
-          <w:rFonts w:ascii="Monaco" w:hAnsi="Monaco" w:cs="Monaco"/>
-          <w:sz w:val="28"/>
-          <w:szCs w:val="28"/>
-          <w:highlight w:val="yellow"/>
-        </w:rPr>
-        <w:t>java.security.AccessControlException: access denied (java.net.SocketPermission 127.0.0.1:1099 connect,resolve)</w:t>
+      <w:proofErr w:type="spellStart"/>
+      <w:r>
+        <w:rPr>
+          <w:rFonts w:ascii="Monaco" w:hAnsi="Monaco" w:cs="Monaco"/>
+          <w:sz w:val="28"/>
+          <w:szCs w:val="28"/>
+          <w:highlight w:val="yellow"/>
+        </w:rPr>
+        <w:t>java.security.AccessControlException</w:t>
+      </w:r>
+      <w:proofErr w:type="spellEnd"/>
+      <w:r>
+        <w:rPr>
+          <w:rFonts w:ascii="Monaco" w:hAnsi="Monaco" w:cs="Monaco"/>
+          <w:sz w:val="28"/>
+          <w:szCs w:val="28"/>
+          <w:highlight w:val="yellow"/>
+        </w:rPr>
+        <w:t>: access denied (</w:t>
+      </w:r>
+      <w:proofErr w:type="spellStart"/>
+      <w:r>
+        <w:rPr>
+          <w:rFonts w:ascii="Monaco" w:hAnsi="Monaco" w:cs="Monaco"/>
+          <w:sz w:val="28"/>
+          <w:szCs w:val="28"/>
+          <w:highlight w:val="yellow"/>
+        </w:rPr>
+        <w:t>java.net.SocketPermission</w:t>
+      </w:r>
+      <w:proofErr w:type="spellEnd"/>
+      <w:r>
+        <w:rPr>
+          <w:rFonts w:ascii="Monaco" w:hAnsi="Monaco" w:cs="Monaco"/>
+          <w:sz w:val="28"/>
+          <w:szCs w:val="28"/>
+          <w:highlight w:val="yellow"/>
+        </w:rPr>
+        <w:t xml:space="preserve"> 127.0.0.1:1099 </w:t>
+      </w:r>
+      <w:proofErr w:type="spellStart"/>
+      <w:r>
+        <w:rPr>
+          <w:rFonts w:ascii="Monaco" w:hAnsi="Monaco" w:cs="Monaco"/>
+          <w:sz w:val="28"/>
+          <w:szCs w:val="28"/>
+          <w:highlight w:val="yellow"/>
+        </w:rPr>
+        <w:t>connect</w:t>
+      </w:r>
+      <w:proofErr w:type="gramStart"/>
+      <w:r>
+        <w:rPr>
+          <w:rFonts w:ascii="Monaco" w:hAnsi="Monaco" w:cs="Monaco"/>
+          <w:sz w:val="28"/>
+          <w:szCs w:val="28"/>
+          <w:highlight w:val="yellow"/>
+        </w:rPr>
+        <w:t>,resolve</w:t>
+      </w:r>
+      <w:proofErr w:type="spellEnd"/>
+      <w:proofErr w:type="gramEnd"/>
+      <w:r>
+        <w:rPr>
+          <w:rFonts w:ascii="Monaco" w:hAnsi="Monaco" w:cs="Monaco"/>
+          <w:sz w:val="28"/>
+          <w:szCs w:val="28"/>
+          <w:highlight w:val="yellow"/>
+        </w:rPr>
+        <w:t>)</w:t>
       </w:r>
     </w:p>
     <w:p>
@@ -214,7 +296,26 @@
           <w:highlight w:val="yellow"/>
         </w:rPr>
         <w:tab/>
-        <w:t>at java.security.AccessControlContext.checkPermission(AccessControlContext.java:376)</w:t>
+      </w:r>
+      <w:proofErr w:type="gramStart"/>
+      <w:r>
+        <w:rPr>
+          <w:rFonts w:ascii="Monaco" w:hAnsi="Monaco" w:cs="Monaco"/>
+          <w:sz w:val="28"/>
+          <w:szCs w:val="28"/>
+          <w:highlight w:val="yellow"/>
+        </w:rPr>
+        <w:t>at</w:t>
+      </w:r>
+      <w:proofErr w:type="gramEnd"/>
+      <w:r>
+        <w:rPr>
+          <w:rFonts w:ascii="Monaco" w:hAnsi="Monaco" w:cs="Monaco"/>
+          <w:sz w:val="28"/>
+          <w:szCs w:val="28"/>
+          <w:highlight w:val="yellow"/>
+        </w:rPr>
+        <w:t xml:space="preserve"> java.security.AccessControlContext.checkPermission(AccessControlContext.java:376)</w:t>
       </w:r>
     </w:p>
     <w:p>
@@ -252,7 +353,26 @@
           <w:highlight w:val="yellow"/>
         </w:rPr>
         <w:tab/>
-        <w:t>at java.security.AccessController.checkPermission(AccessController.java:549)</w:t>
+      </w:r>
+      <w:proofErr w:type="gramStart"/>
+      <w:r>
+        <w:rPr>
+          <w:rFonts w:ascii="Monaco" w:hAnsi="Monaco" w:cs="Monaco"/>
+          <w:sz w:val="28"/>
+          <w:szCs w:val="28"/>
+          <w:highlight w:val="yellow"/>
+        </w:rPr>
+        <w:t>at</w:t>
+      </w:r>
+      <w:proofErr w:type="gramEnd"/>
+      <w:r>
+        <w:rPr>
+          <w:rFonts w:ascii="Monaco" w:hAnsi="Monaco" w:cs="Monaco"/>
+          <w:sz w:val="28"/>
+          <w:szCs w:val="28"/>
+          <w:highlight w:val="yellow"/>
+        </w:rPr>
+        <w:t xml:space="preserve"> java.security.AccessController.checkPermission(AccessController.java:549)</w:t>
       </w:r>
     </w:p>
     <w:p>
@@ -290,7 +410,26 @@
           <w:highlight w:val="yellow"/>
         </w:rPr>
         <w:tab/>
-        <w:t>at java.lang.SecurityManager.checkPermission(SecurityManager.java:532)</w:t>
+      </w:r>
+      <w:proofErr w:type="gramStart"/>
+      <w:r>
+        <w:rPr>
+          <w:rFonts w:ascii="Monaco" w:hAnsi="Monaco" w:cs="Monaco"/>
+          <w:sz w:val="28"/>
+          <w:szCs w:val="28"/>
+          <w:highlight w:val="yellow"/>
+        </w:rPr>
+        <w:t>at</w:t>
+      </w:r>
+      <w:proofErr w:type="gramEnd"/>
+      <w:r>
+        <w:rPr>
+          <w:rFonts w:ascii="Monaco" w:hAnsi="Monaco" w:cs="Monaco"/>
+          <w:sz w:val="28"/>
+          <w:szCs w:val="28"/>
+          <w:highlight w:val="yellow"/>
+        </w:rPr>
+        <w:t xml:space="preserve"> java.lang.SecurityManager.checkPermission(SecurityManager.java:532)</w:t>
       </w:r>
     </w:p>
     <w:p>
@@ -328,7 +467,26 @@
           <w:highlight w:val="yellow"/>
         </w:rPr>
         <w:tab/>
-        <w:t>at java.lang.SecurityManager.checkConnect(SecurityManager.java:1034)</w:t>
+      </w:r>
+      <w:proofErr w:type="gramStart"/>
+      <w:r>
+        <w:rPr>
+          <w:rFonts w:ascii="Monaco" w:hAnsi="Monaco" w:cs="Monaco"/>
+          <w:sz w:val="28"/>
+          <w:szCs w:val="28"/>
+          <w:highlight w:val="yellow"/>
+        </w:rPr>
+        <w:t>at</w:t>
+      </w:r>
+      <w:proofErr w:type="gramEnd"/>
+      <w:r>
+        <w:rPr>
+          <w:rFonts w:ascii="Monaco" w:hAnsi="Monaco" w:cs="Monaco"/>
+          <w:sz w:val="28"/>
+          <w:szCs w:val="28"/>
+          <w:highlight w:val="yellow"/>
+        </w:rPr>
+        <w:t xml:space="preserve"> java.lang.SecurityManager.checkConnect(SecurityManager.java:1034)</w:t>
       </w:r>
     </w:p>
     <w:p>
@@ -366,7 +524,46 @@
           <w:highlight w:val="yellow"/>
         </w:rPr>
         <w:tab/>
-        <w:t>at java.net.Socket.connect(Socket.java:522)</w:t>
+      </w:r>
+      <w:proofErr w:type="gramStart"/>
+      <w:r>
+        <w:rPr>
+          <w:rFonts w:ascii="Monaco" w:hAnsi="Monaco" w:cs="Monaco"/>
+          <w:sz w:val="28"/>
+          <w:szCs w:val="28"/>
+          <w:highlight w:val="yellow"/>
+        </w:rPr>
+        <w:t>at</w:t>
+      </w:r>
+      <w:proofErr w:type="gramEnd"/>
+      <w:r>
+        <w:rPr>
+          <w:rFonts w:ascii="Monaco" w:hAnsi="Monaco" w:cs="Monaco"/>
+          <w:sz w:val="28"/>
+          <w:szCs w:val="28"/>
+          <w:highlight w:val="yellow"/>
+        </w:rPr>
+        <w:t xml:space="preserve"> </w:t>
+      </w:r>
+      <w:proofErr w:type="spellStart"/>
+      <w:r>
+        <w:rPr>
+          <w:rFonts w:ascii="Monaco" w:hAnsi="Monaco" w:cs="Monaco"/>
+          <w:sz w:val="28"/>
+          <w:szCs w:val="28"/>
+          <w:highlight w:val="yellow"/>
+        </w:rPr>
+        <w:t>java.net.Socket.connect</w:t>
+      </w:r>
+      <w:proofErr w:type="spellEnd"/>
+      <w:r>
+        <w:rPr>
+          <w:rFonts w:ascii="Monaco" w:hAnsi="Monaco" w:cs="Monaco"/>
+          <w:sz w:val="28"/>
+          <w:szCs w:val="28"/>
+          <w:highlight w:val="yellow"/>
+        </w:rPr>
+        <w:t>(Socket.java:522)</w:t>
       </w:r>
     </w:p>
     <w:p>
@@ -404,7 +601,46 @@
           <w:highlight w:val="yellow"/>
         </w:rPr>
         <w:tab/>
-        <w:t>at java.net.Socket.connect(Socket.java:476)</w:t>
+      </w:r>
+      <w:proofErr w:type="gramStart"/>
+      <w:r>
+        <w:rPr>
+          <w:rFonts w:ascii="Monaco" w:hAnsi="Monaco" w:cs="Monaco"/>
+          <w:sz w:val="28"/>
+          <w:szCs w:val="28"/>
+          <w:highlight w:val="yellow"/>
+        </w:rPr>
+        <w:t>at</w:t>
+      </w:r>
+      <w:proofErr w:type="gramEnd"/>
+      <w:r>
+        <w:rPr>
+          <w:rFonts w:ascii="Monaco" w:hAnsi="Monaco" w:cs="Monaco"/>
+          <w:sz w:val="28"/>
+          <w:szCs w:val="28"/>
+          <w:highlight w:val="yellow"/>
+        </w:rPr>
+        <w:t xml:space="preserve"> </w:t>
+      </w:r>
+      <w:proofErr w:type="spellStart"/>
+      <w:r>
+        <w:rPr>
+          <w:rFonts w:ascii="Monaco" w:hAnsi="Monaco" w:cs="Monaco"/>
+          <w:sz w:val="28"/>
+          <w:szCs w:val="28"/>
+          <w:highlight w:val="yellow"/>
+        </w:rPr>
+        <w:t>java.net.Socket.connect</w:t>
+      </w:r>
+      <w:proofErr w:type="spellEnd"/>
+      <w:r>
+        <w:rPr>
+          <w:rFonts w:ascii="Monaco" w:hAnsi="Monaco" w:cs="Monaco"/>
+          <w:sz w:val="28"/>
+          <w:szCs w:val="28"/>
+          <w:highlight w:val="yellow"/>
+        </w:rPr>
+        <w:t>(Socket.java:476)</w:t>
       </w:r>
     </w:p>
     <w:p>
@@ -442,7 +678,46 @@
           <w:highlight w:val="yellow"/>
         </w:rPr>
         <w:tab/>
-        <w:t>at java.net.Socket.&lt;init&gt;(Socket.java:373)</w:t>
+      </w:r>
+      <w:proofErr w:type="gramStart"/>
+      <w:r>
+        <w:rPr>
+          <w:rFonts w:ascii="Monaco" w:hAnsi="Monaco" w:cs="Monaco"/>
+          <w:sz w:val="28"/>
+          <w:szCs w:val="28"/>
+          <w:highlight w:val="yellow"/>
+        </w:rPr>
+        <w:t>at</w:t>
+      </w:r>
+      <w:proofErr w:type="gramEnd"/>
+      <w:r>
+        <w:rPr>
+          <w:rFonts w:ascii="Monaco" w:hAnsi="Monaco" w:cs="Monaco"/>
+          <w:sz w:val="28"/>
+          <w:szCs w:val="28"/>
+          <w:highlight w:val="yellow"/>
+        </w:rPr>
+        <w:t xml:space="preserve"> </w:t>
+      </w:r>
+      <w:proofErr w:type="spellStart"/>
+      <w:r>
+        <w:rPr>
+          <w:rFonts w:ascii="Monaco" w:hAnsi="Monaco" w:cs="Monaco"/>
+          <w:sz w:val="28"/>
+          <w:szCs w:val="28"/>
+          <w:highlight w:val="yellow"/>
+        </w:rPr>
+        <w:t>java.net.Socket</w:t>
+      </w:r>
+      <w:proofErr w:type="spellEnd"/>
+      <w:r>
+        <w:rPr>
+          <w:rFonts w:ascii="Monaco" w:hAnsi="Monaco" w:cs="Monaco"/>
+          <w:sz w:val="28"/>
+          <w:szCs w:val="28"/>
+          <w:highlight w:val="yellow"/>
+        </w:rPr>
+        <w:t>.&lt;init&gt;(Socket.java:373)</w:t>
       </w:r>
     </w:p>
     <w:p>
@@ -480,7 +755,46 @@
           <w:highlight w:val="yellow"/>
         </w:rPr>
         <w:tab/>
-        <w:t>at java.net.Socket.&lt;init&gt;(Socket.java:187)</w:t>
+      </w:r>
+      <w:proofErr w:type="gramStart"/>
+      <w:r>
+        <w:rPr>
+          <w:rFonts w:ascii="Monaco" w:hAnsi="Monaco" w:cs="Monaco"/>
+          <w:sz w:val="28"/>
+          <w:szCs w:val="28"/>
+          <w:highlight w:val="yellow"/>
+        </w:rPr>
+        <w:t>at</w:t>
+      </w:r>
+      <w:proofErr w:type="gramEnd"/>
+      <w:r>
+        <w:rPr>
+          <w:rFonts w:ascii="Monaco" w:hAnsi="Monaco" w:cs="Monaco"/>
+          <w:sz w:val="28"/>
+          <w:szCs w:val="28"/>
+          <w:highlight w:val="yellow"/>
+        </w:rPr>
+        <w:t xml:space="preserve"> </w:t>
+      </w:r>
+      <w:proofErr w:type="spellStart"/>
+      <w:r>
+        <w:rPr>
+          <w:rFonts w:ascii="Monaco" w:hAnsi="Monaco" w:cs="Monaco"/>
+          <w:sz w:val="28"/>
+          <w:szCs w:val="28"/>
+          <w:highlight w:val="yellow"/>
+        </w:rPr>
+        <w:t>java.net.Socket</w:t>
+      </w:r>
+      <w:proofErr w:type="spellEnd"/>
+      <w:r>
+        <w:rPr>
+          <w:rFonts w:ascii="Monaco" w:hAnsi="Monaco" w:cs="Monaco"/>
+          <w:sz w:val="28"/>
+          <w:szCs w:val="28"/>
+          <w:highlight w:val="yellow"/>
+        </w:rPr>
+        <w:t>.&lt;init&gt;(Socket.java:187)</w:t>
       </w:r>
     </w:p>
     <w:p>
@@ -518,7 +832,26 @@
           <w:highlight w:val="yellow"/>
         </w:rPr>
         <w:tab/>
-        <w:t>at sun.rmi.transport.proxy.RMIDirectSocketFactory.createSocket(RMIDirectSocketFactory.java:22)</w:t>
+      </w:r>
+      <w:proofErr w:type="gramStart"/>
+      <w:r>
+        <w:rPr>
+          <w:rFonts w:ascii="Monaco" w:hAnsi="Monaco" w:cs="Monaco"/>
+          <w:sz w:val="28"/>
+          <w:szCs w:val="28"/>
+          <w:highlight w:val="yellow"/>
+        </w:rPr>
+        <w:t>at</w:t>
+      </w:r>
+      <w:proofErr w:type="gramEnd"/>
+      <w:r>
+        <w:rPr>
+          <w:rFonts w:ascii="Monaco" w:hAnsi="Monaco" w:cs="Monaco"/>
+          <w:sz w:val="28"/>
+          <w:szCs w:val="28"/>
+          <w:highlight w:val="yellow"/>
+        </w:rPr>
+        <w:t xml:space="preserve"> sun.rmi.transport.proxy.RMIDirectSocketFactory.createSocket(RMIDirectSocketFactory.java:22)</w:t>
       </w:r>
     </w:p>
     <w:p>
@@ -556,7 +889,26 @@
           <w:highlight w:val="yellow"/>
         </w:rPr>
         <w:tab/>
-        <w:t>at sun.rmi.transport.proxy.RMIMasterSocketFactory.createSocket(RMIMasterSocketFactory.java:128)</w:t>
+      </w:r>
+      <w:proofErr w:type="gramStart"/>
+      <w:r>
+        <w:rPr>
+          <w:rFonts w:ascii="Monaco" w:hAnsi="Monaco" w:cs="Monaco"/>
+          <w:sz w:val="28"/>
+          <w:szCs w:val="28"/>
+          <w:highlight w:val="yellow"/>
+        </w:rPr>
+        <w:t>at</w:t>
+      </w:r>
+      <w:proofErr w:type="gramEnd"/>
+      <w:r>
+        <w:rPr>
+          <w:rFonts w:ascii="Monaco" w:hAnsi="Monaco" w:cs="Monaco"/>
+          <w:sz w:val="28"/>
+          <w:szCs w:val="28"/>
+          <w:highlight w:val="yellow"/>
+        </w:rPr>
+        <w:t xml:space="preserve"> sun.rmi.transport.proxy.RMIMasterSocketFactory.createSocket(RMIMasterSocketFactory.java:128)</w:t>
       </w:r>
     </w:p>
     <w:p>
@@ -593,9 +945,27 @@
           <w:szCs w:val="28"/>
           <w:highlight w:val="yellow"/>
         </w:rPr>
-        <w:lastRenderedPageBreak/>
-        <w:tab/>
-        <w:t>at sun.rmi.transport.tcp.TCPEndpoint.newSocket(TCPEndpoint.java:595)</w:t>
+        <w:tab/>
+      </w:r>
+      <w:proofErr w:type="gramStart"/>
+      <w:r>
+        <w:rPr>
+          <w:rFonts w:ascii="Monaco" w:hAnsi="Monaco" w:cs="Monaco"/>
+          <w:sz w:val="28"/>
+          <w:szCs w:val="28"/>
+          <w:highlight w:val="yellow"/>
+        </w:rPr>
+        <w:t>at</w:t>
+      </w:r>
+      <w:proofErr w:type="gramEnd"/>
+      <w:r>
+        <w:rPr>
+          <w:rFonts w:ascii="Monaco" w:hAnsi="Monaco" w:cs="Monaco"/>
+          <w:sz w:val="28"/>
+          <w:szCs w:val="28"/>
+          <w:highlight w:val="yellow"/>
+        </w:rPr>
+        <w:t xml:space="preserve"> sun.rmi.transport.tcp.TCPEndpoint.newSocket(TCPEndpoint.java:595)</w:t>
       </w:r>
     </w:p>
     <w:p>
@@ -633,7 +1003,26 @@
           <w:highlight w:val="yellow"/>
         </w:rPr>
         <w:tab/>
-        <w:t>at sun.rmi.transport.tcp.TCPChannel.createConnection(TCPChannel.java:198)</w:t>
+      </w:r>
+      <w:proofErr w:type="gramStart"/>
+      <w:r>
+        <w:rPr>
+          <w:rFonts w:ascii="Monaco" w:hAnsi="Monaco" w:cs="Monaco"/>
+          <w:sz w:val="28"/>
+          <w:szCs w:val="28"/>
+          <w:highlight w:val="yellow"/>
+        </w:rPr>
+        <w:t>at</w:t>
+      </w:r>
+      <w:proofErr w:type="gramEnd"/>
+      <w:r>
+        <w:rPr>
+          <w:rFonts w:ascii="Monaco" w:hAnsi="Monaco" w:cs="Monaco"/>
+          <w:sz w:val="28"/>
+          <w:szCs w:val="28"/>
+          <w:highlight w:val="yellow"/>
+        </w:rPr>
+        <w:t xml:space="preserve"> sun.rmi.transport.tcp.TCPChannel.createConnection(TCPChannel.java:198)</w:t>
       </w:r>
     </w:p>
     <w:p>
@@ -671,7 +1060,26 @@
           <w:highlight w:val="yellow"/>
         </w:rPr>
         <w:tab/>
-        <w:t>at sun.rmi.transport.tcp.TCPChannel.newConnection(TCPChannel.java:184)</w:t>
+      </w:r>
+      <w:proofErr w:type="gramStart"/>
+      <w:r>
+        <w:rPr>
+          <w:rFonts w:ascii="Monaco" w:hAnsi="Monaco" w:cs="Monaco"/>
+          <w:sz w:val="28"/>
+          <w:szCs w:val="28"/>
+          <w:highlight w:val="yellow"/>
+        </w:rPr>
+        <w:t>at</w:t>
+      </w:r>
+      <w:proofErr w:type="gramEnd"/>
+      <w:r>
+        <w:rPr>
+          <w:rFonts w:ascii="Monaco" w:hAnsi="Monaco" w:cs="Monaco"/>
+          <w:sz w:val="28"/>
+          <w:szCs w:val="28"/>
+          <w:highlight w:val="yellow"/>
+        </w:rPr>
+        <w:t xml:space="preserve"> sun.rmi.transport.tcp.TCPChannel.newConnection(TCPChannel.java:184)</w:t>
       </w:r>
     </w:p>
     <w:p>
@@ -709,7 +1117,46 @@
           <w:highlight w:val="yellow"/>
         </w:rPr>
         <w:tab/>
-        <w:t>at sun.rmi.server.UnicastRef.newCall(UnicastRef.java:322)</w:t>
+      </w:r>
+      <w:proofErr w:type="gramStart"/>
+      <w:r>
+        <w:rPr>
+          <w:rFonts w:ascii="Monaco" w:hAnsi="Monaco" w:cs="Monaco"/>
+          <w:sz w:val="28"/>
+          <w:szCs w:val="28"/>
+          <w:highlight w:val="yellow"/>
+        </w:rPr>
+        <w:t>at</w:t>
+      </w:r>
+      <w:proofErr w:type="gramEnd"/>
+      <w:r>
+        <w:rPr>
+          <w:rFonts w:ascii="Monaco" w:hAnsi="Monaco" w:cs="Monaco"/>
+          <w:sz w:val="28"/>
+          <w:szCs w:val="28"/>
+          <w:highlight w:val="yellow"/>
+        </w:rPr>
+        <w:t xml:space="preserve"> </w:t>
+      </w:r>
+      <w:proofErr w:type="spellStart"/>
+      <w:r>
+        <w:rPr>
+          <w:rFonts w:ascii="Monaco" w:hAnsi="Monaco" w:cs="Monaco"/>
+          <w:sz w:val="28"/>
+          <w:szCs w:val="28"/>
+          <w:highlight w:val="yellow"/>
+        </w:rPr>
+        <w:t>sun.rmi.server.UnicastRef.newCall</w:t>
+      </w:r>
+      <w:proofErr w:type="spellEnd"/>
+      <w:r>
+        <w:rPr>
+          <w:rFonts w:ascii="Monaco" w:hAnsi="Monaco" w:cs="Monaco"/>
+          <w:sz w:val="28"/>
+          <w:szCs w:val="28"/>
+          <w:highlight w:val="yellow"/>
+        </w:rPr>
+        <w:t>(UnicastRef.java:322)</w:t>
       </w:r>
     </w:p>
     <w:p>
@@ -746,8 +1193,48 @@
           <w:szCs w:val="28"/>
           <w:highlight w:val="yellow"/>
         </w:rPr>
-        <w:tab/>
-        <w:t>at sun.rmi.registry.RegistryImpl_Stub.rebind(Unknown Source)</w:t>
+        <w:lastRenderedPageBreak/>
+        <w:tab/>
+      </w:r>
+      <w:proofErr w:type="gramStart"/>
+      <w:r>
+        <w:rPr>
+          <w:rFonts w:ascii="Monaco" w:hAnsi="Monaco" w:cs="Monaco"/>
+          <w:sz w:val="28"/>
+          <w:szCs w:val="28"/>
+          <w:highlight w:val="yellow"/>
+        </w:rPr>
+        <w:t>at</w:t>
+      </w:r>
+      <w:proofErr w:type="gramEnd"/>
+      <w:r>
+        <w:rPr>
+          <w:rFonts w:ascii="Monaco" w:hAnsi="Monaco" w:cs="Monaco"/>
+          <w:sz w:val="28"/>
+          <w:szCs w:val="28"/>
+          <w:highlight w:val="yellow"/>
+        </w:rPr>
+        <w:t xml:space="preserve"> </w:t>
+      </w:r>
+      <w:proofErr w:type="spellStart"/>
+      <w:r>
+        <w:rPr>
+          <w:rFonts w:ascii="Monaco" w:hAnsi="Monaco" w:cs="Monaco"/>
+          <w:sz w:val="28"/>
+          <w:szCs w:val="28"/>
+          <w:highlight w:val="yellow"/>
+        </w:rPr>
+        <w:t>sun.rmi.registry.RegistryImpl_Stub.rebind</w:t>
+      </w:r>
+      <w:proofErr w:type="spellEnd"/>
+      <w:r>
+        <w:rPr>
+          <w:rFonts w:ascii="Monaco" w:hAnsi="Monaco" w:cs="Monaco"/>
+          <w:sz w:val="28"/>
+          <w:szCs w:val="28"/>
+          <w:highlight w:val="yellow"/>
+        </w:rPr>
+        <w:t>(Unknown Source)</w:t>
       </w:r>
     </w:p>
     <w:p>
@@ -784,7 +1271,46 @@
           <w:highlight w:val="yellow"/>
         </w:rPr>
         <w:tab/>
-        <w:t>at engine.ComputeEngine.main(ComputeEngine.java:30)</w:t>
+      </w:r>
+      <w:proofErr w:type="gramStart"/>
+      <w:r>
+        <w:rPr>
+          <w:rFonts w:ascii="Monaco" w:hAnsi="Monaco" w:cs="Monaco"/>
+          <w:sz w:val="28"/>
+          <w:szCs w:val="28"/>
+          <w:highlight w:val="yellow"/>
+        </w:rPr>
+        <w:t>at</w:t>
+      </w:r>
+      <w:proofErr w:type="gramEnd"/>
+      <w:r>
+        <w:rPr>
+          <w:rFonts w:ascii="Monaco" w:hAnsi="Monaco" w:cs="Monaco"/>
+          <w:sz w:val="28"/>
+          <w:szCs w:val="28"/>
+          <w:highlight w:val="yellow"/>
+        </w:rPr>
+        <w:t xml:space="preserve"> </w:t>
+      </w:r>
+      <w:proofErr w:type="spellStart"/>
+      <w:r>
+        <w:rPr>
+          <w:rFonts w:ascii="Monaco" w:hAnsi="Monaco" w:cs="Monaco"/>
+          <w:sz w:val="28"/>
+          <w:szCs w:val="28"/>
+          <w:highlight w:val="yellow"/>
+        </w:rPr>
+        <w:t>engine.ComputeEngine.main</w:t>
+      </w:r>
+      <w:proofErr w:type="spellEnd"/>
+      <w:r>
+        <w:rPr>
+          <w:rFonts w:ascii="Monaco" w:hAnsi="Monaco" w:cs="Monaco"/>
+          <w:sz w:val="28"/>
+          <w:szCs w:val="28"/>
+          <w:highlight w:val="yellow"/>
+        </w:rPr>
+        <w:t>(ComputeEngine.java:30)</w:t>
       </w:r>
     </w:p>
     <w:p/>
@@ -796,13 +1322,15 @@
           <w:u w:val="single"/>
         </w:rPr>
       </w:pPr>
+      <w:proofErr w:type="spellStart"/>
+      <w:proofErr w:type="gramStart"/>
       <w:r>
         <w:rPr>
           <w:b/>
           <w:sz w:val="28"/>
           <w:u w:val="single"/>
         </w:rPr>
-        <w:t>CodebaseOnly setting Exception</w:t>
+        <w:t>use</w:t>
       </w:r>
       <w:r>
         <w:rPr>
@@ -810,6 +1338,24 @@
           <w:sz w:val="28"/>
           <w:u w:val="single"/>
         </w:rPr>
+        <w:t>CodebaseOnly</w:t>
+      </w:r>
+      <w:proofErr w:type="spellEnd"/>
+      <w:proofErr w:type="gramEnd"/>
+      <w:r>
+        <w:rPr>
+          <w:b/>
+          <w:sz w:val="28"/>
+          <w:u w:val="single"/>
+        </w:rPr>
+        <w:t xml:space="preserve"> setting Exception</w:t>
+      </w:r>
+      <w:r>
+        <w:rPr>
+          <w:b/>
+          <w:sz w:val="28"/>
+          <w:u w:val="single"/>
+        </w:rPr>
         <w:t xml:space="preserve"> (no clear mention on Oracle tutorial website resulting in tutorial being out-of-date)</w:t>
       </w:r>
       <w:r>
@@ -823,9 +1369,17 @@
     </w:p>
     <w:p>
       <w:r>
-        <w:t xml:space="preserve">[hint to the solution found in: </w:t>
-      </w:r>
-      <w:hyperlink r:id="rId7" w:history="1">
+        <w:t>[</w:t>
+      </w:r>
+      <w:proofErr w:type="gramStart"/>
+      <w:r>
+        <w:t>hint</w:t>
+      </w:r>
+      <w:proofErr w:type="gramEnd"/>
+      <w:r>
+        <w:t xml:space="preserve"> to the solution found in: </w:t>
+      </w:r>
+      <w:hyperlink r:id="rId6" w:history="1">
         <w:r>
           <w:rPr>
             <w:rStyle w:val="Hyperlink"/>
@@ -846,7 +1400,7 @@
       <w:r>
         <w:t xml:space="preserve"> brief mention on Oracle’s site: </w:t>
       </w:r>
-      <w:hyperlink r:id="rId8" w:history="1">
+      <w:hyperlink r:id="rId7" w:history="1">
         <w:r>
           <w:rPr>
             <w:rStyle w:val="Hyperlink"/>
@@ -869,28 +1423,40 @@
           <w:szCs w:val="22"/>
         </w:rPr>
       </w:pPr>
-      <w:r>
-        <w:rPr>
-          <w:rFonts w:ascii="Monaco" w:hAnsi="Monaco" w:cs="Monaco"/>
-          <w:color w:val="FF0000"/>
-          <w:sz w:val="22"/>
-          <w:szCs w:val="22"/>
-        </w:rPr>
-        <w:t>ComputeEngine exception:</w:t>
-      </w:r>
-    </w:p>
-    <w:p>
-      <w:pPr>
-        <w:widowControl w:val="0"/>
-        <w:autoSpaceDE w:val="0"/>
-        <w:autoSpaceDN w:val="0"/>
-        <w:adjustRightInd w:val="0"/>
-        <w:rPr>
-          <w:rFonts w:ascii="Monaco" w:hAnsi="Monaco" w:cs="Monaco"/>
-          <w:sz w:val="22"/>
-          <w:szCs w:val="22"/>
-        </w:rPr>
-      </w:pPr>
+      <w:proofErr w:type="spellStart"/>
+      <w:r>
+        <w:rPr>
+          <w:rFonts w:ascii="Monaco" w:hAnsi="Monaco" w:cs="Monaco"/>
+          <w:color w:val="FF0000"/>
+          <w:sz w:val="22"/>
+          <w:szCs w:val="22"/>
+        </w:rPr>
+        <w:t>ComputeEngine</w:t>
+      </w:r>
+      <w:proofErr w:type="spellEnd"/>
+      <w:r>
+        <w:rPr>
+          <w:rFonts w:ascii="Monaco" w:hAnsi="Monaco" w:cs="Monaco"/>
+          <w:color w:val="FF0000"/>
+          <w:sz w:val="22"/>
+          <w:szCs w:val="22"/>
+        </w:rPr>
+        <w:t xml:space="preserve"> exception:</w:t>
+      </w:r>
+    </w:p>
+    <w:p>
+      <w:pPr>
+        <w:widowControl w:val="0"/>
+        <w:autoSpaceDE w:val="0"/>
+        <w:autoSpaceDN w:val="0"/>
+        <w:adjustRightInd w:val="0"/>
+        <w:rPr>
+          <w:rFonts w:ascii="Monaco" w:hAnsi="Monaco" w:cs="Monaco"/>
+          <w:sz w:val="22"/>
+          <w:szCs w:val="22"/>
+        </w:rPr>
+      </w:pPr>
+      <w:proofErr w:type="spellStart"/>
       <w:r>
         <w:rPr>
           <w:rFonts w:ascii="Monaco" w:hAnsi="Monaco" w:cs="Monaco"/>
@@ -901,6 +1467,7 @@
         </w:rPr>
         <w:t>java.rmi.ServerException</w:t>
       </w:r>
+      <w:proofErr w:type="spellEnd"/>
       <w:r>
         <w:rPr>
           <w:rFonts w:ascii="Monaco" w:hAnsi="Monaco" w:cs="Monaco"/>
@@ -910,6 +1477,7 @@
         </w:rPr>
         <w:t xml:space="preserve">: </w:t>
       </w:r>
+      <w:proofErr w:type="spellStart"/>
       <w:r>
         <w:rPr>
           <w:rFonts w:ascii="Monaco" w:hAnsi="Monaco" w:cs="Monaco"/>
@@ -920,6 +1488,7 @@
         </w:rPr>
         <w:t>RemoteException</w:t>
       </w:r>
+      <w:proofErr w:type="spellEnd"/>
       <w:r>
         <w:rPr>
           <w:rFonts w:ascii="Monaco" w:hAnsi="Monaco" w:cs="Monaco"/>
@@ -951,6 +1520,7 @@
         </w:rPr>
         <w:tab/>
       </w:r>
+      <w:proofErr w:type="spellStart"/>
       <w:r>
         <w:rPr>
           <w:rFonts w:ascii="Monaco" w:hAnsi="Monaco" w:cs="Monaco"/>
@@ -961,37 +1531,59 @@
         </w:rPr>
         <w:t>java.rmi.UnmarshalException</w:t>
       </w:r>
-      <w:r>
-        <w:rPr>
-          <w:rFonts w:ascii="Monaco" w:hAnsi="Monaco" w:cs="Monaco"/>
-          <w:color w:val="FF0000"/>
-          <w:sz w:val="22"/>
-          <w:szCs w:val="22"/>
-        </w:rPr>
-        <w:t xml:space="preserve">: error unmarshalling arguments; nested exception is: </w:t>
-      </w:r>
-    </w:p>
-    <w:p>
-      <w:pPr>
-        <w:widowControl w:val="0"/>
-        <w:autoSpaceDE w:val="0"/>
-        <w:autoSpaceDN w:val="0"/>
-        <w:adjustRightInd w:val="0"/>
-        <w:rPr>
-          <w:rFonts w:ascii="Monaco" w:hAnsi="Monaco" w:cs="Monaco"/>
-          <w:sz w:val="22"/>
-          <w:szCs w:val="22"/>
-        </w:rPr>
-      </w:pPr>
-      <w:r>
-        <w:rPr>
-          <w:rFonts w:ascii="Monaco" w:hAnsi="Monaco" w:cs="Monaco"/>
-          <w:color w:val="FF0000"/>
-          <w:sz w:val="22"/>
-          <w:szCs w:val="22"/>
-        </w:rPr>
-        <w:tab/>
-      </w:r>
+      <w:proofErr w:type="spellEnd"/>
+      <w:r>
+        <w:rPr>
+          <w:rFonts w:ascii="Monaco" w:hAnsi="Monaco" w:cs="Monaco"/>
+          <w:color w:val="FF0000"/>
+          <w:sz w:val="22"/>
+          <w:szCs w:val="22"/>
+        </w:rPr>
+        <w:t xml:space="preserve">: error </w:t>
+      </w:r>
+      <w:proofErr w:type="spellStart"/>
+      <w:r>
+        <w:rPr>
+          <w:rFonts w:ascii="Monaco" w:hAnsi="Monaco" w:cs="Monaco"/>
+          <w:color w:val="FF0000"/>
+          <w:sz w:val="22"/>
+          <w:szCs w:val="22"/>
+        </w:rPr>
+        <w:t>unmarshalling</w:t>
+      </w:r>
+      <w:proofErr w:type="spellEnd"/>
+      <w:r>
+        <w:rPr>
+          <w:rFonts w:ascii="Monaco" w:hAnsi="Monaco" w:cs="Monaco"/>
+          <w:color w:val="FF0000"/>
+          <w:sz w:val="22"/>
+          <w:szCs w:val="22"/>
+        </w:rPr>
+        <w:t xml:space="preserve"> arguments; nested exception is: </w:t>
+      </w:r>
+    </w:p>
+    <w:p>
+      <w:pPr>
+        <w:widowControl w:val="0"/>
+        <w:autoSpaceDE w:val="0"/>
+        <w:autoSpaceDN w:val="0"/>
+        <w:adjustRightInd w:val="0"/>
+        <w:rPr>
+          <w:rFonts w:ascii="Monaco" w:hAnsi="Monaco" w:cs="Monaco"/>
+          <w:sz w:val="22"/>
+          <w:szCs w:val="22"/>
+        </w:rPr>
+      </w:pPr>
+      <w:r>
+        <w:rPr>
+          <w:rFonts w:ascii="Monaco" w:hAnsi="Monaco" w:cs="Monaco"/>
+          <w:color w:val="FF0000"/>
+          <w:sz w:val="22"/>
+          <w:szCs w:val="22"/>
+        </w:rPr>
+        <w:tab/>
+      </w:r>
+      <w:proofErr w:type="spellStart"/>
       <w:r>
         <w:rPr>
           <w:rFonts w:ascii="Monaco" w:hAnsi="Monaco" w:cs="Monaco"/>
@@ -1002,37 +1594,68 @@
         </w:rPr>
         <w:t>java.lang.ClassNotFoundException</w:t>
       </w:r>
-      <w:r>
-        <w:rPr>
-          <w:rFonts w:ascii="Monaco" w:hAnsi="Monaco" w:cs="Monaco"/>
-          <w:color w:val="FF0000"/>
-          <w:sz w:val="22"/>
-          <w:szCs w:val="22"/>
-        </w:rPr>
-        <w:t>: compute.Compute</w:t>
-      </w:r>
-    </w:p>
-    <w:p>
-      <w:pPr>
-        <w:widowControl w:val="0"/>
-        <w:autoSpaceDE w:val="0"/>
-        <w:autoSpaceDN w:val="0"/>
-        <w:adjustRightInd w:val="0"/>
-        <w:rPr>
-          <w:rFonts w:ascii="Monaco" w:hAnsi="Monaco" w:cs="Monaco"/>
-          <w:sz w:val="22"/>
-          <w:szCs w:val="22"/>
-        </w:rPr>
-      </w:pPr>
-      <w:r>
-        <w:rPr>
-          <w:rFonts w:ascii="Monaco" w:hAnsi="Monaco" w:cs="Monaco"/>
-          <w:color w:val="FF0000"/>
-          <w:sz w:val="22"/>
-          <w:szCs w:val="22"/>
-        </w:rPr>
-        <w:tab/>
-        <w:t>at sun.rmi.server.UnicastServerRef.oldDispatch(</w:t>
+      <w:proofErr w:type="spellEnd"/>
+      <w:r>
+        <w:rPr>
+          <w:rFonts w:ascii="Monaco" w:hAnsi="Monaco" w:cs="Monaco"/>
+          <w:color w:val="FF0000"/>
+          <w:sz w:val="22"/>
+          <w:szCs w:val="22"/>
+        </w:rPr>
+        <w:t xml:space="preserve">: </w:t>
+      </w:r>
+      <w:proofErr w:type="spellStart"/>
+      <w:r>
+        <w:rPr>
+          <w:rFonts w:ascii="Monaco" w:hAnsi="Monaco" w:cs="Monaco"/>
+          <w:color w:val="FF0000"/>
+          <w:sz w:val="22"/>
+          <w:szCs w:val="22"/>
+        </w:rPr>
+        <w:t>compute.Compute</w:t>
+      </w:r>
+      <w:proofErr w:type="spellEnd"/>
+    </w:p>
+    <w:p>
+      <w:pPr>
+        <w:widowControl w:val="0"/>
+        <w:autoSpaceDE w:val="0"/>
+        <w:autoSpaceDN w:val="0"/>
+        <w:adjustRightInd w:val="0"/>
+        <w:rPr>
+          <w:rFonts w:ascii="Monaco" w:hAnsi="Monaco" w:cs="Monaco"/>
+          <w:sz w:val="22"/>
+          <w:szCs w:val="22"/>
+        </w:rPr>
+      </w:pPr>
+      <w:r>
+        <w:rPr>
+          <w:rFonts w:ascii="Monaco" w:hAnsi="Monaco" w:cs="Monaco"/>
+          <w:color w:val="FF0000"/>
+          <w:sz w:val="22"/>
+          <w:szCs w:val="22"/>
+        </w:rPr>
+        <w:tab/>
+      </w:r>
+      <w:proofErr w:type="gramStart"/>
+      <w:r>
+        <w:rPr>
+          <w:rFonts w:ascii="Monaco" w:hAnsi="Monaco" w:cs="Monaco"/>
+          <w:color w:val="FF0000"/>
+          <w:sz w:val="22"/>
+          <w:szCs w:val="22"/>
+        </w:rPr>
+        <w:t>at</w:t>
+      </w:r>
+      <w:proofErr w:type="gramEnd"/>
+      <w:r>
+        <w:rPr>
+          <w:rFonts w:ascii="Monaco" w:hAnsi="Monaco" w:cs="Monaco"/>
+          <w:color w:val="FF0000"/>
+          <w:sz w:val="22"/>
+          <w:szCs w:val="22"/>
+        </w:rPr>
+        <w:t xml:space="preserve"> sun.rmi.server.UnicastServerRef.oldDispatch(</w:t>
       </w:r>
       <w:r>
         <w:rPr>
@@ -1074,7 +1697,26 @@
           <w:szCs w:val="22"/>
         </w:rPr>
         <w:tab/>
-        <w:t>at sun.rmi.server.UnicastServerRef.dispatch(</w:t>
+      </w:r>
+      <w:proofErr w:type="gramStart"/>
+      <w:r>
+        <w:rPr>
+          <w:rFonts w:ascii="Monaco" w:hAnsi="Monaco" w:cs="Monaco"/>
+          <w:color w:val="FF0000"/>
+          <w:sz w:val="22"/>
+          <w:szCs w:val="22"/>
+        </w:rPr>
+        <w:t>at</w:t>
+      </w:r>
+      <w:proofErr w:type="gramEnd"/>
+      <w:r>
+        <w:rPr>
+          <w:rFonts w:ascii="Monaco" w:hAnsi="Monaco" w:cs="Monaco"/>
+          <w:color w:val="FF0000"/>
+          <w:sz w:val="22"/>
+          <w:szCs w:val="22"/>
+        </w:rPr>
+        <w:t xml:space="preserve"> sun.rmi.server.UnicastServerRef.dispatch(</w:t>
       </w:r>
       <w:r>
         <w:rPr>
@@ -1116,7 +1758,26 @@
           <w:szCs w:val="22"/>
         </w:rPr>
         <w:tab/>
-        <w:t>at sun.rmi.transport.Transport$1.run(</w:t>
+      </w:r>
+      <w:proofErr w:type="gramStart"/>
+      <w:r>
+        <w:rPr>
+          <w:rFonts w:ascii="Monaco" w:hAnsi="Monaco" w:cs="Monaco"/>
+          <w:color w:val="FF0000"/>
+          <w:sz w:val="22"/>
+          <w:szCs w:val="22"/>
+        </w:rPr>
+        <w:t>at</w:t>
+      </w:r>
+      <w:proofErr w:type="gramEnd"/>
+      <w:r>
+        <w:rPr>
+          <w:rFonts w:ascii="Monaco" w:hAnsi="Monaco" w:cs="Monaco"/>
+          <w:color w:val="FF0000"/>
+          <w:sz w:val="22"/>
+          <w:szCs w:val="22"/>
+        </w:rPr>
+        <w:t xml:space="preserve"> sun.rmi.transport.Transport$1.run(</w:t>
       </w:r>
       <w:r>
         <w:rPr>
@@ -1158,7 +1819,26 @@
           <w:szCs w:val="22"/>
         </w:rPr>
         <w:tab/>
-        <w:t>at sun.rmi.transport.Transport$1.run(</w:t>
+      </w:r>
+      <w:proofErr w:type="gramStart"/>
+      <w:r>
+        <w:rPr>
+          <w:rFonts w:ascii="Monaco" w:hAnsi="Monaco" w:cs="Monaco"/>
+          <w:color w:val="FF0000"/>
+          <w:sz w:val="22"/>
+          <w:szCs w:val="22"/>
+        </w:rPr>
+        <w:t>at</w:t>
+      </w:r>
+      <w:proofErr w:type="gramEnd"/>
+      <w:r>
+        <w:rPr>
+          <w:rFonts w:ascii="Monaco" w:hAnsi="Monaco" w:cs="Monaco"/>
+          <w:color w:val="FF0000"/>
+          <w:sz w:val="22"/>
+          <w:szCs w:val="22"/>
+        </w:rPr>
+        <w:t xml:space="preserve"> sun.rmi.transport.Transport$1.run(</w:t>
       </w:r>
       <w:r>
         <w:rPr>
@@ -1200,7 +1880,46 @@
           <w:szCs w:val="22"/>
         </w:rPr>
         <w:tab/>
-        <w:t>at java.security.AccessController.doPrivileged(</w:t>
+      </w:r>
+      <w:proofErr w:type="gramStart"/>
+      <w:r>
+        <w:rPr>
+          <w:rFonts w:ascii="Monaco" w:hAnsi="Monaco" w:cs="Monaco"/>
+          <w:color w:val="FF0000"/>
+          <w:sz w:val="22"/>
+          <w:szCs w:val="22"/>
+        </w:rPr>
+        <w:t>at</w:t>
+      </w:r>
+      <w:proofErr w:type="gramEnd"/>
+      <w:r>
+        <w:rPr>
+          <w:rFonts w:ascii="Monaco" w:hAnsi="Monaco" w:cs="Monaco"/>
+          <w:color w:val="FF0000"/>
+          <w:sz w:val="22"/>
+          <w:szCs w:val="22"/>
+        </w:rPr>
+        <w:t xml:space="preserve"> </w:t>
+      </w:r>
+      <w:proofErr w:type="spellStart"/>
+      <w:r>
+        <w:rPr>
+          <w:rFonts w:ascii="Monaco" w:hAnsi="Monaco" w:cs="Monaco"/>
+          <w:color w:val="FF0000"/>
+          <w:sz w:val="22"/>
+          <w:szCs w:val="22"/>
+        </w:rPr>
+        <w:t>java.security.AccessController.doPrivileged</w:t>
+      </w:r>
+      <w:proofErr w:type="spellEnd"/>
+      <w:r>
+        <w:rPr>
+          <w:rFonts w:ascii="Monaco" w:hAnsi="Monaco" w:cs="Monaco"/>
+          <w:color w:val="FF0000"/>
+          <w:sz w:val="22"/>
+          <w:szCs w:val="22"/>
+        </w:rPr>
+        <w:t>(</w:t>
       </w:r>
       <w:r>
         <w:rPr>
@@ -1242,7 +1961,46 @@
           <w:szCs w:val="22"/>
         </w:rPr>
         <w:tab/>
-        <w:t>at sun.rmi.transport.Transport.serviceCall(</w:t>
+      </w:r>
+      <w:proofErr w:type="gramStart"/>
+      <w:r>
+        <w:rPr>
+          <w:rFonts w:ascii="Monaco" w:hAnsi="Monaco" w:cs="Monaco"/>
+          <w:color w:val="FF0000"/>
+          <w:sz w:val="22"/>
+          <w:szCs w:val="22"/>
+        </w:rPr>
+        <w:t>at</w:t>
+      </w:r>
+      <w:proofErr w:type="gramEnd"/>
+      <w:r>
+        <w:rPr>
+          <w:rFonts w:ascii="Monaco" w:hAnsi="Monaco" w:cs="Monaco"/>
+          <w:color w:val="FF0000"/>
+          <w:sz w:val="22"/>
+          <w:szCs w:val="22"/>
+        </w:rPr>
+        <w:t xml:space="preserve"> </w:t>
+      </w:r>
+      <w:proofErr w:type="spellStart"/>
+      <w:r>
+        <w:rPr>
+          <w:rFonts w:ascii="Monaco" w:hAnsi="Monaco" w:cs="Monaco"/>
+          <w:color w:val="FF0000"/>
+          <w:sz w:val="22"/>
+          <w:szCs w:val="22"/>
+        </w:rPr>
+        <w:t>sun.rmi.transport.Transport.serviceCall</w:t>
+      </w:r>
+      <w:proofErr w:type="spellEnd"/>
+      <w:r>
+        <w:rPr>
+          <w:rFonts w:ascii="Monaco" w:hAnsi="Monaco" w:cs="Monaco"/>
+          <w:color w:val="FF0000"/>
+          <w:sz w:val="22"/>
+          <w:szCs w:val="22"/>
+        </w:rPr>
+        <w:t>(</w:t>
       </w:r>
       <w:r>
         <w:rPr>
@@ -1284,7 +2042,26 @@
           <w:szCs w:val="22"/>
         </w:rPr>
         <w:tab/>
-        <w:t>at sun.rmi.transport.tcp.TCPTransport.handleMessages(</w:t>
+      </w:r>
+      <w:proofErr w:type="gramStart"/>
+      <w:r>
+        <w:rPr>
+          <w:rFonts w:ascii="Monaco" w:hAnsi="Monaco" w:cs="Monaco"/>
+          <w:color w:val="FF0000"/>
+          <w:sz w:val="22"/>
+          <w:szCs w:val="22"/>
+        </w:rPr>
+        <w:t>at</w:t>
+      </w:r>
+      <w:proofErr w:type="gramEnd"/>
+      <w:r>
+        <w:rPr>
+          <w:rFonts w:ascii="Monaco" w:hAnsi="Monaco" w:cs="Monaco"/>
+          <w:color w:val="FF0000"/>
+          <w:sz w:val="22"/>
+          <w:szCs w:val="22"/>
+        </w:rPr>
+        <w:t xml:space="preserve"> sun.rmi.transport.tcp.TCPTransport.handleMessages(</w:t>
       </w:r>
       <w:r>
         <w:rPr>
@@ -1326,7 +2103,26 @@
           <w:szCs w:val="22"/>
         </w:rPr>
         <w:tab/>
-        <w:t>at sun.rmi.transport.tcp.TCPTransport$ConnectionHandler.run0(</w:t>
+      </w:r>
+      <w:proofErr w:type="gramStart"/>
+      <w:r>
+        <w:rPr>
+          <w:rFonts w:ascii="Monaco" w:hAnsi="Monaco" w:cs="Monaco"/>
+          <w:color w:val="FF0000"/>
+          <w:sz w:val="22"/>
+          <w:szCs w:val="22"/>
+        </w:rPr>
+        <w:t>at</w:t>
+      </w:r>
+      <w:proofErr w:type="gramEnd"/>
+      <w:r>
+        <w:rPr>
+          <w:rFonts w:ascii="Monaco" w:hAnsi="Monaco" w:cs="Monaco"/>
+          <w:color w:val="FF0000"/>
+          <w:sz w:val="22"/>
+          <w:szCs w:val="22"/>
+        </w:rPr>
+        <w:t xml:space="preserve"> sun.rmi.transport.tcp.TCPTransport$ConnectionHandler.run0(</w:t>
       </w:r>
       <w:r>
         <w:rPr>
@@ -1368,7 +2164,26 @@
           <w:szCs w:val="22"/>
         </w:rPr>
         <w:tab/>
-        <w:t>at sun.rmi.transport.tcp.TCPTransport$ConnectionHandler.run(</w:t>
+      </w:r>
+      <w:proofErr w:type="gramStart"/>
+      <w:r>
+        <w:rPr>
+          <w:rFonts w:ascii="Monaco" w:hAnsi="Monaco" w:cs="Monaco"/>
+          <w:color w:val="FF0000"/>
+          <w:sz w:val="22"/>
+          <w:szCs w:val="22"/>
+        </w:rPr>
+        <w:t>at</w:t>
+      </w:r>
+      <w:proofErr w:type="gramEnd"/>
+      <w:r>
+        <w:rPr>
+          <w:rFonts w:ascii="Monaco" w:hAnsi="Monaco" w:cs="Monaco"/>
+          <w:color w:val="FF0000"/>
+          <w:sz w:val="22"/>
+          <w:szCs w:val="22"/>
+        </w:rPr>
+        <w:t xml:space="preserve"> sun.rmi.transport.tcp.TCPTransport$ConnectionHandler.run(</w:t>
       </w:r>
       <w:r>
         <w:rPr>
@@ -1410,7 +2225,26 @@
           <w:szCs w:val="22"/>
         </w:rPr>
         <w:tab/>
-        <w:t>at java.util.concurrent.ThreadPoolExecutor.runWorker(</w:t>
+      </w:r>
+      <w:proofErr w:type="gramStart"/>
+      <w:r>
+        <w:rPr>
+          <w:rFonts w:ascii="Monaco" w:hAnsi="Monaco" w:cs="Monaco"/>
+          <w:color w:val="FF0000"/>
+          <w:sz w:val="22"/>
+          <w:szCs w:val="22"/>
+        </w:rPr>
+        <w:t>at</w:t>
+      </w:r>
+      <w:proofErr w:type="gramEnd"/>
+      <w:r>
+        <w:rPr>
+          <w:rFonts w:ascii="Monaco" w:hAnsi="Monaco" w:cs="Monaco"/>
+          <w:color w:val="FF0000"/>
+          <w:sz w:val="22"/>
+          <w:szCs w:val="22"/>
+        </w:rPr>
+        <w:t xml:space="preserve"> java.util.concurrent.ThreadPoolExecutor.runWorker(</w:t>
       </w:r>
       <w:r>
         <w:rPr>
@@ -1452,7 +2286,26 @@
           <w:szCs w:val="22"/>
         </w:rPr>
         <w:tab/>
-        <w:t>at java.util.concurrent.ThreadPoolExecutor$Worker.run(</w:t>
+      </w:r>
+      <w:proofErr w:type="gramStart"/>
+      <w:r>
+        <w:rPr>
+          <w:rFonts w:ascii="Monaco" w:hAnsi="Monaco" w:cs="Monaco"/>
+          <w:color w:val="FF0000"/>
+          <w:sz w:val="22"/>
+          <w:szCs w:val="22"/>
+        </w:rPr>
+        <w:t>at</w:t>
+      </w:r>
+      <w:proofErr w:type="gramEnd"/>
+      <w:r>
+        <w:rPr>
+          <w:rFonts w:ascii="Monaco" w:hAnsi="Monaco" w:cs="Monaco"/>
+          <w:color w:val="FF0000"/>
+          <w:sz w:val="22"/>
+          <w:szCs w:val="22"/>
+        </w:rPr>
+        <w:t xml:space="preserve"> java.util.concurrent.ThreadPoolExecutor$Worker.run(</w:t>
       </w:r>
       <w:r>
         <w:rPr>
@@ -1494,7 +2347,46 @@
           <w:szCs w:val="22"/>
         </w:rPr>
         <w:tab/>
-        <w:t>at java.lang.Thread.run(</w:t>
+      </w:r>
+      <w:proofErr w:type="gramStart"/>
+      <w:r>
+        <w:rPr>
+          <w:rFonts w:ascii="Monaco" w:hAnsi="Monaco" w:cs="Monaco"/>
+          <w:color w:val="FF0000"/>
+          <w:sz w:val="22"/>
+          <w:szCs w:val="22"/>
+        </w:rPr>
+        <w:t>at</w:t>
+      </w:r>
+      <w:proofErr w:type="gramEnd"/>
+      <w:r>
+        <w:rPr>
+          <w:rFonts w:ascii="Monaco" w:hAnsi="Monaco" w:cs="Monaco"/>
+          <w:color w:val="FF0000"/>
+          <w:sz w:val="22"/>
+          <w:szCs w:val="22"/>
+        </w:rPr>
+        <w:t xml:space="preserve"> </w:t>
+      </w:r>
+      <w:proofErr w:type="spellStart"/>
+      <w:r>
+        <w:rPr>
+          <w:rFonts w:ascii="Monaco" w:hAnsi="Monaco" w:cs="Monaco"/>
+          <w:color w:val="FF0000"/>
+          <w:sz w:val="22"/>
+          <w:szCs w:val="22"/>
+        </w:rPr>
+        <w:t>java.lang.Thread.run</w:t>
+      </w:r>
+      <w:proofErr w:type="spellEnd"/>
+      <w:r>
+        <w:rPr>
+          <w:rFonts w:ascii="Monaco" w:hAnsi="Monaco" w:cs="Monaco"/>
+          <w:color w:val="FF0000"/>
+          <w:sz w:val="22"/>
+          <w:szCs w:val="22"/>
+        </w:rPr>
+        <w:t>(</w:t>
       </w:r>
       <w:r>
         <w:rPr>
@@ -1536,7 +2428,26 @@
           <w:szCs w:val="22"/>
         </w:rPr>
         <w:tab/>
-        <w:t>at sun.rmi.transport.StreamRemoteCall.exceptionReceivedFromServer(</w:t>
+      </w:r>
+      <w:proofErr w:type="gramStart"/>
+      <w:r>
+        <w:rPr>
+          <w:rFonts w:ascii="Monaco" w:hAnsi="Monaco" w:cs="Monaco"/>
+          <w:color w:val="FF0000"/>
+          <w:sz w:val="22"/>
+          <w:szCs w:val="22"/>
+        </w:rPr>
+        <w:t>at</w:t>
+      </w:r>
+      <w:proofErr w:type="gramEnd"/>
+      <w:r>
+        <w:rPr>
+          <w:rFonts w:ascii="Monaco" w:hAnsi="Monaco" w:cs="Monaco"/>
+          <w:color w:val="FF0000"/>
+          <w:sz w:val="22"/>
+          <w:szCs w:val="22"/>
+        </w:rPr>
+        <w:t xml:space="preserve"> sun.rmi.transport.StreamRemoteCall.exceptionReceivedFromServer(</w:t>
       </w:r>
       <w:r>
         <w:rPr>
@@ -1578,7 +2489,26 @@
           <w:szCs w:val="22"/>
         </w:rPr>
         <w:tab/>
-        <w:t>at sun.rmi.transport.StreamRemoteCall.executeCall(</w:t>
+      </w:r>
+      <w:proofErr w:type="gramStart"/>
+      <w:r>
+        <w:rPr>
+          <w:rFonts w:ascii="Monaco" w:hAnsi="Monaco" w:cs="Monaco"/>
+          <w:color w:val="FF0000"/>
+          <w:sz w:val="22"/>
+          <w:szCs w:val="22"/>
+        </w:rPr>
+        <w:t>at</w:t>
+      </w:r>
+      <w:proofErr w:type="gramEnd"/>
+      <w:r>
+        <w:rPr>
+          <w:rFonts w:ascii="Monaco" w:hAnsi="Monaco" w:cs="Monaco"/>
+          <w:color w:val="FF0000"/>
+          <w:sz w:val="22"/>
+          <w:szCs w:val="22"/>
+        </w:rPr>
+        <w:t xml:space="preserve"> sun.rmi.transport.StreamRemoteCall.executeCall(</w:t>
       </w:r>
       <w:r>
         <w:rPr>
@@ -1620,7 +2550,46 @@
           <w:szCs w:val="22"/>
         </w:rPr>
         <w:tab/>
-        <w:t>at sun.rmi.server.UnicastRef.invoke(</w:t>
+      </w:r>
+      <w:proofErr w:type="gramStart"/>
+      <w:r>
+        <w:rPr>
+          <w:rFonts w:ascii="Monaco" w:hAnsi="Monaco" w:cs="Monaco"/>
+          <w:color w:val="FF0000"/>
+          <w:sz w:val="22"/>
+          <w:szCs w:val="22"/>
+        </w:rPr>
+        <w:t>at</w:t>
+      </w:r>
+      <w:proofErr w:type="gramEnd"/>
+      <w:r>
+        <w:rPr>
+          <w:rFonts w:ascii="Monaco" w:hAnsi="Monaco" w:cs="Monaco"/>
+          <w:color w:val="FF0000"/>
+          <w:sz w:val="22"/>
+          <w:szCs w:val="22"/>
+        </w:rPr>
+        <w:t xml:space="preserve"> </w:t>
+      </w:r>
+      <w:proofErr w:type="spellStart"/>
+      <w:r>
+        <w:rPr>
+          <w:rFonts w:ascii="Monaco" w:hAnsi="Monaco" w:cs="Monaco"/>
+          <w:color w:val="FF0000"/>
+          <w:sz w:val="22"/>
+          <w:szCs w:val="22"/>
+        </w:rPr>
+        <w:t>sun.rmi.server.UnicastRef.invoke</w:t>
+      </w:r>
+      <w:proofErr w:type="spellEnd"/>
+      <w:r>
+        <w:rPr>
+          <w:rFonts w:ascii="Monaco" w:hAnsi="Monaco" w:cs="Monaco"/>
+          <w:color w:val="FF0000"/>
+          <w:sz w:val="22"/>
+          <w:szCs w:val="22"/>
+        </w:rPr>
+        <w:t>(</w:t>
       </w:r>
       <w:r>
         <w:rPr>
@@ -1662,30 +2631,108 @@
           <w:szCs w:val="22"/>
         </w:rPr>
         <w:tab/>
-        <w:t>at sun.rmi.registry.RegistryImpl_Stub.rebind(Unknown Source)</w:t>
-      </w:r>
-    </w:p>
-    <w:p>
-      <w:pPr>
-        <w:widowControl w:val="0"/>
-        <w:autoSpaceDE w:val="0"/>
-        <w:autoSpaceDN w:val="0"/>
-        <w:adjustRightInd w:val="0"/>
-        <w:rPr>
-          <w:rFonts w:ascii="Monaco" w:hAnsi="Monaco" w:cs="Monaco"/>
-          <w:sz w:val="22"/>
-          <w:szCs w:val="22"/>
-        </w:rPr>
-      </w:pPr>
-      <w:r>
-        <w:rPr>
-          <w:rFonts w:ascii="Monaco" w:hAnsi="Monaco" w:cs="Monaco"/>
-          <w:color w:val="FF0000"/>
-          <w:sz w:val="22"/>
-          <w:szCs w:val="22"/>
-        </w:rPr>
-        <w:tab/>
-        <w:t>at engine.ComputeEngineStarter.main(</w:t>
+      </w:r>
+      <w:proofErr w:type="gramStart"/>
+      <w:r>
+        <w:rPr>
+          <w:rFonts w:ascii="Monaco" w:hAnsi="Monaco" w:cs="Monaco"/>
+          <w:color w:val="FF0000"/>
+          <w:sz w:val="22"/>
+          <w:szCs w:val="22"/>
+        </w:rPr>
+        <w:t>at</w:t>
+      </w:r>
+      <w:proofErr w:type="gramEnd"/>
+      <w:r>
+        <w:rPr>
+          <w:rFonts w:ascii="Monaco" w:hAnsi="Monaco" w:cs="Monaco"/>
+          <w:color w:val="FF0000"/>
+          <w:sz w:val="22"/>
+          <w:szCs w:val="22"/>
+        </w:rPr>
+        <w:t xml:space="preserve"> </w:t>
+      </w:r>
+      <w:proofErr w:type="spellStart"/>
+      <w:r>
+        <w:rPr>
+          <w:rFonts w:ascii="Monaco" w:hAnsi="Monaco" w:cs="Monaco"/>
+          <w:color w:val="FF0000"/>
+          <w:sz w:val="22"/>
+          <w:szCs w:val="22"/>
+        </w:rPr>
+        <w:t>sun.rmi.registry.RegistryImpl_Stub.rebind</w:t>
+      </w:r>
+      <w:proofErr w:type="spellEnd"/>
+      <w:r>
+        <w:rPr>
+          <w:rFonts w:ascii="Monaco" w:hAnsi="Monaco" w:cs="Monaco"/>
+          <w:color w:val="FF0000"/>
+          <w:sz w:val="22"/>
+          <w:szCs w:val="22"/>
+        </w:rPr>
+        <w:t>(Unknown Source)</w:t>
+      </w:r>
+    </w:p>
+    <w:p>
+      <w:pPr>
+        <w:widowControl w:val="0"/>
+        <w:autoSpaceDE w:val="0"/>
+        <w:autoSpaceDN w:val="0"/>
+        <w:adjustRightInd w:val="0"/>
+        <w:rPr>
+          <w:rFonts w:ascii="Monaco" w:hAnsi="Monaco" w:cs="Monaco"/>
+          <w:sz w:val="22"/>
+          <w:szCs w:val="22"/>
+        </w:rPr>
+      </w:pPr>
+      <w:r>
+        <w:rPr>
+          <w:rFonts w:ascii="Monaco" w:hAnsi="Monaco" w:cs="Monaco"/>
+          <w:color w:val="FF0000"/>
+          <w:sz w:val="22"/>
+          <w:szCs w:val="22"/>
+        </w:rPr>
+        <w:tab/>
+      </w:r>
+      <w:proofErr w:type="gramStart"/>
+      <w:r>
+        <w:rPr>
+          <w:rFonts w:ascii="Monaco" w:hAnsi="Monaco" w:cs="Monaco"/>
+          <w:color w:val="FF0000"/>
+          <w:sz w:val="22"/>
+          <w:szCs w:val="22"/>
+        </w:rPr>
+        <w:t>at</w:t>
+      </w:r>
+      <w:proofErr w:type="gramEnd"/>
+      <w:r>
+        <w:rPr>
+          <w:rFonts w:ascii="Monaco" w:hAnsi="Monaco" w:cs="Monaco"/>
+          <w:color w:val="FF0000"/>
+          <w:sz w:val="22"/>
+          <w:szCs w:val="22"/>
+        </w:rPr>
+        <w:t xml:space="preserve"> </w:t>
+      </w:r>
+      <w:proofErr w:type="spellStart"/>
+      <w:r>
+        <w:rPr>
+          <w:rFonts w:ascii="Monaco" w:hAnsi="Monaco" w:cs="Monaco"/>
+          <w:color w:val="FF0000"/>
+          <w:sz w:val="22"/>
+          <w:szCs w:val="22"/>
+        </w:rPr>
+        <w:t>engine.ComputeEngineStarter.main</w:t>
+      </w:r>
+      <w:proofErr w:type="spellEnd"/>
+      <w:r>
+        <w:rPr>
+          <w:rFonts w:ascii="Monaco" w:hAnsi="Monaco" w:cs="Monaco"/>
+          <w:color w:val="FF0000"/>
+          <w:sz w:val="22"/>
+          <w:szCs w:val="22"/>
+        </w:rPr>
+        <w:t>(</w:t>
       </w:r>
       <w:r>
         <w:rPr>
@@ -1728,6 +2775,7 @@
         </w:rPr>
         <w:t xml:space="preserve">Caused by: </w:t>
       </w:r>
+      <w:proofErr w:type="spellStart"/>
       <w:r>
         <w:rPr>
           <w:rFonts w:ascii="Monaco" w:hAnsi="Monaco" w:cs="Monaco"/>
@@ -1738,37 +2786,59 @@
         </w:rPr>
         <w:t>java.rmi.UnmarshalException</w:t>
       </w:r>
-      <w:r>
-        <w:rPr>
-          <w:rFonts w:ascii="Monaco" w:hAnsi="Monaco" w:cs="Monaco"/>
-          <w:color w:val="FF0000"/>
-          <w:sz w:val="22"/>
-          <w:szCs w:val="22"/>
-        </w:rPr>
-        <w:t xml:space="preserve">: error unmarshalling arguments; nested exception is: </w:t>
-      </w:r>
-    </w:p>
-    <w:p>
-      <w:pPr>
-        <w:widowControl w:val="0"/>
-        <w:autoSpaceDE w:val="0"/>
-        <w:autoSpaceDN w:val="0"/>
-        <w:adjustRightInd w:val="0"/>
-        <w:rPr>
-          <w:rFonts w:ascii="Monaco" w:hAnsi="Monaco" w:cs="Monaco"/>
-          <w:sz w:val="22"/>
-          <w:szCs w:val="22"/>
-        </w:rPr>
-      </w:pPr>
-      <w:r>
-        <w:rPr>
-          <w:rFonts w:ascii="Monaco" w:hAnsi="Monaco" w:cs="Monaco"/>
-          <w:color w:val="FF0000"/>
-          <w:sz w:val="22"/>
-          <w:szCs w:val="22"/>
-        </w:rPr>
-        <w:tab/>
-      </w:r>
+      <w:proofErr w:type="spellEnd"/>
+      <w:r>
+        <w:rPr>
+          <w:rFonts w:ascii="Monaco" w:hAnsi="Monaco" w:cs="Monaco"/>
+          <w:color w:val="FF0000"/>
+          <w:sz w:val="22"/>
+          <w:szCs w:val="22"/>
+        </w:rPr>
+        <w:t xml:space="preserve">: error </w:t>
+      </w:r>
+      <w:proofErr w:type="spellStart"/>
+      <w:r>
+        <w:rPr>
+          <w:rFonts w:ascii="Monaco" w:hAnsi="Monaco" w:cs="Monaco"/>
+          <w:color w:val="FF0000"/>
+          <w:sz w:val="22"/>
+          <w:szCs w:val="22"/>
+        </w:rPr>
+        <w:t>unmarshalling</w:t>
+      </w:r>
+      <w:proofErr w:type="spellEnd"/>
+      <w:r>
+        <w:rPr>
+          <w:rFonts w:ascii="Monaco" w:hAnsi="Monaco" w:cs="Monaco"/>
+          <w:color w:val="FF0000"/>
+          <w:sz w:val="22"/>
+          <w:szCs w:val="22"/>
+        </w:rPr>
+        <w:t xml:space="preserve"> arguments; nested exception is: </w:t>
+      </w:r>
+    </w:p>
+    <w:p>
+      <w:pPr>
+        <w:widowControl w:val="0"/>
+        <w:autoSpaceDE w:val="0"/>
+        <w:autoSpaceDN w:val="0"/>
+        <w:adjustRightInd w:val="0"/>
+        <w:rPr>
+          <w:rFonts w:ascii="Monaco" w:hAnsi="Monaco" w:cs="Monaco"/>
+          <w:sz w:val="22"/>
+          <w:szCs w:val="22"/>
+        </w:rPr>
+      </w:pPr>
+      <w:r>
+        <w:rPr>
+          <w:rFonts w:ascii="Monaco" w:hAnsi="Monaco" w:cs="Monaco"/>
+          <w:color w:val="FF0000"/>
+          <w:sz w:val="22"/>
+          <w:szCs w:val="22"/>
+        </w:rPr>
+        <w:tab/>
+      </w:r>
+      <w:proofErr w:type="spellStart"/>
       <w:r>
         <w:rPr>
           <w:rFonts w:ascii="Monaco" w:hAnsi="Monaco" w:cs="Monaco"/>
@@ -1779,60 +2849,130 @@
         </w:rPr>
         <w:t>java.lang.ClassNotFoundException</w:t>
       </w:r>
-      <w:r>
-        <w:rPr>
-          <w:rFonts w:ascii="Monaco" w:hAnsi="Monaco" w:cs="Monaco"/>
-          <w:color w:val="FF0000"/>
-          <w:sz w:val="22"/>
-          <w:szCs w:val="22"/>
-        </w:rPr>
-        <w:t>: compute.Compute</w:t>
-      </w:r>
-    </w:p>
-    <w:p>
-      <w:pPr>
-        <w:widowControl w:val="0"/>
-        <w:autoSpaceDE w:val="0"/>
-        <w:autoSpaceDN w:val="0"/>
-        <w:adjustRightInd w:val="0"/>
-        <w:rPr>
-          <w:rFonts w:ascii="Monaco" w:hAnsi="Monaco" w:cs="Monaco"/>
-          <w:sz w:val="22"/>
-          <w:szCs w:val="22"/>
-        </w:rPr>
-      </w:pPr>
-      <w:r>
-        <w:rPr>
-          <w:rFonts w:ascii="Monaco" w:hAnsi="Monaco" w:cs="Monaco"/>
-          <w:color w:val="FF0000"/>
-          <w:sz w:val="22"/>
-          <w:szCs w:val="22"/>
-        </w:rPr>
-        <w:tab/>
-        <w:t>at sun.rmi.registry.RegistryImpl_Skel.dispatch(Unknown Source)</w:t>
-      </w:r>
-    </w:p>
-    <w:p>
-      <w:pPr>
-        <w:widowControl w:val="0"/>
-        <w:autoSpaceDE w:val="0"/>
-        <w:autoSpaceDN w:val="0"/>
-        <w:adjustRightInd w:val="0"/>
-        <w:rPr>
-          <w:rFonts w:ascii="Monaco" w:hAnsi="Monaco" w:cs="Monaco"/>
-          <w:sz w:val="22"/>
-          <w:szCs w:val="22"/>
-        </w:rPr>
-      </w:pPr>
-      <w:r>
-        <w:rPr>
-          <w:rFonts w:ascii="Monaco" w:hAnsi="Monaco" w:cs="Monaco"/>
-          <w:color w:val="FF0000"/>
-          <w:sz w:val="22"/>
-          <w:szCs w:val="22"/>
-        </w:rPr>
-        <w:tab/>
-        <w:t>at sun.rmi.server.UnicastServerRef.oldDispatch(</w:t>
+      <w:proofErr w:type="spellEnd"/>
+      <w:r>
+        <w:rPr>
+          <w:rFonts w:ascii="Monaco" w:hAnsi="Monaco" w:cs="Monaco"/>
+          <w:color w:val="FF0000"/>
+          <w:sz w:val="22"/>
+          <w:szCs w:val="22"/>
+        </w:rPr>
+        <w:t xml:space="preserve">: </w:t>
+      </w:r>
+      <w:proofErr w:type="spellStart"/>
+      <w:r>
+        <w:rPr>
+          <w:rFonts w:ascii="Monaco" w:hAnsi="Monaco" w:cs="Monaco"/>
+          <w:color w:val="FF0000"/>
+          <w:sz w:val="22"/>
+          <w:szCs w:val="22"/>
+        </w:rPr>
+        <w:t>compute.Compute</w:t>
+      </w:r>
+      <w:proofErr w:type="spellEnd"/>
+    </w:p>
+    <w:p>
+      <w:pPr>
+        <w:widowControl w:val="0"/>
+        <w:autoSpaceDE w:val="0"/>
+        <w:autoSpaceDN w:val="0"/>
+        <w:adjustRightInd w:val="0"/>
+        <w:rPr>
+          <w:rFonts w:ascii="Monaco" w:hAnsi="Monaco" w:cs="Monaco"/>
+          <w:sz w:val="22"/>
+          <w:szCs w:val="22"/>
+        </w:rPr>
+      </w:pPr>
+      <w:r>
+        <w:rPr>
+          <w:rFonts w:ascii="Monaco" w:hAnsi="Monaco" w:cs="Monaco"/>
+          <w:color w:val="FF0000"/>
+          <w:sz w:val="22"/>
+          <w:szCs w:val="22"/>
+        </w:rPr>
+        <w:tab/>
+      </w:r>
+      <w:proofErr w:type="gramStart"/>
+      <w:r>
+        <w:rPr>
+          <w:rFonts w:ascii="Monaco" w:hAnsi="Monaco" w:cs="Monaco"/>
+          <w:color w:val="FF0000"/>
+          <w:sz w:val="22"/>
+          <w:szCs w:val="22"/>
+        </w:rPr>
+        <w:t>at</w:t>
+      </w:r>
+      <w:proofErr w:type="gramEnd"/>
+      <w:r>
+        <w:rPr>
+          <w:rFonts w:ascii="Monaco" w:hAnsi="Monaco" w:cs="Monaco"/>
+          <w:color w:val="FF0000"/>
+          <w:sz w:val="22"/>
+          <w:szCs w:val="22"/>
+        </w:rPr>
+        <w:t xml:space="preserve"> </w:t>
+      </w:r>
+      <w:proofErr w:type="spellStart"/>
+      <w:r>
+        <w:rPr>
+          <w:rFonts w:ascii="Monaco" w:hAnsi="Monaco" w:cs="Monaco"/>
+          <w:color w:val="FF0000"/>
+          <w:sz w:val="22"/>
+          <w:szCs w:val="22"/>
+        </w:rPr>
+        <w:t>sun.rmi.registry.RegistryImpl_Skel.dispatch</w:t>
+      </w:r>
+      <w:proofErr w:type="spellEnd"/>
+      <w:r>
+        <w:rPr>
+          <w:rFonts w:ascii="Monaco" w:hAnsi="Monaco" w:cs="Monaco"/>
+          <w:color w:val="FF0000"/>
+          <w:sz w:val="22"/>
+          <w:szCs w:val="22"/>
+        </w:rPr>
+        <w:t>(Unknown Source)</w:t>
+      </w:r>
+    </w:p>
+    <w:p>
+      <w:pPr>
+        <w:widowControl w:val="0"/>
+        <w:autoSpaceDE w:val="0"/>
+        <w:autoSpaceDN w:val="0"/>
+        <w:adjustRightInd w:val="0"/>
+        <w:rPr>
+          <w:rFonts w:ascii="Monaco" w:hAnsi="Monaco" w:cs="Monaco"/>
+          <w:sz w:val="22"/>
+          <w:szCs w:val="22"/>
+        </w:rPr>
+      </w:pPr>
+      <w:r>
+        <w:rPr>
+          <w:rFonts w:ascii="Monaco" w:hAnsi="Monaco" w:cs="Monaco"/>
+          <w:color w:val="FF0000"/>
+          <w:sz w:val="22"/>
+          <w:szCs w:val="22"/>
+        </w:rPr>
+        <w:tab/>
+      </w:r>
+      <w:proofErr w:type="gramStart"/>
+      <w:r>
+        <w:rPr>
+          <w:rFonts w:ascii="Monaco" w:hAnsi="Monaco" w:cs="Monaco"/>
+          <w:color w:val="FF0000"/>
+          <w:sz w:val="22"/>
+          <w:szCs w:val="22"/>
+        </w:rPr>
+        <w:t>at</w:t>
+      </w:r>
+      <w:proofErr w:type="gramEnd"/>
+      <w:r>
+        <w:rPr>
+          <w:rFonts w:ascii="Monaco" w:hAnsi="Monaco" w:cs="Monaco"/>
+          <w:color w:val="FF0000"/>
+          <w:sz w:val="22"/>
+          <w:szCs w:val="22"/>
+        </w:rPr>
+        <w:t xml:space="preserve"> sun.rmi.server.UnicastServerRef.oldDispatch(</w:t>
       </w:r>
       <w:r>
         <w:rPr>
@@ -1874,7 +3014,26 @@
           <w:szCs w:val="22"/>
         </w:rPr>
         <w:tab/>
-        <w:t>at sun.rmi.server.UnicastServerRef.dispatch(</w:t>
+      </w:r>
+      <w:proofErr w:type="gramStart"/>
+      <w:r>
+        <w:rPr>
+          <w:rFonts w:ascii="Monaco" w:hAnsi="Monaco" w:cs="Monaco"/>
+          <w:color w:val="FF0000"/>
+          <w:sz w:val="22"/>
+          <w:szCs w:val="22"/>
+        </w:rPr>
+        <w:t>at</w:t>
+      </w:r>
+      <w:proofErr w:type="gramEnd"/>
+      <w:r>
+        <w:rPr>
+          <w:rFonts w:ascii="Monaco" w:hAnsi="Monaco" w:cs="Monaco"/>
+          <w:color w:val="FF0000"/>
+          <w:sz w:val="22"/>
+          <w:szCs w:val="22"/>
+        </w:rPr>
+        <w:t xml:space="preserve"> sun.rmi.server.UnicastServerRef.dispatch(</w:t>
       </w:r>
       <w:r>
         <w:rPr>
@@ -1916,7 +3075,26 @@
           <w:szCs w:val="22"/>
         </w:rPr>
         <w:tab/>
-        <w:t>at sun.rmi.transport.Transport$1.run(</w:t>
+      </w:r>
+      <w:proofErr w:type="gramStart"/>
+      <w:r>
+        <w:rPr>
+          <w:rFonts w:ascii="Monaco" w:hAnsi="Monaco" w:cs="Monaco"/>
+          <w:color w:val="FF0000"/>
+          <w:sz w:val="22"/>
+          <w:szCs w:val="22"/>
+        </w:rPr>
+        <w:t>at</w:t>
+      </w:r>
+      <w:proofErr w:type="gramEnd"/>
+      <w:r>
+        <w:rPr>
+          <w:rFonts w:ascii="Monaco" w:hAnsi="Monaco" w:cs="Monaco"/>
+          <w:color w:val="FF0000"/>
+          <w:sz w:val="22"/>
+          <w:szCs w:val="22"/>
+        </w:rPr>
+        <w:t xml:space="preserve"> sun.rmi.transport.Transport$1.run(</w:t>
       </w:r>
       <w:r>
         <w:rPr>
@@ -1958,7 +3136,26 @@
           <w:szCs w:val="22"/>
         </w:rPr>
         <w:tab/>
-        <w:t>at sun.rmi.transport.Transport$1.run(</w:t>
+      </w:r>
+      <w:proofErr w:type="gramStart"/>
+      <w:r>
+        <w:rPr>
+          <w:rFonts w:ascii="Monaco" w:hAnsi="Monaco" w:cs="Monaco"/>
+          <w:color w:val="FF0000"/>
+          <w:sz w:val="22"/>
+          <w:szCs w:val="22"/>
+        </w:rPr>
+        <w:t>at</w:t>
+      </w:r>
+      <w:proofErr w:type="gramEnd"/>
+      <w:r>
+        <w:rPr>
+          <w:rFonts w:ascii="Monaco" w:hAnsi="Monaco" w:cs="Monaco"/>
+          <w:color w:val="FF0000"/>
+          <w:sz w:val="22"/>
+          <w:szCs w:val="22"/>
+        </w:rPr>
+        <w:t xml:space="preserve"> sun.rmi.transport.Transport$1.run(</w:t>
       </w:r>
       <w:r>
         <w:rPr>
@@ -2000,7 +3197,46 @@
           <w:szCs w:val="22"/>
         </w:rPr>
         <w:tab/>
-        <w:t>at java.security.AccessController.doPrivileged(</w:t>
+      </w:r>
+      <w:proofErr w:type="gramStart"/>
+      <w:r>
+        <w:rPr>
+          <w:rFonts w:ascii="Monaco" w:hAnsi="Monaco" w:cs="Monaco"/>
+          <w:color w:val="FF0000"/>
+          <w:sz w:val="22"/>
+          <w:szCs w:val="22"/>
+        </w:rPr>
+        <w:t>at</w:t>
+      </w:r>
+      <w:proofErr w:type="gramEnd"/>
+      <w:r>
+        <w:rPr>
+          <w:rFonts w:ascii="Monaco" w:hAnsi="Monaco" w:cs="Monaco"/>
+          <w:color w:val="FF0000"/>
+          <w:sz w:val="22"/>
+          <w:szCs w:val="22"/>
+        </w:rPr>
+        <w:t xml:space="preserve"> </w:t>
+      </w:r>
+      <w:proofErr w:type="spellStart"/>
+      <w:r>
+        <w:rPr>
+          <w:rFonts w:ascii="Monaco" w:hAnsi="Monaco" w:cs="Monaco"/>
+          <w:color w:val="FF0000"/>
+          <w:sz w:val="22"/>
+          <w:szCs w:val="22"/>
+        </w:rPr>
+        <w:t>java.security.AccessController.doPrivileged</w:t>
+      </w:r>
+      <w:proofErr w:type="spellEnd"/>
+      <w:r>
+        <w:rPr>
+          <w:rFonts w:ascii="Monaco" w:hAnsi="Monaco" w:cs="Monaco"/>
+          <w:color w:val="FF0000"/>
+          <w:sz w:val="22"/>
+          <w:szCs w:val="22"/>
+        </w:rPr>
+        <w:t>(</w:t>
       </w:r>
       <w:r>
         <w:rPr>
@@ -2042,7 +3278,46 @@
           <w:szCs w:val="22"/>
         </w:rPr>
         <w:tab/>
-        <w:t>at sun.rmi.transport.Transport.serviceCall(</w:t>
+      </w:r>
+      <w:proofErr w:type="gramStart"/>
+      <w:r>
+        <w:rPr>
+          <w:rFonts w:ascii="Monaco" w:hAnsi="Monaco" w:cs="Monaco"/>
+          <w:color w:val="FF0000"/>
+          <w:sz w:val="22"/>
+          <w:szCs w:val="22"/>
+        </w:rPr>
+        <w:t>at</w:t>
+      </w:r>
+      <w:proofErr w:type="gramEnd"/>
+      <w:r>
+        <w:rPr>
+          <w:rFonts w:ascii="Monaco" w:hAnsi="Monaco" w:cs="Monaco"/>
+          <w:color w:val="FF0000"/>
+          <w:sz w:val="22"/>
+          <w:szCs w:val="22"/>
+        </w:rPr>
+        <w:t xml:space="preserve"> </w:t>
+      </w:r>
+      <w:proofErr w:type="spellStart"/>
+      <w:r>
+        <w:rPr>
+          <w:rFonts w:ascii="Monaco" w:hAnsi="Monaco" w:cs="Monaco"/>
+          <w:color w:val="FF0000"/>
+          <w:sz w:val="22"/>
+          <w:szCs w:val="22"/>
+        </w:rPr>
+        <w:t>sun.rmi.transport.Transport.serviceCall</w:t>
+      </w:r>
+      <w:proofErr w:type="spellEnd"/>
+      <w:r>
+        <w:rPr>
+          <w:rFonts w:ascii="Monaco" w:hAnsi="Monaco" w:cs="Monaco"/>
+          <w:color w:val="FF0000"/>
+          <w:sz w:val="22"/>
+          <w:szCs w:val="22"/>
+        </w:rPr>
+        <w:t>(</w:t>
       </w:r>
       <w:r>
         <w:rPr>
@@ -2084,7 +3359,26 @@
           <w:szCs w:val="22"/>
         </w:rPr>
         <w:tab/>
-        <w:t>at sun.rmi.transport.tcp.TCPTransport.handleMessages(</w:t>
+      </w:r>
+      <w:proofErr w:type="gramStart"/>
+      <w:r>
+        <w:rPr>
+          <w:rFonts w:ascii="Monaco" w:hAnsi="Monaco" w:cs="Monaco"/>
+          <w:color w:val="FF0000"/>
+          <w:sz w:val="22"/>
+          <w:szCs w:val="22"/>
+        </w:rPr>
+        <w:t>at</w:t>
+      </w:r>
+      <w:proofErr w:type="gramEnd"/>
+      <w:r>
+        <w:rPr>
+          <w:rFonts w:ascii="Monaco" w:hAnsi="Monaco" w:cs="Monaco"/>
+          <w:color w:val="FF0000"/>
+          <w:sz w:val="22"/>
+          <w:szCs w:val="22"/>
+        </w:rPr>
+        <w:t xml:space="preserve"> sun.rmi.transport.tcp.TCPTransport.handleMessages(</w:t>
       </w:r>
       <w:r>
         <w:rPr>
@@ -2126,7 +3420,26 @@
           <w:szCs w:val="22"/>
         </w:rPr>
         <w:tab/>
-        <w:t>at sun.rmi.transport.tcp.TCPTransport$ConnectionHandler.run0(</w:t>
+      </w:r>
+      <w:proofErr w:type="gramStart"/>
+      <w:r>
+        <w:rPr>
+          <w:rFonts w:ascii="Monaco" w:hAnsi="Monaco" w:cs="Monaco"/>
+          <w:color w:val="FF0000"/>
+          <w:sz w:val="22"/>
+          <w:szCs w:val="22"/>
+        </w:rPr>
+        <w:t>at</w:t>
+      </w:r>
+      <w:proofErr w:type="gramEnd"/>
+      <w:r>
+        <w:rPr>
+          <w:rFonts w:ascii="Monaco" w:hAnsi="Monaco" w:cs="Monaco"/>
+          <w:color w:val="FF0000"/>
+          <w:sz w:val="22"/>
+          <w:szCs w:val="22"/>
+        </w:rPr>
+        <w:t xml:space="preserve"> sun.rmi.transport.tcp.TCPTransport$ConnectionHandler.run0(</w:t>
       </w:r>
       <w:r>
         <w:rPr>
@@ -2168,7 +3481,26 @@
           <w:szCs w:val="22"/>
         </w:rPr>
         <w:tab/>
-        <w:t>at sun.rmi.transport.tcp.TCPTransport$ConnectionHandler.run(</w:t>
+      </w:r>
+      <w:proofErr w:type="gramStart"/>
+      <w:r>
+        <w:rPr>
+          <w:rFonts w:ascii="Monaco" w:hAnsi="Monaco" w:cs="Monaco"/>
+          <w:color w:val="FF0000"/>
+          <w:sz w:val="22"/>
+          <w:szCs w:val="22"/>
+        </w:rPr>
+        <w:t>at</w:t>
+      </w:r>
+      <w:proofErr w:type="gramEnd"/>
+      <w:r>
+        <w:rPr>
+          <w:rFonts w:ascii="Monaco" w:hAnsi="Monaco" w:cs="Monaco"/>
+          <w:color w:val="FF0000"/>
+          <w:sz w:val="22"/>
+          <w:szCs w:val="22"/>
+        </w:rPr>
+        <w:t xml:space="preserve"> sun.rmi.transport.tcp.TCPTransport$ConnectionHandler.run(</w:t>
       </w:r>
       <w:r>
         <w:rPr>
@@ -2210,7 +3542,26 @@
           <w:szCs w:val="22"/>
         </w:rPr>
         <w:tab/>
-        <w:t>at java.util.concurrent.ThreadPoolExecutor.runWorker(</w:t>
+      </w:r>
+      <w:proofErr w:type="gramStart"/>
+      <w:r>
+        <w:rPr>
+          <w:rFonts w:ascii="Monaco" w:hAnsi="Monaco" w:cs="Monaco"/>
+          <w:color w:val="FF0000"/>
+          <w:sz w:val="22"/>
+          <w:szCs w:val="22"/>
+        </w:rPr>
+        <w:t>at</w:t>
+      </w:r>
+      <w:proofErr w:type="gramEnd"/>
+      <w:r>
+        <w:rPr>
+          <w:rFonts w:ascii="Monaco" w:hAnsi="Monaco" w:cs="Monaco"/>
+          <w:color w:val="FF0000"/>
+          <w:sz w:val="22"/>
+          <w:szCs w:val="22"/>
+        </w:rPr>
+        <w:t xml:space="preserve"> java.util.concurrent.ThreadPoolExecutor.runWorker(</w:t>
       </w:r>
       <w:r>
         <w:rPr>
@@ -2252,7 +3603,26 @@
           <w:szCs w:val="22"/>
         </w:rPr>
         <w:tab/>
-        <w:t>at java.util.concurrent.ThreadPoolExecutor$Worker.run(</w:t>
+      </w:r>
+      <w:proofErr w:type="gramStart"/>
+      <w:r>
+        <w:rPr>
+          <w:rFonts w:ascii="Monaco" w:hAnsi="Monaco" w:cs="Monaco"/>
+          <w:color w:val="FF0000"/>
+          <w:sz w:val="22"/>
+          <w:szCs w:val="22"/>
+        </w:rPr>
+        <w:t>at</w:t>
+      </w:r>
+      <w:proofErr w:type="gramEnd"/>
+      <w:r>
+        <w:rPr>
+          <w:rFonts w:ascii="Monaco" w:hAnsi="Monaco" w:cs="Monaco"/>
+          <w:color w:val="FF0000"/>
+          <w:sz w:val="22"/>
+          <w:szCs w:val="22"/>
+        </w:rPr>
+        <w:t xml:space="preserve"> java.util.concurrent.ThreadPoolExecutor$Worker.run(</w:t>
       </w:r>
       <w:r>
         <w:rPr>
@@ -2294,7 +3664,46 @@
           <w:szCs w:val="22"/>
         </w:rPr>
         <w:tab/>
-        <w:t>at java.lang.Thread.run(</w:t>
+      </w:r>
+      <w:proofErr w:type="gramStart"/>
+      <w:r>
+        <w:rPr>
+          <w:rFonts w:ascii="Monaco" w:hAnsi="Monaco" w:cs="Monaco"/>
+          <w:color w:val="FF0000"/>
+          <w:sz w:val="22"/>
+          <w:szCs w:val="22"/>
+        </w:rPr>
+        <w:t>at</w:t>
+      </w:r>
+      <w:proofErr w:type="gramEnd"/>
+      <w:r>
+        <w:rPr>
+          <w:rFonts w:ascii="Monaco" w:hAnsi="Monaco" w:cs="Monaco"/>
+          <w:color w:val="FF0000"/>
+          <w:sz w:val="22"/>
+          <w:szCs w:val="22"/>
+        </w:rPr>
+        <w:t xml:space="preserve"> </w:t>
+      </w:r>
+      <w:proofErr w:type="spellStart"/>
+      <w:r>
+        <w:rPr>
+          <w:rFonts w:ascii="Monaco" w:hAnsi="Monaco" w:cs="Monaco"/>
+          <w:color w:val="FF0000"/>
+          <w:sz w:val="22"/>
+          <w:szCs w:val="22"/>
+        </w:rPr>
+        <w:t>java.lang.Thread.run</w:t>
+      </w:r>
+      <w:proofErr w:type="spellEnd"/>
+      <w:r>
+        <w:rPr>
+          <w:rFonts w:ascii="Monaco" w:hAnsi="Monaco" w:cs="Monaco"/>
+          <w:color w:val="FF0000"/>
+          <w:sz w:val="22"/>
+          <w:szCs w:val="22"/>
+        </w:rPr>
+        <w:t>(</w:t>
       </w:r>
       <w:r>
         <w:rPr>
@@ -2337,6 +3746,7 @@
         </w:rPr>
         <w:t xml:space="preserve">Caused by: </w:t>
       </w:r>
+      <w:proofErr w:type="spellStart"/>
       <w:r>
         <w:rPr>
           <w:rFonts w:ascii="Monaco" w:hAnsi="Monaco" w:cs="Monaco"/>
@@ -2347,37 +3757,68 @@
         </w:rPr>
         <w:t>java.lang.ClassNotFoundException</w:t>
       </w:r>
-      <w:r>
-        <w:rPr>
-          <w:rFonts w:ascii="Monaco" w:hAnsi="Monaco" w:cs="Monaco"/>
-          <w:color w:val="FF0000"/>
-          <w:sz w:val="22"/>
-          <w:szCs w:val="22"/>
-        </w:rPr>
-        <w:t>: compute.Compute</w:t>
-      </w:r>
-    </w:p>
-    <w:p>
-      <w:pPr>
-        <w:widowControl w:val="0"/>
-        <w:autoSpaceDE w:val="0"/>
-        <w:autoSpaceDN w:val="0"/>
-        <w:adjustRightInd w:val="0"/>
-        <w:rPr>
-          <w:rFonts w:ascii="Monaco" w:hAnsi="Monaco" w:cs="Monaco"/>
-          <w:sz w:val="22"/>
-          <w:szCs w:val="22"/>
-        </w:rPr>
-      </w:pPr>
-      <w:r>
-        <w:rPr>
-          <w:rFonts w:ascii="Monaco" w:hAnsi="Monaco" w:cs="Monaco"/>
-          <w:color w:val="FF0000"/>
-          <w:sz w:val="22"/>
-          <w:szCs w:val="22"/>
-        </w:rPr>
-        <w:tab/>
-        <w:t>at java.net.URLClassLoader$1.run(</w:t>
+      <w:proofErr w:type="spellEnd"/>
+      <w:r>
+        <w:rPr>
+          <w:rFonts w:ascii="Monaco" w:hAnsi="Monaco" w:cs="Monaco"/>
+          <w:color w:val="FF0000"/>
+          <w:sz w:val="22"/>
+          <w:szCs w:val="22"/>
+        </w:rPr>
+        <w:t xml:space="preserve">: </w:t>
+      </w:r>
+      <w:proofErr w:type="spellStart"/>
+      <w:r>
+        <w:rPr>
+          <w:rFonts w:ascii="Monaco" w:hAnsi="Monaco" w:cs="Monaco"/>
+          <w:color w:val="FF0000"/>
+          <w:sz w:val="22"/>
+          <w:szCs w:val="22"/>
+        </w:rPr>
+        <w:t>compute.Compute</w:t>
+      </w:r>
+      <w:proofErr w:type="spellEnd"/>
+    </w:p>
+    <w:p>
+      <w:pPr>
+        <w:widowControl w:val="0"/>
+        <w:autoSpaceDE w:val="0"/>
+        <w:autoSpaceDN w:val="0"/>
+        <w:adjustRightInd w:val="0"/>
+        <w:rPr>
+          <w:rFonts w:ascii="Monaco" w:hAnsi="Monaco" w:cs="Monaco"/>
+          <w:sz w:val="22"/>
+          <w:szCs w:val="22"/>
+        </w:rPr>
+      </w:pPr>
+      <w:r>
+        <w:rPr>
+          <w:rFonts w:ascii="Monaco" w:hAnsi="Monaco" w:cs="Monaco"/>
+          <w:color w:val="FF0000"/>
+          <w:sz w:val="22"/>
+          <w:szCs w:val="22"/>
+        </w:rPr>
+        <w:tab/>
+      </w:r>
+      <w:proofErr w:type="gramStart"/>
+      <w:r>
+        <w:rPr>
+          <w:rFonts w:ascii="Monaco" w:hAnsi="Monaco" w:cs="Monaco"/>
+          <w:color w:val="FF0000"/>
+          <w:sz w:val="22"/>
+          <w:szCs w:val="22"/>
+        </w:rPr>
+        <w:t>at</w:t>
+      </w:r>
+      <w:proofErr w:type="gramEnd"/>
+      <w:r>
+        <w:rPr>
+          <w:rFonts w:ascii="Monaco" w:hAnsi="Monaco" w:cs="Monaco"/>
+          <w:color w:val="FF0000"/>
+          <w:sz w:val="22"/>
+          <w:szCs w:val="22"/>
+        </w:rPr>
+        <w:t xml:space="preserve"> java.net.URLClassLoader$1.run(</w:t>
       </w:r>
       <w:r>
         <w:rPr>
@@ -2419,7 +3860,26 @@
           <w:szCs w:val="22"/>
         </w:rPr>
         <w:tab/>
-        <w:t>at java.net.URLClassLoader$1.run(</w:t>
+      </w:r>
+      <w:proofErr w:type="gramStart"/>
+      <w:r>
+        <w:rPr>
+          <w:rFonts w:ascii="Monaco" w:hAnsi="Monaco" w:cs="Monaco"/>
+          <w:color w:val="FF0000"/>
+          <w:sz w:val="22"/>
+          <w:szCs w:val="22"/>
+        </w:rPr>
+        <w:t>at</w:t>
+      </w:r>
+      <w:proofErr w:type="gramEnd"/>
+      <w:r>
+        <w:rPr>
+          <w:rFonts w:ascii="Monaco" w:hAnsi="Monaco" w:cs="Monaco"/>
+          <w:color w:val="FF0000"/>
+          <w:sz w:val="22"/>
+          <w:szCs w:val="22"/>
+        </w:rPr>
+        <w:t xml:space="preserve"> java.net.URLClassLoader$1.run(</w:t>
       </w:r>
       <w:r>
         <w:rPr>
@@ -2461,7 +3921,46 @@
           <w:szCs w:val="22"/>
         </w:rPr>
         <w:tab/>
-        <w:t>at java.security.AccessController.doPrivileged(</w:t>
+      </w:r>
+      <w:proofErr w:type="gramStart"/>
+      <w:r>
+        <w:rPr>
+          <w:rFonts w:ascii="Monaco" w:hAnsi="Monaco" w:cs="Monaco"/>
+          <w:color w:val="FF0000"/>
+          <w:sz w:val="22"/>
+          <w:szCs w:val="22"/>
+        </w:rPr>
+        <w:t>at</w:t>
+      </w:r>
+      <w:proofErr w:type="gramEnd"/>
+      <w:r>
+        <w:rPr>
+          <w:rFonts w:ascii="Monaco" w:hAnsi="Monaco" w:cs="Monaco"/>
+          <w:color w:val="FF0000"/>
+          <w:sz w:val="22"/>
+          <w:szCs w:val="22"/>
+        </w:rPr>
+        <w:t xml:space="preserve"> </w:t>
+      </w:r>
+      <w:proofErr w:type="spellStart"/>
+      <w:r>
+        <w:rPr>
+          <w:rFonts w:ascii="Monaco" w:hAnsi="Monaco" w:cs="Monaco"/>
+          <w:color w:val="FF0000"/>
+          <w:sz w:val="22"/>
+          <w:szCs w:val="22"/>
+        </w:rPr>
+        <w:t>java.security.AccessController.doPrivileged</w:t>
+      </w:r>
+      <w:proofErr w:type="spellEnd"/>
+      <w:r>
+        <w:rPr>
+          <w:rFonts w:ascii="Monaco" w:hAnsi="Monaco" w:cs="Monaco"/>
+          <w:color w:val="FF0000"/>
+          <w:sz w:val="22"/>
+          <w:szCs w:val="22"/>
+        </w:rPr>
+        <w:t>(</w:t>
       </w:r>
       <w:r>
         <w:rPr>
@@ -2503,7 +4002,46 @@
           <w:szCs w:val="22"/>
         </w:rPr>
         <w:tab/>
-        <w:t>at java.net.URLClassLoader.findClass(</w:t>
+      </w:r>
+      <w:proofErr w:type="gramStart"/>
+      <w:r>
+        <w:rPr>
+          <w:rFonts w:ascii="Monaco" w:hAnsi="Monaco" w:cs="Monaco"/>
+          <w:color w:val="FF0000"/>
+          <w:sz w:val="22"/>
+          <w:szCs w:val="22"/>
+        </w:rPr>
+        <w:t>at</w:t>
+      </w:r>
+      <w:proofErr w:type="gramEnd"/>
+      <w:r>
+        <w:rPr>
+          <w:rFonts w:ascii="Monaco" w:hAnsi="Monaco" w:cs="Monaco"/>
+          <w:color w:val="FF0000"/>
+          <w:sz w:val="22"/>
+          <w:szCs w:val="22"/>
+        </w:rPr>
+        <w:t xml:space="preserve"> </w:t>
+      </w:r>
+      <w:proofErr w:type="spellStart"/>
+      <w:r>
+        <w:rPr>
+          <w:rFonts w:ascii="Monaco" w:hAnsi="Monaco" w:cs="Monaco"/>
+          <w:color w:val="FF0000"/>
+          <w:sz w:val="22"/>
+          <w:szCs w:val="22"/>
+        </w:rPr>
+        <w:t>java.net.URLClassLoader.findClass</w:t>
+      </w:r>
+      <w:proofErr w:type="spellEnd"/>
+      <w:r>
+        <w:rPr>
+          <w:rFonts w:ascii="Monaco" w:hAnsi="Monaco" w:cs="Monaco"/>
+          <w:color w:val="FF0000"/>
+          <w:sz w:val="22"/>
+          <w:szCs w:val="22"/>
+        </w:rPr>
+        <w:t>(</w:t>
       </w:r>
       <w:r>
         <w:rPr>
@@ -2545,7 +4083,46 @@
           <w:szCs w:val="22"/>
         </w:rPr>
         <w:tab/>
-        <w:t>at java.lang.ClassLoader.loadClass(</w:t>
+      </w:r>
+      <w:proofErr w:type="gramStart"/>
+      <w:r>
+        <w:rPr>
+          <w:rFonts w:ascii="Monaco" w:hAnsi="Monaco" w:cs="Monaco"/>
+          <w:color w:val="FF0000"/>
+          <w:sz w:val="22"/>
+          <w:szCs w:val="22"/>
+        </w:rPr>
+        <w:t>at</w:t>
+      </w:r>
+      <w:proofErr w:type="gramEnd"/>
+      <w:r>
+        <w:rPr>
+          <w:rFonts w:ascii="Monaco" w:hAnsi="Monaco" w:cs="Monaco"/>
+          <w:color w:val="FF0000"/>
+          <w:sz w:val="22"/>
+          <w:szCs w:val="22"/>
+        </w:rPr>
+        <w:t xml:space="preserve"> </w:t>
+      </w:r>
+      <w:proofErr w:type="spellStart"/>
+      <w:r>
+        <w:rPr>
+          <w:rFonts w:ascii="Monaco" w:hAnsi="Monaco" w:cs="Monaco"/>
+          <w:color w:val="FF0000"/>
+          <w:sz w:val="22"/>
+          <w:szCs w:val="22"/>
+        </w:rPr>
+        <w:t>java.lang.ClassLoader.loadClass</w:t>
+      </w:r>
+      <w:proofErr w:type="spellEnd"/>
+      <w:r>
+        <w:rPr>
+          <w:rFonts w:ascii="Monaco" w:hAnsi="Monaco" w:cs="Monaco"/>
+          <w:color w:val="FF0000"/>
+          <w:sz w:val="22"/>
+          <w:szCs w:val="22"/>
+        </w:rPr>
+        <w:t>(</w:t>
       </w:r>
       <w:r>
         <w:rPr>
@@ -2587,7 +4164,26 @@
           <w:szCs w:val="22"/>
         </w:rPr>
         <w:tab/>
-        <w:t>at sun.rmi.server.LoaderHandler$Loader.loadClass(</w:t>
+      </w:r>
+      <w:proofErr w:type="gramStart"/>
+      <w:r>
+        <w:rPr>
+          <w:rFonts w:ascii="Monaco" w:hAnsi="Monaco" w:cs="Monaco"/>
+          <w:color w:val="FF0000"/>
+          <w:sz w:val="22"/>
+          <w:szCs w:val="22"/>
+        </w:rPr>
+        <w:t>at</w:t>
+      </w:r>
+      <w:proofErr w:type="gramEnd"/>
+      <w:r>
+        <w:rPr>
+          <w:rFonts w:ascii="Monaco" w:hAnsi="Monaco" w:cs="Monaco"/>
+          <w:color w:val="FF0000"/>
+          <w:sz w:val="22"/>
+          <w:szCs w:val="22"/>
+        </w:rPr>
+        <w:t xml:space="preserve"> sun.rmi.server.LoaderHandler$Loader.loadClass(</w:t>
       </w:r>
       <w:r>
         <w:rPr>
@@ -2629,7 +4225,46 @@
           <w:szCs w:val="22"/>
         </w:rPr>
         <w:tab/>
-        <w:t>at java.lang.ClassLoader.loadClass(</w:t>
+      </w:r>
+      <w:proofErr w:type="gramStart"/>
+      <w:r>
+        <w:rPr>
+          <w:rFonts w:ascii="Monaco" w:hAnsi="Monaco" w:cs="Monaco"/>
+          <w:color w:val="FF0000"/>
+          <w:sz w:val="22"/>
+          <w:szCs w:val="22"/>
+        </w:rPr>
+        <w:t>at</w:t>
+      </w:r>
+      <w:proofErr w:type="gramEnd"/>
+      <w:r>
+        <w:rPr>
+          <w:rFonts w:ascii="Monaco" w:hAnsi="Monaco" w:cs="Monaco"/>
+          <w:color w:val="FF0000"/>
+          <w:sz w:val="22"/>
+          <w:szCs w:val="22"/>
+        </w:rPr>
+        <w:t xml:space="preserve"> </w:t>
+      </w:r>
+      <w:proofErr w:type="spellStart"/>
+      <w:r>
+        <w:rPr>
+          <w:rFonts w:ascii="Monaco" w:hAnsi="Monaco" w:cs="Monaco"/>
+          <w:color w:val="FF0000"/>
+          <w:sz w:val="22"/>
+          <w:szCs w:val="22"/>
+        </w:rPr>
+        <w:t>java.lang.ClassLoader.loadClass</w:t>
+      </w:r>
+      <w:proofErr w:type="spellEnd"/>
+      <w:r>
+        <w:rPr>
+          <w:rFonts w:ascii="Monaco" w:hAnsi="Monaco" w:cs="Monaco"/>
+          <w:color w:val="FF0000"/>
+          <w:sz w:val="22"/>
+          <w:szCs w:val="22"/>
+        </w:rPr>
+        <w:t>(</w:t>
       </w:r>
       <w:r>
         <w:rPr>
@@ -2671,7 +4306,26 @@
           <w:szCs w:val="22"/>
         </w:rPr>
         <w:tab/>
-        <w:t>at java.lang.Class.forName0(</w:t>
+      </w:r>
+      <w:proofErr w:type="gramStart"/>
+      <w:r>
+        <w:rPr>
+          <w:rFonts w:ascii="Monaco" w:hAnsi="Monaco" w:cs="Monaco"/>
+          <w:color w:val="FF0000"/>
+          <w:sz w:val="22"/>
+          <w:szCs w:val="22"/>
+        </w:rPr>
+        <w:t>at</w:t>
+      </w:r>
+      <w:proofErr w:type="gramEnd"/>
+      <w:r>
+        <w:rPr>
+          <w:rFonts w:ascii="Monaco" w:hAnsi="Monaco" w:cs="Monaco"/>
+          <w:color w:val="FF0000"/>
+          <w:sz w:val="22"/>
+          <w:szCs w:val="22"/>
+        </w:rPr>
+        <w:t xml:space="preserve"> java.lang.Class.forName0(</w:t>
       </w:r>
       <w:r>
         <w:rPr>
@@ -2713,7 +4367,46 @@
           <w:szCs w:val="22"/>
         </w:rPr>
         <w:tab/>
-        <w:t>at java.lang.Class.forName(</w:t>
+      </w:r>
+      <w:proofErr w:type="gramStart"/>
+      <w:r>
+        <w:rPr>
+          <w:rFonts w:ascii="Monaco" w:hAnsi="Monaco" w:cs="Monaco"/>
+          <w:color w:val="FF0000"/>
+          <w:sz w:val="22"/>
+          <w:szCs w:val="22"/>
+        </w:rPr>
+        <w:t>at</w:t>
+      </w:r>
+      <w:proofErr w:type="gramEnd"/>
+      <w:r>
+        <w:rPr>
+          <w:rFonts w:ascii="Monaco" w:hAnsi="Monaco" w:cs="Monaco"/>
+          <w:color w:val="FF0000"/>
+          <w:sz w:val="22"/>
+          <w:szCs w:val="22"/>
+        </w:rPr>
+        <w:t xml:space="preserve"> </w:t>
+      </w:r>
+      <w:proofErr w:type="spellStart"/>
+      <w:r>
+        <w:rPr>
+          <w:rFonts w:ascii="Monaco" w:hAnsi="Monaco" w:cs="Monaco"/>
+          <w:color w:val="FF0000"/>
+          <w:sz w:val="22"/>
+          <w:szCs w:val="22"/>
+        </w:rPr>
+        <w:t>java.lang.Class.forName</w:t>
+      </w:r>
+      <w:proofErr w:type="spellEnd"/>
+      <w:r>
+        <w:rPr>
+          <w:rFonts w:ascii="Monaco" w:hAnsi="Monaco" w:cs="Monaco"/>
+          <w:color w:val="FF0000"/>
+          <w:sz w:val="22"/>
+          <w:szCs w:val="22"/>
+        </w:rPr>
+        <w:t>(</w:t>
       </w:r>
       <w:r>
         <w:rPr>
@@ -2755,7 +4448,26 @@
           <w:szCs w:val="22"/>
         </w:rPr>
         <w:tab/>
-        <w:t>at sun.rmi.server.LoaderHandler.loadClassForName(</w:t>
+      </w:r>
+      <w:proofErr w:type="gramStart"/>
+      <w:r>
+        <w:rPr>
+          <w:rFonts w:ascii="Monaco" w:hAnsi="Monaco" w:cs="Monaco"/>
+          <w:color w:val="FF0000"/>
+          <w:sz w:val="22"/>
+          <w:szCs w:val="22"/>
+        </w:rPr>
+        <w:t>at</w:t>
+      </w:r>
+      <w:proofErr w:type="gramEnd"/>
+      <w:r>
+        <w:rPr>
+          <w:rFonts w:ascii="Monaco" w:hAnsi="Monaco" w:cs="Monaco"/>
+          <w:color w:val="FF0000"/>
+          <w:sz w:val="22"/>
+          <w:szCs w:val="22"/>
+        </w:rPr>
+        <w:t xml:space="preserve"> sun.rmi.server.LoaderHandler.loadClassForName(</w:t>
       </w:r>
       <w:r>
         <w:rPr>
@@ -2797,7 +4509,26 @@
           <w:szCs w:val="22"/>
         </w:rPr>
         <w:tab/>
-        <w:t>at sun.rmi.server.LoaderHandler.loadProxyInterfaces(</w:t>
+      </w:r>
+      <w:proofErr w:type="gramStart"/>
+      <w:r>
+        <w:rPr>
+          <w:rFonts w:ascii="Monaco" w:hAnsi="Monaco" w:cs="Monaco"/>
+          <w:color w:val="FF0000"/>
+          <w:sz w:val="22"/>
+          <w:szCs w:val="22"/>
+        </w:rPr>
+        <w:t>at</w:t>
+      </w:r>
+      <w:proofErr w:type="gramEnd"/>
+      <w:r>
+        <w:rPr>
+          <w:rFonts w:ascii="Monaco" w:hAnsi="Monaco" w:cs="Monaco"/>
+          <w:color w:val="FF0000"/>
+          <w:sz w:val="22"/>
+          <w:szCs w:val="22"/>
+        </w:rPr>
+        <w:t xml:space="preserve"> sun.rmi.server.LoaderHandler.loadProxyInterfaces(</w:t>
       </w:r>
       <w:r>
         <w:rPr>
@@ -2839,7 +4570,26 @@
           <w:szCs w:val="22"/>
         </w:rPr>
         <w:tab/>
-        <w:t>at sun.rmi.server.LoaderHandler.loadProxyClass(</w:t>
+      </w:r>
+      <w:proofErr w:type="gramStart"/>
+      <w:r>
+        <w:rPr>
+          <w:rFonts w:ascii="Monaco" w:hAnsi="Monaco" w:cs="Monaco"/>
+          <w:color w:val="FF0000"/>
+          <w:sz w:val="22"/>
+          <w:szCs w:val="22"/>
+        </w:rPr>
+        <w:t>at</w:t>
+      </w:r>
+      <w:proofErr w:type="gramEnd"/>
+      <w:r>
+        <w:rPr>
+          <w:rFonts w:ascii="Monaco" w:hAnsi="Monaco" w:cs="Monaco"/>
+          <w:color w:val="FF0000"/>
+          <w:sz w:val="22"/>
+          <w:szCs w:val="22"/>
+        </w:rPr>
+        <w:t xml:space="preserve"> sun.rmi.server.LoaderHandler.loadProxyClass(</w:t>
       </w:r>
       <w:r>
         <w:rPr>
@@ -2881,7 +4631,26 @@
           <w:szCs w:val="22"/>
         </w:rPr>
         <w:tab/>
-        <w:t>at sun.rmi.server.LoaderHandler.loadProxyClass(</w:t>
+      </w:r>
+      <w:proofErr w:type="gramStart"/>
+      <w:r>
+        <w:rPr>
+          <w:rFonts w:ascii="Monaco" w:hAnsi="Monaco" w:cs="Monaco"/>
+          <w:color w:val="FF0000"/>
+          <w:sz w:val="22"/>
+          <w:szCs w:val="22"/>
+        </w:rPr>
+        <w:t>at</w:t>
+      </w:r>
+      <w:proofErr w:type="gramEnd"/>
+      <w:r>
+        <w:rPr>
+          <w:rFonts w:ascii="Monaco" w:hAnsi="Monaco" w:cs="Monaco"/>
+          <w:color w:val="FF0000"/>
+          <w:sz w:val="22"/>
+          <w:szCs w:val="22"/>
+        </w:rPr>
+        <w:t xml:space="preserve"> sun.rmi.server.LoaderHandler.loadProxyClass(</w:t>
       </w:r>
       <w:r>
         <w:rPr>
@@ -2923,7 +4692,26 @@
           <w:szCs w:val="22"/>
         </w:rPr>
         <w:tab/>
-        <w:t>at java.rmi.server.RMIClassLoader$2.loadProxyClass(</w:t>
+      </w:r>
+      <w:proofErr w:type="gramStart"/>
+      <w:r>
+        <w:rPr>
+          <w:rFonts w:ascii="Monaco" w:hAnsi="Monaco" w:cs="Monaco"/>
+          <w:color w:val="FF0000"/>
+          <w:sz w:val="22"/>
+          <w:szCs w:val="22"/>
+        </w:rPr>
+        <w:t>at</w:t>
+      </w:r>
+      <w:proofErr w:type="gramEnd"/>
+      <w:r>
+        <w:rPr>
+          <w:rFonts w:ascii="Monaco" w:hAnsi="Monaco" w:cs="Monaco"/>
+          <w:color w:val="FF0000"/>
+          <w:sz w:val="22"/>
+          <w:szCs w:val="22"/>
+        </w:rPr>
+        <w:t xml:space="preserve"> java.rmi.server.RMIClassLoader$2.loadProxyClass(</w:t>
       </w:r>
       <w:r>
         <w:rPr>
@@ -2965,7 +4753,26 @@
           <w:szCs w:val="22"/>
         </w:rPr>
         <w:tab/>
-        <w:t>at java.rmi.server.RMIClassLoader.loadProxyClass(</w:t>
+      </w:r>
+      <w:proofErr w:type="gramStart"/>
+      <w:r>
+        <w:rPr>
+          <w:rFonts w:ascii="Monaco" w:hAnsi="Monaco" w:cs="Monaco"/>
+          <w:color w:val="FF0000"/>
+          <w:sz w:val="22"/>
+          <w:szCs w:val="22"/>
+        </w:rPr>
+        <w:t>at</w:t>
+      </w:r>
+      <w:proofErr w:type="gramEnd"/>
+      <w:r>
+        <w:rPr>
+          <w:rFonts w:ascii="Monaco" w:hAnsi="Monaco" w:cs="Monaco"/>
+          <w:color w:val="FF0000"/>
+          <w:sz w:val="22"/>
+          <w:szCs w:val="22"/>
+        </w:rPr>
+        <w:t xml:space="preserve"> java.rmi.server.RMIClassLoader.loadProxyClass(</w:t>
       </w:r>
       <w:r>
         <w:rPr>
@@ -3007,7 +4814,26 @@
           <w:szCs w:val="22"/>
         </w:rPr>
         <w:tab/>
-        <w:t>at sun.rmi.server.MarshalInputStream.resolveProxyClass(</w:t>
+      </w:r>
+      <w:proofErr w:type="gramStart"/>
+      <w:r>
+        <w:rPr>
+          <w:rFonts w:ascii="Monaco" w:hAnsi="Monaco" w:cs="Monaco"/>
+          <w:color w:val="FF0000"/>
+          <w:sz w:val="22"/>
+          <w:szCs w:val="22"/>
+        </w:rPr>
+        <w:t>at</w:t>
+      </w:r>
+      <w:proofErr w:type="gramEnd"/>
+      <w:r>
+        <w:rPr>
+          <w:rFonts w:ascii="Monaco" w:hAnsi="Monaco" w:cs="Monaco"/>
+          <w:color w:val="FF0000"/>
+          <w:sz w:val="22"/>
+          <w:szCs w:val="22"/>
+        </w:rPr>
+        <w:t xml:space="preserve"> sun.rmi.server.MarshalInputStream.resolveProxyClass(</w:t>
       </w:r>
       <w:r>
         <w:rPr>
@@ -3049,7 +4875,26 @@
           <w:szCs w:val="22"/>
         </w:rPr>
         <w:tab/>
-        <w:t>at java.io.ObjectInputStream.readProxyDesc(</w:t>
+      </w:r>
+      <w:proofErr w:type="gramStart"/>
+      <w:r>
+        <w:rPr>
+          <w:rFonts w:ascii="Monaco" w:hAnsi="Monaco" w:cs="Monaco"/>
+          <w:color w:val="FF0000"/>
+          <w:sz w:val="22"/>
+          <w:szCs w:val="22"/>
+        </w:rPr>
+        <w:t>at</w:t>
+      </w:r>
+      <w:proofErr w:type="gramEnd"/>
+      <w:r>
+        <w:rPr>
+          <w:rFonts w:ascii="Monaco" w:hAnsi="Monaco" w:cs="Monaco"/>
+          <w:color w:val="FF0000"/>
+          <w:sz w:val="22"/>
+          <w:szCs w:val="22"/>
+        </w:rPr>
+        <w:t xml:space="preserve"> java.io.ObjectInputStream.readProxyDesc(</w:t>
       </w:r>
       <w:r>
         <w:rPr>
@@ -3091,7 +4936,26 @@
           <w:szCs w:val="22"/>
         </w:rPr>
         <w:tab/>
-        <w:t>at java.io.ObjectInputStream.readClassDesc(</w:t>
+      </w:r>
+      <w:proofErr w:type="gramStart"/>
+      <w:r>
+        <w:rPr>
+          <w:rFonts w:ascii="Monaco" w:hAnsi="Monaco" w:cs="Monaco"/>
+          <w:color w:val="FF0000"/>
+          <w:sz w:val="22"/>
+          <w:szCs w:val="22"/>
+        </w:rPr>
+        <w:t>at</w:t>
+      </w:r>
+      <w:proofErr w:type="gramEnd"/>
+      <w:r>
+        <w:rPr>
+          <w:rFonts w:ascii="Monaco" w:hAnsi="Monaco" w:cs="Monaco"/>
+          <w:color w:val="FF0000"/>
+          <w:sz w:val="22"/>
+          <w:szCs w:val="22"/>
+        </w:rPr>
+        <w:t xml:space="preserve"> java.io.ObjectInputStream.readClassDesc(</w:t>
       </w:r>
       <w:r>
         <w:rPr>
@@ -3133,7 +4997,26 @@
           <w:szCs w:val="22"/>
         </w:rPr>
         <w:tab/>
-        <w:t>at java.io.ObjectInputStream.readOrdinaryObject(</w:t>
+      </w:r>
+      <w:proofErr w:type="gramStart"/>
+      <w:r>
+        <w:rPr>
+          <w:rFonts w:ascii="Monaco" w:hAnsi="Monaco" w:cs="Monaco"/>
+          <w:color w:val="FF0000"/>
+          <w:sz w:val="22"/>
+          <w:szCs w:val="22"/>
+        </w:rPr>
+        <w:t>at</w:t>
+      </w:r>
+      <w:proofErr w:type="gramEnd"/>
+      <w:r>
+        <w:rPr>
+          <w:rFonts w:ascii="Monaco" w:hAnsi="Monaco" w:cs="Monaco"/>
+          <w:color w:val="FF0000"/>
+          <w:sz w:val="22"/>
+          <w:szCs w:val="22"/>
+        </w:rPr>
+        <w:t xml:space="preserve"> java.io.ObjectInputStream.readOrdinaryObject(</w:t>
       </w:r>
       <w:r>
         <w:rPr>
@@ -3175,7 +5058,26 @@
           <w:szCs w:val="22"/>
         </w:rPr>
         <w:tab/>
-        <w:t>at java.io.ObjectInputStream.readObject0(</w:t>
+      </w:r>
+      <w:proofErr w:type="gramStart"/>
+      <w:r>
+        <w:rPr>
+          <w:rFonts w:ascii="Monaco" w:hAnsi="Monaco" w:cs="Monaco"/>
+          <w:color w:val="FF0000"/>
+          <w:sz w:val="22"/>
+          <w:szCs w:val="22"/>
+        </w:rPr>
+        <w:t>at</w:t>
+      </w:r>
+      <w:proofErr w:type="gramEnd"/>
+      <w:r>
+        <w:rPr>
+          <w:rFonts w:ascii="Monaco" w:hAnsi="Monaco" w:cs="Monaco"/>
+          <w:color w:val="FF0000"/>
+          <w:sz w:val="22"/>
+          <w:szCs w:val="22"/>
+        </w:rPr>
+        <w:t xml:space="preserve"> java.io.ObjectInputStream.readObject0(</w:t>
       </w:r>
       <w:r>
         <w:rPr>
@@ -3217,7 +5119,46 @@
           <w:szCs w:val="22"/>
         </w:rPr>
         <w:tab/>
-        <w:t>at java.io.ObjectInputStream.readObject(</w:t>
+      </w:r>
+      <w:proofErr w:type="gramStart"/>
+      <w:r>
+        <w:rPr>
+          <w:rFonts w:ascii="Monaco" w:hAnsi="Monaco" w:cs="Monaco"/>
+          <w:color w:val="FF0000"/>
+          <w:sz w:val="22"/>
+          <w:szCs w:val="22"/>
+        </w:rPr>
+        <w:t>at</w:t>
+      </w:r>
+      <w:proofErr w:type="gramEnd"/>
+      <w:r>
+        <w:rPr>
+          <w:rFonts w:ascii="Monaco" w:hAnsi="Monaco" w:cs="Monaco"/>
+          <w:color w:val="FF0000"/>
+          <w:sz w:val="22"/>
+          <w:szCs w:val="22"/>
+        </w:rPr>
+        <w:t xml:space="preserve"> </w:t>
+      </w:r>
+      <w:proofErr w:type="spellStart"/>
+      <w:r>
+        <w:rPr>
+          <w:rFonts w:ascii="Monaco" w:hAnsi="Monaco" w:cs="Monaco"/>
+          <w:color w:val="FF0000"/>
+          <w:sz w:val="22"/>
+          <w:szCs w:val="22"/>
+        </w:rPr>
+        <w:t>java.io.ObjectInputStream.readObject</w:t>
+      </w:r>
+      <w:proofErr w:type="spellEnd"/>
+      <w:r>
+        <w:rPr>
+          <w:rFonts w:ascii="Monaco" w:hAnsi="Monaco" w:cs="Monaco"/>
+          <w:color w:val="FF0000"/>
+          <w:sz w:val="22"/>
+          <w:szCs w:val="22"/>
+        </w:rPr>
+        <w:t>(</w:t>
       </w:r>
       <w:r>
         <w:rPr>
@@ -3282,9 +5223,17 @@
     </w:p>
     <w:p>
       <w:r>
-        <w:t xml:space="preserve">[hint to the solution found in: </w:t>
-      </w:r>
-      <w:hyperlink r:id="rId9" w:history="1">
+        <w:t>[</w:t>
+      </w:r>
+      <w:proofErr w:type="gramStart"/>
+      <w:r>
+        <w:t>hint</w:t>
+      </w:r>
+      <w:proofErr w:type="gramEnd"/>
+      <w:r>
+        <w:t xml:space="preserve"> to the solution found in: </w:t>
+      </w:r>
+      <w:hyperlink r:id="rId8" w:history="1">
         <w:r>
           <w:rPr>
             <w:rStyle w:val="Hyperlink"/>
@@ -3297,8 +5246,45 @@
       </w:r>
     </w:p>
     <w:p>
-      <w:r>
-        <w:t>reason: rmiregistry didn’t have the necessary classes in its classpath, and should be started with the classpath on commanline or should be created in the java code of the server class.</w:t>
+      <w:proofErr w:type="gramStart"/>
+      <w:r>
+        <w:t>reason</w:t>
+      </w:r>
+      <w:proofErr w:type="gramEnd"/>
+      <w:r>
+        <w:t xml:space="preserve">: </w:t>
+      </w:r>
+      <w:proofErr w:type="spellStart"/>
+      <w:r>
+        <w:t>rmiregistry</w:t>
+      </w:r>
+      <w:proofErr w:type="spellEnd"/>
+      <w:r>
+        <w:t xml:space="preserve"> didn’t have the necessary classes in its </w:t>
+      </w:r>
+      <w:proofErr w:type="spellStart"/>
+      <w:r>
+        <w:t>classpath</w:t>
+      </w:r>
+      <w:proofErr w:type="spellEnd"/>
+      <w:r>
+        <w:t xml:space="preserve">, and should be started with the </w:t>
+      </w:r>
+      <w:proofErr w:type="spellStart"/>
+      <w:r>
+        <w:t>classpath</w:t>
+      </w:r>
+      <w:proofErr w:type="spellEnd"/>
+      <w:r>
+        <w:t xml:space="preserve"> on </w:t>
+      </w:r>
+      <w:proofErr w:type="spellStart"/>
+      <w:r>
+        <w:t>commanline</w:t>
+      </w:r>
+      <w:proofErr w:type="spellEnd"/>
+      <w:r>
+        <w:t xml:space="preserve"> or should be created in the java code of the server class.</w:t>
       </w:r>
     </w:p>
     <w:p/>
@@ -3314,28 +5300,40 @@
           <w:szCs w:val="22"/>
         </w:rPr>
       </w:pPr>
-      <w:r>
-        <w:rPr>
-          <w:rFonts w:ascii="Monaco" w:hAnsi="Monaco" w:cs="Monaco"/>
-          <w:color w:val="FF0000"/>
-          <w:sz w:val="22"/>
-          <w:szCs w:val="22"/>
-        </w:rPr>
-        <w:t>ComputeEngine exception:</w:t>
-      </w:r>
-    </w:p>
-    <w:p>
-      <w:pPr>
-        <w:widowControl w:val="0"/>
-        <w:autoSpaceDE w:val="0"/>
-        <w:autoSpaceDN w:val="0"/>
-        <w:adjustRightInd w:val="0"/>
-        <w:rPr>
-          <w:rFonts w:ascii="Monaco" w:hAnsi="Monaco" w:cs="Monaco"/>
-          <w:sz w:val="22"/>
-          <w:szCs w:val="22"/>
-        </w:rPr>
-      </w:pPr>
+      <w:proofErr w:type="spellStart"/>
+      <w:r>
+        <w:rPr>
+          <w:rFonts w:ascii="Monaco" w:hAnsi="Monaco" w:cs="Monaco"/>
+          <w:color w:val="FF0000"/>
+          <w:sz w:val="22"/>
+          <w:szCs w:val="22"/>
+        </w:rPr>
+        <w:t>ComputeEngine</w:t>
+      </w:r>
+      <w:proofErr w:type="spellEnd"/>
+      <w:r>
+        <w:rPr>
+          <w:rFonts w:ascii="Monaco" w:hAnsi="Monaco" w:cs="Monaco"/>
+          <w:color w:val="FF0000"/>
+          <w:sz w:val="22"/>
+          <w:szCs w:val="22"/>
+        </w:rPr>
+        <w:t xml:space="preserve"> exception:</w:t>
+      </w:r>
+    </w:p>
+    <w:p>
+      <w:pPr>
+        <w:widowControl w:val="0"/>
+        <w:autoSpaceDE w:val="0"/>
+        <w:autoSpaceDN w:val="0"/>
+        <w:adjustRightInd w:val="0"/>
+        <w:rPr>
+          <w:rFonts w:ascii="Monaco" w:hAnsi="Monaco" w:cs="Monaco"/>
+          <w:sz w:val="22"/>
+          <w:szCs w:val="22"/>
+        </w:rPr>
+      </w:pPr>
+      <w:proofErr w:type="spellStart"/>
       <w:r>
         <w:rPr>
           <w:rFonts w:ascii="Monaco" w:hAnsi="Monaco" w:cs="Monaco"/>
@@ -3346,37 +5344,59 @@
         </w:rPr>
         <w:t>java.rmi.UnmarshalException</w:t>
       </w:r>
-      <w:r>
-        <w:rPr>
-          <w:rFonts w:ascii="Monaco" w:hAnsi="Monaco" w:cs="Monaco"/>
-          <w:color w:val="FF0000"/>
-          <w:sz w:val="22"/>
-          <w:szCs w:val="22"/>
-        </w:rPr>
-        <w:t xml:space="preserve">: Error unmarshaling return; nested exception is: </w:t>
-      </w:r>
-    </w:p>
-    <w:p>
-      <w:pPr>
-        <w:widowControl w:val="0"/>
-        <w:autoSpaceDE w:val="0"/>
-        <w:autoSpaceDN w:val="0"/>
-        <w:adjustRightInd w:val="0"/>
-        <w:rPr>
-          <w:rFonts w:ascii="Monaco" w:hAnsi="Monaco" w:cs="Monaco"/>
-          <w:sz w:val="22"/>
-          <w:szCs w:val="22"/>
-        </w:rPr>
-      </w:pPr>
-      <w:r>
-        <w:rPr>
-          <w:rFonts w:ascii="Monaco" w:hAnsi="Monaco" w:cs="Monaco"/>
-          <w:color w:val="FF0000"/>
-          <w:sz w:val="22"/>
-          <w:szCs w:val="22"/>
-        </w:rPr>
-        <w:tab/>
-      </w:r>
+      <w:proofErr w:type="spellEnd"/>
+      <w:r>
+        <w:rPr>
+          <w:rFonts w:ascii="Monaco" w:hAnsi="Monaco" w:cs="Monaco"/>
+          <w:color w:val="FF0000"/>
+          <w:sz w:val="22"/>
+          <w:szCs w:val="22"/>
+        </w:rPr>
+        <w:t xml:space="preserve">: Error </w:t>
+      </w:r>
+      <w:proofErr w:type="spellStart"/>
+      <w:r>
+        <w:rPr>
+          <w:rFonts w:ascii="Monaco" w:hAnsi="Monaco" w:cs="Monaco"/>
+          <w:color w:val="FF0000"/>
+          <w:sz w:val="22"/>
+          <w:szCs w:val="22"/>
+        </w:rPr>
+        <w:t>unmarshaling</w:t>
+      </w:r>
+      <w:proofErr w:type="spellEnd"/>
+      <w:r>
+        <w:rPr>
+          <w:rFonts w:ascii="Monaco" w:hAnsi="Monaco" w:cs="Monaco"/>
+          <w:color w:val="FF0000"/>
+          <w:sz w:val="22"/>
+          <w:szCs w:val="22"/>
+        </w:rPr>
+        <w:t xml:space="preserve"> return; nested exception is: </w:t>
+      </w:r>
+    </w:p>
+    <w:p>
+      <w:pPr>
+        <w:widowControl w:val="0"/>
+        <w:autoSpaceDE w:val="0"/>
+        <w:autoSpaceDN w:val="0"/>
+        <w:adjustRightInd w:val="0"/>
+        <w:rPr>
+          <w:rFonts w:ascii="Monaco" w:hAnsi="Monaco" w:cs="Monaco"/>
+          <w:sz w:val="22"/>
+          <w:szCs w:val="22"/>
+        </w:rPr>
+      </w:pPr>
+      <w:r>
+        <w:rPr>
+          <w:rFonts w:ascii="Monaco" w:hAnsi="Monaco" w:cs="Monaco"/>
+          <w:color w:val="FF0000"/>
+          <w:sz w:val="22"/>
+          <w:szCs w:val="22"/>
+        </w:rPr>
+        <w:tab/>
+      </w:r>
+      <w:proofErr w:type="spellStart"/>
       <w:r>
         <w:rPr>
           <w:rFonts w:ascii="Monaco" w:hAnsi="Monaco" w:cs="Monaco"/>
@@ -3387,6 +5407,7 @@
         </w:rPr>
         <w:t>java.net.MalformedURLException</w:t>
       </w:r>
+      <w:proofErr w:type="spellEnd"/>
       <w:r>
         <w:rPr>
           <w:rFonts w:ascii="Monaco" w:hAnsi="Monaco" w:cs="Monaco"/>
@@ -3417,7 +5438,26 @@
           <w:szCs w:val="22"/>
         </w:rPr>
         <w:tab/>
-        <w:t>at sun.rmi.transport.StreamRemoteCall.executeCall(</w:t>
+      </w:r>
+      <w:proofErr w:type="gramStart"/>
+      <w:r>
+        <w:rPr>
+          <w:rFonts w:ascii="Monaco" w:hAnsi="Monaco" w:cs="Monaco"/>
+          <w:color w:val="FF0000"/>
+          <w:sz w:val="22"/>
+          <w:szCs w:val="22"/>
+        </w:rPr>
+        <w:t>at</w:t>
+      </w:r>
+      <w:proofErr w:type="gramEnd"/>
+      <w:r>
+        <w:rPr>
+          <w:rFonts w:ascii="Monaco" w:hAnsi="Monaco" w:cs="Monaco"/>
+          <w:color w:val="FF0000"/>
+          <w:sz w:val="22"/>
+          <w:szCs w:val="22"/>
+        </w:rPr>
+        <w:t xml:space="preserve"> sun.rmi.transport.StreamRemoteCall.executeCall(</w:t>
       </w:r>
       <w:r>
         <w:rPr>
@@ -3459,7 +5499,46 @@
           <w:szCs w:val="22"/>
         </w:rPr>
         <w:tab/>
-        <w:t>at sun.rmi.server.UnicastRef.invoke(</w:t>
+      </w:r>
+      <w:proofErr w:type="gramStart"/>
+      <w:r>
+        <w:rPr>
+          <w:rFonts w:ascii="Monaco" w:hAnsi="Monaco" w:cs="Monaco"/>
+          <w:color w:val="FF0000"/>
+          <w:sz w:val="22"/>
+          <w:szCs w:val="22"/>
+        </w:rPr>
+        <w:t>at</w:t>
+      </w:r>
+      <w:proofErr w:type="gramEnd"/>
+      <w:r>
+        <w:rPr>
+          <w:rFonts w:ascii="Monaco" w:hAnsi="Monaco" w:cs="Monaco"/>
+          <w:color w:val="FF0000"/>
+          <w:sz w:val="22"/>
+          <w:szCs w:val="22"/>
+        </w:rPr>
+        <w:t xml:space="preserve"> </w:t>
+      </w:r>
+      <w:proofErr w:type="spellStart"/>
+      <w:r>
+        <w:rPr>
+          <w:rFonts w:ascii="Monaco" w:hAnsi="Monaco" w:cs="Monaco"/>
+          <w:color w:val="FF0000"/>
+          <w:sz w:val="22"/>
+          <w:szCs w:val="22"/>
+        </w:rPr>
+        <w:t>sun.rmi.server.UnicastRef.invoke</w:t>
+      </w:r>
+      <w:proofErr w:type="spellEnd"/>
+      <w:r>
+        <w:rPr>
+          <w:rFonts w:ascii="Monaco" w:hAnsi="Monaco" w:cs="Monaco"/>
+          <w:color w:val="FF0000"/>
+          <w:sz w:val="22"/>
+          <w:szCs w:val="22"/>
+        </w:rPr>
+        <w:t>(</w:t>
       </w:r>
       <w:r>
         <w:rPr>
@@ -3501,30 +5580,108 @@
           <w:szCs w:val="22"/>
         </w:rPr>
         <w:tab/>
-        <w:t>at sun.rmi.registry.RegistryImpl_Stub.rebind(Unknown Source)</w:t>
-      </w:r>
-    </w:p>
-    <w:p>
-      <w:pPr>
-        <w:widowControl w:val="0"/>
-        <w:autoSpaceDE w:val="0"/>
-        <w:autoSpaceDN w:val="0"/>
-        <w:adjustRightInd w:val="0"/>
-        <w:rPr>
-          <w:rFonts w:ascii="Monaco" w:hAnsi="Monaco" w:cs="Monaco"/>
-          <w:sz w:val="22"/>
-          <w:szCs w:val="22"/>
-        </w:rPr>
-      </w:pPr>
-      <w:r>
-        <w:rPr>
-          <w:rFonts w:ascii="Monaco" w:hAnsi="Monaco" w:cs="Monaco"/>
-          <w:color w:val="FF0000"/>
-          <w:sz w:val="22"/>
-          <w:szCs w:val="22"/>
-        </w:rPr>
-        <w:tab/>
-        <w:t>at engine.ComputeEngineStarter.main(</w:t>
+      </w:r>
+      <w:proofErr w:type="gramStart"/>
+      <w:r>
+        <w:rPr>
+          <w:rFonts w:ascii="Monaco" w:hAnsi="Monaco" w:cs="Monaco"/>
+          <w:color w:val="FF0000"/>
+          <w:sz w:val="22"/>
+          <w:szCs w:val="22"/>
+        </w:rPr>
+        <w:t>at</w:t>
+      </w:r>
+      <w:proofErr w:type="gramEnd"/>
+      <w:r>
+        <w:rPr>
+          <w:rFonts w:ascii="Monaco" w:hAnsi="Monaco" w:cs="Monaco"/>
+          <w:color w:val="FF0000"/>
+          <w:sz w:val="22"/>
+          <w:szCs w:val="22"/>
+        </w:rPr>
+        <w:t xml:space="preserve"> </w:t>
+      </w:r>
+      <w:proofErr w:type="spellStart"/>
+      <w:r>
+        <w:rPr>
+          <w:rFonts w:ascii="Monaco" w:hAnsi="Monaco" w:cs="Monaco"/>
+          <w:color w:val="FF0000"/>
+          <w:sz w:val="22"/>
+          <w:szCs w:val="22"/>
+        </w:rPr>
+        <w:t>sun.rmi.registry.RegistryImpl_Stub.rebind</w:t>
+      </w:r>
+      <w:proofErr w:type="spellEnd"/>
+      <w:r>
+        <w:rPr>
+          <w:rFonts w:ascii="Monaco" w:hAnsi="Monaco" w:cs="Monaco"/>
+          <w:color w:val="FF0000"/>
+          <w:sz w:val="22"/>
+          <w:szCs w:val="22"/>
+        </w:rPr>
+        <w:t>(Unknown Source)</w:t>
+      </w:r>
+    </w:p>
+    <w:p>
+      <w:pPr>
+        <w:widowControl w:val="0"/>
+        <w:autoSpaceDE w:val="0"/>
+        <w:autoSpaceDN w:val="0"/>
+        <w:adjustRightInd w:val="0"/>
+        <w:rPr>
+          <w:rFonts w:ascii="Monaco" w:hAnsi="Monaco" w:cs="Monaco"/>
+          <w:sz w:val="22"/>
+          <w:szCs w:val="22"/>
+        </w:rPr>
+      </w:pPr>
+      <w:r>
+        <w:rPr>
+          <w:rFonts w:ascii="Monaco" w:hAnsi="Monaco" w:cs="Monaco"/>
+          <w:color w:val="FF0000"/>
+          <w:sz w:val="22"/>
+          <w:szCs w:val="22"/>
+        </w:rPr>
+        <w:tab/>
+      </w:r>
+      <w:proofErr w:type="gramStart"/>
+      <w:r>
+        <w:rPr>
+          <w:rFonts w:ascii="Monaco" w:hAnsi="Monaco" w:cs="Monaco"/>
+          <w:color w:val="FF0000"/>
+          <w:sz w:val="22"/>
+          <w:szCs w:val="22"/>
+        </w:rPr>
+        <w:t>at</w:t>
+      </w:r>
+      <w:proofErr w:type="gramEnd"/>
+      <w:r>
+        <w:rPr>
+          <w:rFonts w:ascii="Monaco" w:hAnsi="Monaco" w:cs="Monaco"/>
+          <w:color w:val="FF0000"/>
+          <w:sz w:val="22"/>
+          <w:szCs w:val="22"/>
+        </w:rPr>
+        <w:t xml:space="preserve"> </w:t>
+      </w:r>
+      <w:proofErr w:type="spellStart"/>
+      <w:r>
+        <w:rPr>
+          <w:rFonts w:ascii="Monaco" w:hAnsi="Monaco" w:cs="Monaco"/>
+          <w:color w:val="FF0000"/>
+          <w:sz w:val="22"/>
+          <w:szCs w:val="22"/>
+        </w:rPr>
+        <w:t>engine.ComputeEngineStarter.main</w:t>
+      </w:r>
+      <w:proofErr w:type="spellEnd"/>
+      <w:r>
+        <w:rPr>
+          <w:rFonts w:ascii="Monaco" w:hAnsi="Monaco" w:cs="Monaco"/>
+          <w:color w:val="FF0000"/>
+          <w:sz w:val="22"/>
+          <w:szCs w:val="22"/>
+        </w:rPr>
+        <w:t>(</w:t>
       </w:r>
       <w:r>
         <w:rPr>
@@ -3567,6 +5724,7 @@
         </w:rPr>
         <w:t xml:space="preserve">Caused by: </w:t>
       </w:r>
+      <w:proofErr w:type="spellStart"/>
       <w:r>
         <w:rPr>
           <w:rFonts w:ascii="Monaco" w:hAnsi="Monaco" w:cs="Monaco"/>
@@ -3577,6 +5735,7 @@
         </w:rPr>
         <w:t>java.net.MalformedURLException</w:t>
       </w:r>
+      <w:proofErr w:type="spellEnd"/>
       <w:r>
         <w:rPr>
           <w:rFonts w:ascii="Monaco" w:hAnsi="Monaco" w:cs="Monaco"/>
@@ -3607,7 +5766,46 @@
           <w:szCs w:val="22"/>
         </w:rPr>
         <w:tab/>
-        <w:t>at java.net.URL.&lt;init&gt;(</w:t>
+      </w:r>
+      <w:proofErr w:type="gramStart"/>
+      <w:r>
+        <w:rPr>
+          <w:rFonts w:ascii="Monaco" w:hAnsi="Monaco" w:cs="Monaco"/>
+          <w:color w:val="FF0000"/>
+          <w:sz w:val="22"/>
+          <w:szCs w:val="22"/>
+        </w:rPr>
+        <w:t>at</w:t>
+      </w:r>
+      <w:proofErr w:type="gramEnd"/>
+      <w:r>
+        <w:rPr>
+          <w:rFonts w:ascii="Monaco" w:hAnsi="Monaco" w:cs="Monaco"/>
+          <w:color w:val="FF0000"/>
+          <w:sz w:val="22"/>
+          <w:szCs w:val="22"/>
+        </w:rPr>
+        <w:t xml:space="preserve"> </w:t>
+      </w:r>
+      <w:proofErr w:type="spellStart"/>
+      <w:r>
+        <w:rPr>
+          <w:rFonts w:ascii="Monaco" w:hAnsi="Monaco" w:cs="Monaco"/>
+          <w:color w:val="FF0000"/>
+          <w:sz w:val="22"/>
+          <w:szCs w:val="22"/>
+        </w:rPr>
+        <w:t>java.net.URL</w:t>
+      </w:r>
+      <w:proofErr w:type="spellEnd"/>
+      <w:r>
+        <w:rPr>
+          <w:rFonts w:ascii="Monaco" w:hAnsi="Monaco" w:cs="Monaco"/>
+          <w:color w:val="FF0000"/>
+          <w:sz w:val="22"/>
+          <w:szCs w:val="22"/>
+        </w:rPr>
+        <w:t>.&lt;init&gt;(</w:t>
       </w:r>
       <w:r>
         <w:rPr>
@@ -3649,7 +5847,46 @@
           <w:szCs w:val="22"/>
         </w:rPr>
         <w:tab/>
-        <w:t>at java.net.URL.&lt;init&gt;(</w:t>
+      </w:r>
+      <w:proofErr w:type="gramStart"/>
+      <w:r>
+        <w:rPr>
+          <w:rFonts w:ascii="Monaco" w:hAnsi="Monaco" w:cs="Monaco"/>
+          <w:color w:val="FF0000"/>
+          <w:sz w:val="22"/>
+          <w:szCs w:val="22"/>
+        </w:rPr>
+        <w:t>at</w:t>
+      </w:r>
+      <w:proofErr w:type="gramEnd"/>
+      <w:r>
+        <w:rPr>
+          <w:rFonts w:ascii="Monaco" w:hAnsi="Monaco" w:cs="Monaco"/>
+          <w:color w:val="FF0000"/>
+          <w:sz w:val="22"/>
+          <w:szCs w:val="22"/>
+        </w:rPr>
+        <w:t xml:space="preserve"> </w:t>
+      </w:r>
+      <w:proofErr w:type="spellStart"/>
+      <w:r>
+        <w:rPr>
+          <w:rFonts w:ascii="Monaco" w:hAnsi="Monaco" w:cs="Monaco"/>
+          <w:color w:val="FF0000"/>
+          <w:sz w:val="22"/>
+          <w:szCs w:val="22"/>
+        </w:rPr>
+        <w:t>java.net.URL</w:t>
+      </w:r>
+      <w:proofErr w:type="spellEnd"/>
+      <w:r>
+        <w:rPr>
+          <w:rFonts w:ascii="Monaco" w:hAnsi="Monaco" w:cs="Monaco"/>
+          <w:color w:val="FF0000"/>
+          <w:sz w:val="22"/>
+          <w:szCs w:val="22"/>
+        </w:rPr>
+        <w:t>.&lt;init&gt;(</w:t>
       </w:r>
       <w:r>
         <w:rPr>
@@ -3691,7 +5928,46 @@
           <w:szCs w:val="22"/>
         </w:rPr>
         <w:tab/>
-        <w:t>at java.net.URL.&lt;init&gt;(</w:t>
+      </w:r>
+      <w:proofErr w:type="gramStart"/>
+      <w:r>
+        <w:rPr>
+          <w:rFonts w:ascii="Monaco" w:hAnsi="Monaco" w:cs="Monaco"/>
+          <w:color w:val="FF0000"/>
+          <w:sz w:val="22"/>
+          <w:szCs w:val="22"/>
+        </w:rPr>
+        <w:t>at</w:t>
+      </w:r>
+      <w:proofErr w:type="gramEnd"/>
+      <w:r>
+        <w:rPr>
+          <w:rFonts w:ascii="Monaco" w:hAnsi="Monaco" w:cs="Monaco"/>
+          <w:color w:val="FF0000"/>
+          <w:sz w:val="22"/>
+          <w:szCs w:val="22"/>
+        </w:rPr>
+        <w:t xml:space="preserve"> </w:t>
+      </w:r>
+      <w:proofErr w:type="spellStart"/>
+      <w:r>
+        <w:rPr>
+          <w:rFonts w:ascii="Monaco" w:hAnsi="Monaco" w:cs="Monaco"/>
+          <w:color w:val="FF0000"/>
+          <w:sz w:val="22"/>
+          <w:szCs w:val="22"/>
+        </w:rPr>
+        <w:t>java.net.URL</w:t>
+      </w:r>
+      <w:proofErr w:type="spellEnd"/>
+      <w:r>
+        <w:rPr>
+          <w:rFonts w:ascii="Monaco" w:hAnsi="Monaco" w:cs="Monaco"/>
+          <w:color w:val="FF0000"/>
+          <w:sz w:val="22"/>
+          <w:szCs w:val="22"/>
+        </w:rPr>
+        <w:t>.&lt;init&gt;(</w:t>
       </w:r>
       <w:r>
         <w:rPr>
@@ -3733,7 +6009,46 @@
           <w:szCs w:val="22"/>
         </w:rPr>
         <w:tab/>
-        <w:t>at sun.rmi.server.LoaderHandler.pathToURLs(</w:t>
+      </w:r>
+      <w:proofErr w:type="gramStart"/>
+      <w:r>
+        <w:rPr>
+          <w:rFonts w:ascii="Monaco" w:hAnsi="Monaco" w:cs="Monaco"/>
+          <w:color w:val="FF0000"/>
+          <w:sz w:val="22"/>
+          <w:szCs w:val="22"/>
+        </w:rPr>
+        <w:t>at</w:t>
+      </w:r>
+      <w:proofErr w:type="gramEnd"/>
+      <w:r>
+        <w:rPr>
+          <w:rFonts w:ascii="Monaco" w:hAnsi="Monaco" w:cs="Monaco"/>
+          <w:color w:val="FF0000"/>
+          <w:sz w:val="22"/>
+          <w:szCs w:val="22"/>
+        </w:rPr>
+        <w:t xml:space="preserve"> </w:t>
+      </w:r>
+      <w:proofErr w:type="spellStart"/>
+      <w:r>
+        <w:rPr>
+          <w:rFonts w:ascii="Monaco" w:hAnsi="Monaco" w:cs="Monaco"/>
+          <w:color w:val="FF0000"/>
+          <w:sz w:val="22"/>
+          <w:szCs w:val="22"/>
+        </w:rPr>
+        <w:t>sun.rmi.server.LoaderHandler.pathToURLs</w:t>
+      </w:r>
+      <w:proofErr w:type="spellEnd"/>
+      <w:r>
+        <w:rPr>
+          <w:rFonts w:ascii="Monaco" w:hAnsi="Monaco" w:cs="Monaco"/>
+          <w:color w:val="FF0000"/>
+          <w:sz w:val="22"/>
+          <w:szCs w:val="22"/>
+        </w:rPr>
+        <w:t>(</w:t>
       </w:r>
       <w:r>
         <w:rPr>
@@ -3775,7 +6090,26 @@
           <w:szCs w:val="22"/>
         </w:rPr>
         <w:tab/>
-        <w:t>at sun.rmi.server.LoaderHandler.getDefaultCodebaseURLs(</w:t>
+      </w:r>
+      <w:proofErr w:type="gramStart"/>
+      <w:r>
+        <w:rPr>
+          <w:rFonts w:ascii="Monaco" w:hAnsi="Monaco" w:cs="Monaco"/>
+          <w:color w:val="FF0000"/>
+          <w:sz w:val="22"/>
+          <w:szCs w:val="22"/>
+        </w:rPr>
+        <w:t>at</w:t>
+      </w:r>
+      <w:proofErr w:type="gramEnd"/>
+      <w:r>
+        <w:rPr>
+          <w:rFonts w:ascii="Monaco" w:hAnsi="Monaco" w:cs="Monaco"/>
+          <w:color w:val="FF0000"/>
+          <w:sz w:val="22"/>
+          <w:szCs w:val="22"/>
+        </w:rPr>
+        <w:t xml:space="preserve"> sun.rmi.server.LoaderHandler.getDefaultCodebaseURLs(</w:t>
       </w:r>
       <w:r>
         <w:rPr>
@@ -3817,7 +6151,46 @@
           <w:szCs w:val="22"/>
         </w:rPr>
         <w:tab/>
-        <w:t>at sun.rmi.server.LoaderHandler.loadClass(</w:t>
+      </w:r>
+      <w:proofErr w:type="gramStart"/>
+      <w:r>
+        <w:rPr>
+          <w:rFonts w:ascii="Monaco" w:hAnsi="Monaco" w:cs="Monaco"/>
+          <w:color w:val="FF0000"/>
+          <w:sz w:val="22"/>
+          <w:szCs w:val="22"/>
+        </w:rPr>
+        <w:t>at</w:t>
+      </w:r>
+      <w:proofErr w:type="gramEnd"/>
+      <w:r>
+        <w:rPr>
+          <w:rFonts w:ascii="Monaco" w:hAnsi="Monaco" w:cs="Monaco"/>
+          <w:color w:val="FF0000"/>
+          <w:sz w:val="22"/>
+          <w:szCs w:val="22"/>
+        </w:rPr>
+        <w:t xml:space="preserve"> </w:t>
+      </w:r>
+      <w:proofErr w:type="spellStart"/>
+      <w:r>
+        <w:rPr>
+          <w:rFonts w:ascii="Monaco" w:hAnsi="Monaco" w:cs="Monaco"/>
+          <w:color w:val="FF0000"/>
+          <w:sz w:val="22"/>
+          <w:szCs w:val="22"/>
+        </w:rPr>
+        <w:t>sun.rmi.server.LoaderHandler.loadClass</w:t>
+      </w:r>
+      <w:proofErr w:type="spellEnd"/>
+      <w:r>
+        <w:rPr>
+          <w:rFonts w:ascii="Monaco" w:hAnsi="Monaco" w:cs="Monaco"/>
+          <w:color w:val="FF0000"/>
+          <w:sz w:val="22"/>
+          <w:szCs w:val="22"/>
+        </w:rPr>
+        <w:t>(</w:t>
       </w:r>
       <w:r>
         <w:rPr>
@@ -3859,7 +6232,26 @@
           <w:szCs w:val="22"/>
         </w:rPr>
         <w:tab/>
-        <w:t>at java.rmi.server.RMIClassLoader$2.loadClass(</w:t>
+      </w:r>
+      <w:proofErr w:type="gramStart"/>
+      <w:r>
+        <w:rPr>
+          <w:rFonts w:ascii="Monaco" w:hAnsi="Monaco" w:cs="Monaco"/>
+          <w:color w:val="FF0000"/>
+          <w:sz w:val="22"/>
+          <w:szCs w:val="22"/>
+        </w:rPr>
+        <w:t>at</w:t>
+      </w:r>
+      <w:proofErr w:type="gramEnd"/>
+      <w:r>
+        <w:rPr>
+          <w:rFonts w:ascii="Monaco" w:hAnsi="Monaco" w:cs="Monaco"/>
+          <w:color w:val="FF0000"/>
+          <w:sz w:val="22"/>
+          <w:szCs w:val="22"/>
+        </w:rPr>
+        <w:t xml:space="preserve"> java.rmi.server.RMIClassLoader$2.loadClass(</w:t>
       </w:r>
       <w:r>
         <w:rPr>
@@ -3901,7 +6293,26 @@
           <w:szCs w:val="22"/>
         </w:rPr>
         <w:tab/>
-        <w:t>at java.rmi.server.RMIClassLoader.loadClass(</w:t>
+      </w:r>
+      <w:proofErr w:type="gramStart"/>
+      <w:r>
+        <w:rPr>
+          <w:rFonts w:ascii="Monaco" w:hAnsi="Monaco" w:cs="Monaco"/>
+          <w:color w:val="FF0000"/>
+          <w:sz w:val="22"/>
+          <w:szCs w:val="22"/>
+        </w:rPr>
+        <w:t>at</w:t>
+      </w:r>
+      <w:proofErr w:type="gramEnd"/>
+      <w:r>
+        <w:rPr>
+          <w:rFonts w:ascii="Monaco" w:hAnsi="Monaco" w:cs="Monaco"/>
+          <w:color w:val="FF0000"/>
+          <w:sz w:val="22"/>
+          <w:szCs w:val="22"/>
+        </w:rPr>
+        <w:t xml:space="preserve"> java.rmi.server.RMIClassLoader.loadClass(</w:t>
       </w:r>
       <w:r>
         <w:rPr>
@@ -3943,7 +6354,26 @@
           <w:szCs w:val="22"/>
         </w:rPr>
         <w:tab/>
-        <w:t>at sun.rmi.server.MarshalInputStream.resolveClass(</w:t>
+      </w:r>
+      <w:proofErr w:type="gramStart"/>
+      <w:r>
+        <w:rPr>
+          <w:rFonts w:ascii="Monaco" w:hAnsi="Monaco" w:cs="Monaco"/>
+          <w:color w:val="FF0000"/>
+          <w:sz w:val="22"/>
+          <w:szCs w:val="22"/>
+        </w:rPr>
+        <w:t>at</w:t>
+      </w:r>
+      <w:proofErr w:type="gramEnd"/>
+      <w:r>
+        <w:rPr>
+          <w:rFonts w:ascii="Monaco" w:hAnsi="Monaco" w:cs="Monaco"/>
+          <w:color w:val="FF0000"/>
+          <w:sz w:val="22"/>
+          <w:szCs w:val="22"/>
+        </w:rPr>
+        <w:t xml:space="preserve"> sun.rmi.server.MarshalInputStream.resolveClass(</w:t>
       </w:r>
       <w:r>
         <w:rPr>
@@ -3985,7 +6415,26 @@
           <w:szCs w:val="22"/>
         </w:rPr>
         <w:tab/>
-        <w:t>at java.io.ObjectInputStream.readNonProxyDesc(</w:t>
+      </w:r>
+      <w:proofErr w:type="gramStart"/>
+      <w:r>
+        <w:rPr>
+          <w:rFonts w:ascii="Monaco" w:hAnsi="Monaco" w:cs="Monaco"/>
+          <w:color w:val="FF0000"/>
+          <w:sz w:val="22"/>
+          <w:szCs w:val="22"/>
+        </w:rPr>
+        <w:t>at</w:t>
+      </w:r>
+      <w:proofErr w:type="gramEnd"/>
+      <w:r>
+        <w:rPr>
+          <w:rFonts w:ascii="Monaco" w:hAnsi="Monaco" w:cs="Monaco"/>
+          <w:color w:val="FF0000"/>
+          <w:sz w:val="22"/>
+          <w:szCs w:val="22"/>
+        </w:rPr>
+        <w:t xml:space="preserve"> java.io.ObjectInputStream.readNonProxyDesc(</w:t>
       </w:r>
       <w:r>
         <w:rPr>
@@ -4027,7 +6476,26 @@
           <w:szCs w:val="22"/>
         </w:rPr>
         <w:tab/>
-        <w:t>at java.io.ObjectInputStream.readClassDesc(</w:t>
+      </w:r>
+      <w:proofErr w:type="gramStart"/>
+      <w:r>
+        <w:rPr>
+          <w:rFonts w:ascii="Monaco" w:hAnsi="Monaco" w:cs="Monaco"/>
+          <w:color w:val="FF0000"/>
+          <w:sz w:val="22"/>
+          <w:szCs w:val="22"/>
+        </w:rPr>
+        <w:t>at</w:t>
+      </w:r>
+      <w:proofErr w:type="gramEnd"/>
+      <w:r>
+        <w:rPr>
+          <w:rFonts w:ascii="Monaco" w:hAnsi="Monaco" w:cs="Monaco"/>
+          <w:color w:val="FF0000"/>
+          <w:sz w:val="22"/>
+          <w:szCs w:val="22"/>
+        </w:rPr>
+        <w:t xml:space="preserve"> java.io.ObjectInputStream.readClassDesc(</w:t>
       </w:r>
       <w:r>
         <w:rPr>
@@ -4069,7 +6537,26 @@
           <w:szCs w:val="22"/>
         </w:rPr>
         <w:tab/>
-        <w:t>at java.io.ObjectInputStream.readOrdinaryObject(</w:t>
+      </w:r>
+      <w:proofErr w:type="gramStart"/>
+      <w:r>
+        <w:rPr>
+          <w:rFonts w:ascii="Monaco" w:hAnsi="Monaco" w:cs="Monaco"/>
+          <w:color w:val="FF0000"/>
+          <w:sz w:val="22"/>
+          <w:szCs w:val="22"/>
+        </w:rPr>
+        <w:t>at</w:t>
+      </w:r>
+      <w:proofErr w:type="gramEnd"/>
+      <w:r>
+        <w:rPr>
+          <w:rFonts w:ascii="Monaco" w:hAnsi="Monaco" w:cs="Monaco"/>
+          <w:color w:val="FF0000"/>
+          <w:sz w:val="22"/>
+          <w:szCs w:val="22"/>
+        </w:rPr>
+        <w:t xml:space="preserve"> java.io.ObjectInputStream.readOrdinaryObject(</w:t>
       </w:r>
       <w:r>
         <w:rPr>
@@ -4111,7 +6598,26 @@
           <w:szCs w:val="22"/>
         </w:rPr>
         <w:tab/>
-        <w:t>at java.io.ObjectInputStream.readObject0(</w:t>
+      </w:r>
+      <w:proofErr w:type="gramStart"/>
+      <w:r>
+        <w:rPr>
+          <w:rFonts w:ascii="Monaco" w:hAnsi="Monaco" w:cs="Monaco"/>
+          <w:color w:val="FF0000"/>
+          <w:sz w:val="22"/>
+          <w:szCs w:val="22"/>
+        </w:rPr>
+        <w:t>at</w:t>
+      </w:r>
+      <w:proofErr w:type="gramEnd"/>
+      <w:r>
+        <w:rPr>
+          <w:rFonts w:ascii="Monaco" w:hAnsi="Monaco" w:cs="Monaco"/>
+          <w:color w:val="FF0000"/>
+          <w:sz w:val="22"/>
+          <w:szCs w:val="22"/>
+        </w:rPr>
+        <w:t xml:space="preserve"> java.io.ObjectInputStream.readObject0(</w:t>
       </w:r>
       <w:r>
         <w:rPr>
@@ -4153,7 +6659,46 @@
           <w:szCs w:val="22"/>
         </w:rPr>
         <w:tab/>
-        <w:t>at java.io.ObjectInputStream.readObject(</w:t>
+      </w:r>
+      <w:proofErr w:type="gramStart"/>
+      <w:r>
+        <w:rPr>
+          <w:rFonts w:ascii="Monaco" w:hAnsi="Monaco" w:cs="Monaco"/>
+          <w:color w:val="FF0000"/>
+          <w:sz w:val="22"/>
+          <w:szCs w:val="22"/>
+        </w:rPr>
+        <w:t>at</w:t>
+      </w:r>
+      <w:proofErr w:type="gramEnd"/>
+      <w:r>
+        <w:rPr>
+          <w:rFonts w:ascii="Monaco" w:hAnsi="Monaco" w:cs="Monaco"/>
+          <w:color w:val="FF0000"/>
+          <w:sz w:val="22"/>
+          <w:szCs w:val="22"/>
+        </w:rPr>
+        <w:t xml:space="preserve"> </w:t>
+      </w:r>
+      <w:proofErr w:type="spellStart"/>
+      <w:r>
+        <w:rPr>
+          <w:rFonts w:ascii="Monaco" w:hAnsi="Monaco" w:cs="Monaco"/>
+          <w:color w:val="FF0000"/>
+          <w:sz w:val="22"/>
+          <w:szCs w:val="22"/>
+        </w:rPr>
+        <w:t>java.io.ObjectInputStream.readObject</w:t>
+      </w:r>
+      <w:proofErr w:type="spellEnd"/>
+      <w:r>
+        <w:rPr>
+          <w:rFonts w:ascii="Monaco" w:hAnsi="Monaco" w:cs="Monaco"/>
+          <w:color w:val="FF0000"/>
+          <w:sz w:val="22"/>
+          <w:szCs w:val="22"/>
+        </w:rPr>
+        <w:t>(</w:t>
       </w:r>
       <w:r>
         <w:rPr>
@@ -4195,7 +6740,26 @@
           <w:szCs w:val="22"/>
         </w:rPr>
         <w:tab/>
-        <w:t>at sun.rmi.transport.StreamRemoteCall.executeCall(</w:t>
+      </w:r>
+      <w:proofErr w:type="gramStart"/>
+      <w:r>
+        <w:rPr>
+          <w:rFonts w:ascii="Monaco" w:hAnsi="Monaco" w:cs="Monaco"/>
+          <w:color w:val="FF0000"/>
+          <w:sz w:val="22"/>
+          <w:szCs w:val="22"/>
+        </w:rPr>
+        <w:t>at</w:t>
+      </w:r>
+      <w:proofErr w:type="gramEnd"/>
+      <w:r>
+        <w:rPr>
+          <w:rFonts w:ascii="Monaco" w:hAnsi="Monaco" w:cs="Monaco"/>
+          <w:color w:val="FF0000"/>
+          <w:sz w:val="22"/>
+          <w:szCs w:val="22"/>
+        </w:rPr>
+        <w:t xml:space="preserve"> sun.rmi.transport.StreamRemoteCall.executeCall(</w:t>
       </w:r>
       <w:r>
         <w:rPr>
@@ -4253,7 +6817,7 @@
 </file>
 
 <file path=word/styles.xml><?xml version="1.0" encoding="utf-8"?>
-<w:styles xmlns:mc="http://schemas.openxmlformats.org/markup-compatibility/2006" xmlns:r="http://schemas.openxmlformats.org/officeDocument/2006/relationships" xmlns:w="http://schemas.openxmlformats.org/wordprocessingml/2006/main" xmlns:w14="http://schemas.microsoft.com/office/word/2010/wordml" mc:Ignorable="w14">
+<w:styles xmlns:r="http://schemas.openxmlformats.org/officeDocument/2006/relationships" xmlns:w="http://schemas.openxmlformats.org/wordprocessingml/2006/main">
   <w:docDefaults>
     <w:rPrDefault>
       <w:rPr>
@@ -4265,7 +6829,7 @@
     </w:rPrDefault>
     <w:pPrDefault/>
   </w:docDefaults>
-  <w:latentStyles w:defLockedState="0" w:defUIPriority="99" w:defSemiHidden="1" w:defUnhideWhenUsed="1" w:defQFormat="0" w:count="276">
+  <w:latentStyles w:defLockedState="0" w:defUIPriority="99" w:defSemiHidden="1" w:defUnhideWhenUsed="1" w:defQFormat="0" w:count="267">
     <w:lsdException w:name="Normal" w:semiHidden="0" w:uiPriority="0" w:unhideWhenUsed="0" w:qFormat="1"/>
     <w:lsdException w:name="heading 1" w:semiHidden="0" w:uiPriority="9" w:unhideWhenUsed="0" w:qFormat="1"/>
     <w:lsdException w:name="heading 2" w:uiPriority="9" w:qFormat="1"/>
@@ -4407,6 +6971,7 @@
   <w:style w:type="paragraph" w:default="1" w:styleId="Normal">
     <w:name w:val="Normal"/>
     <w:qFormat/>
+    <w:rsid w:val="002D7F79"/>
   </w:style>
   <w:style w:type="character" w:default="1" w:styleId="DefaultParagraphFont">
     <w:name w:val="Default Paragraph Font"/>
@@ -4419,6 +6984,7 @@
     <w:uiPriority w:val="99"/>
     <w:semiHidden/>
     <w:unhideWhenUsed/>
+    <w:qFormat/>
     <w:tblPr>
       <w:tblInd w:w="0" w:type="dxa"/>
       <w:tblCellMar>

</xml_diff>

<commit_message>
Updated 'Application Development/Exceptions..' documentation and added 'Artifacts Submission receipts'.
</commit_message>
<xml_diff>
--- a/Application Development/Exceptions and challenges faced/RMI_Exceptions.docx
+++ b/Application Development/Exceptions and challenges faced/RMI_Exceptions.docx
@@ -1,6 +1,6 @@
 
 <file path=word/document.xml><?xml version="1.0" encoding="utf-8"?>
-<w:document xmlns:ve="http://schemas.openxmlformats.org/markup-compatibility/2006" xmlns:o="urn:schemas-microsoft-com:office:office" xmlns:r="http://schemas.openxmlformats.org/officeDocument/2006/relationships" xmlns:m="http://schemas.openxmlformats.org/officeDocument/2006/math" xmlns:v="urn:schemas-microsoft-com:vml" xmlns:wp="http://schemas.openxmlformats.org/drawingml/2006/wordprocessingDrawing" xmlns:w10="urn:schemas-microsoft-com:office:word" xmlns:w="http://schemas.openxmlformats.org/wordprocessingml/2006/main" xmlns:wne="http://schemas.microsoft.com/office/word/2006/wordml">
+<w:document xmlns:wpc="http://schemas.microsoft.com/office/word/2010/wordprocessingCanvas" xmlns:mo="http://schemas.microsoft.com/office/mac/office/2008/main" xmlns:mc="http://schemas.openxmlformats.org/markup-compatibility/2006" xmlns:mv="urn:schemas-microsoft-com:mac:vml" xmlns:o="urn:schemas-microsoft-com:office:office" xmlns:r="http://schemas.openxmlformats.org/officeDocument/2006/relationships" xmlns:m="http://schemas.openxmlformats.org/officeDocument/2006/math" xmlns:v="urn:schemas-microsoft-com:vml" xmlns:wp14="http://schemas.microsoft.com/office/word/2010/wordprocessingDrawing" xmlns:wp="http://schemas.openxmlformats.org/drawingml/2006/wordprocessingDrawing" xmlns:w10="urn:schemas-microsoft-com:office:word" xmlns:w="http://schemas.openxmlformats.org/wordprocessingml/2006/main" xmlns:w14="http://schemas.microsoft.com/office/word/2010/wordml" xmlns:wpg="http://schemas.microsoft.com/office/word/2010/wordprocessingGroup" xmlns:wpi="http://schemas.microsoft.com/office/word/2010/wordprocessingInk" xmlns:wne="http://schemas.microsoft.com/office/word/2006/wordml" xmlns:wps="http://schemas.microsoft.com/office/word/2010/wordprocessingShape" mc:Ignorable="w14 wp14">
   <w:body>
     <w:p>
       <w:pPr>
@@ -96,7 +96,7 @@
         </w:rPr>
         <w:t xml:space="preserve">solution found in: </w:t>
       </w:r>
-      <w:hyperlink r:id="rId5" w:history="1">
+      <w:hyperlink r:id="rId6" w:history="1">
         <w:r>
           <w:rPr>
             <w:rStyle w:val="Hyperlink"/>
@@ -190,6 +190,7 @@
         </w:rPr>
       </w:pPr>
       <w:proofErr w:type="spellStart"/>
+      <w:proofErr w:type="gramStart"/>
       <w:r>
         <w:rPr>
           <w:rFonts w:ascii="Monaco" w:hAnsi="Monaco" w:cs="Monaco"/>
@@ -200,6 +201,7 @@
         <w:t>java.security.AccessControlException</w:t>
       </w:r>
       <w:proofErr w:type="spellEnd"/>
+      <w:proofErr w:type="gramEnd"/>
       <w:r>
         <w:rPr>
           <w:rFonts w:ascii="Monaco" w:hAnsi="Monaco" w:cs="Monaco"/>
@@ -237,20 +239,9 @@
           <w:szCs w:val="28"/>
           <w:highlight w:val="yellow"/>
         </w:rPr>
-        <w:t>connect</w:t>
-      </w:r>
-      <w:proofErr w:type="gramStart"/>
-      <w:r>
-        <w:rPr>
-          <w:rFonts w:ascii="Monaco" w:hAnsi="Monaco" w:cs="Monaco"/>
-          <w:sz w:val="28"/>
-          <w:szCs w:val="28"/>
-          <w:highlight w:val="yellow"/>
-        </w:rPr>
-        <w:t>,resolve</w:t>
-      </w:r>
-      <w:proofErr w:type="spellEnd"/>
-      <w:proofErr w:type="gramEnd"/>
+        <w:t>connect,resolve</w:t>
+      </w:r>
+      <w:proofErr w:type="spellEnd"/>
       <w:r>
         <w:rPr>
           <w:rFonts w:ascii="Monaco" w:hAnsi="Monaco" w:cs="Monaco"/>
@@ -315,7 +306,27 @@
           <w:szCs w:val="28"/>
           <w:highlight w:val="yellow"/>
         </w:rPr>
-        <w:t xml:space="preserve"> java.security.AccessControlContext.checkPermission(AccessControlContext.java:376)</w:t>
+        <w:t xml:space="preserve"> </w:t>
+      </w:r>
+      <w:proofErr w:type="spellStart"/>
+      <w:r>
+        <w:rPr>
+          <w:rFonts w:ascii="Monaco" w:hAnsi="Monaco" w:cs="Monaco"/>
+          <w:sz w:val="28"/>
+          <w:szCs w:val="28"/>
+          <w:highlight w:val="yellow"/>
+        </w:rPr>
+        <w:t>java.security.AccessControlContext.checkPermission</w:t>
+      </w:r>
+      <w:proofErr w:type="spellEnd"/>
+      <w:r>
+        <w:rPr>
+          <w:rFonts w:ascii="Monaco" w:hAnsi="Monaco" w:cs="Monaco"/>
+          <w:sz w:val="28"/>
+          <w:szCs w:val="28"/>
+          <w:highlight w:val="yellow"/>
+        </w:rPr>
+        <w:t>(AccessControlContext.java:376)</w:t>
       </w:r>
     </w:p>
     <w:p>
@@ -372,7 +383,27 @@
           <w:szCs w:val="28"/>
           <w:highlight w:val="yellow"/>
         </w:rPr>
-        <w:t xml:space="preserve"> java.security.AccessController.checkPermission(AccessController.java:549)</w:t>
+        <w:t xml:space="preserve"> </w:t>
+      </w:r>
+      <w:proofErr w:type="spellStart"/>
+      <w:r>
+        <w:rPr>
+          <w:rFonts w:ascii="Monaco" w:hAnsi="Monaco" w:cs="Monaco"/>
+          <w:sz w:val="28"/>
+          <w:szCs w:val="28"/>
+          <w:highlight w:val="yellow"/>
+        </w:rPr>
+        <w:t>java.security.AccessController.checkPermission</w:t>
+      </w:r>
+      <w:proofErr w:type="spellEnd"/>
+      <w:r>
+        <w:rPr>
+          <w:rFonts w:ascii="Monaco" w:hAnsi="Monaco" w:cs="Monaco"/>
+          <w:sz w:val="28"/>
+          <w:szCs w:val="28"/>
+          <w:highlight w:val="yellow"/>
+        </w:rPr>
+        <w:t>(AccessController.java:549)</w:t>
       </w:r>
     </w:p>
     <w:p>
@@ -429,7 +460,27 @@
           <w:szCs w:val="28"/>
           <w:highlight w:val="yellow"/>
         </w:rPr>
-        <w:t xml:space="preserve"> java.lang.SecurityManager.checkPermission(SecurityManager.java:532)</w:t>
+        <w:t xml:space="preserve"> </w:t>
+      </w:r>
+      <w:proofErr w:type="spellStart"/>
+      <w:r>
+        <w:rPr>
+          <w:rFonts w:ascii="Monaco" w:hAnsi="Monaco" w:cs="Monaco"/>
+          <w:sz w:val="28"/>
+          <w:szCs w:val="28"/>
+          <w:highlight w:val="yellow"/>
+        </w:rPr>
+        <w:t>java.lang.SecurityManager.checkPermission</w:t>
+      </w:r>
+      <w:proofErr w:type="spellEnd"/>
+      <w:r>
+        <w:rPr>
+          <w:rFonts w:ascii="Monaco" w:hAnsi="Monaco" w:cs="Monaco"/>
+          <w:sz w:val="28"/>
+          <w:szCs w:val="28"/>
+          <w:highlight w:val="yellow"/>
+        </w:rPr>
+        <w:t>(SecurityManager.java:532)</w:t>
       </w:r>
     </w:p>
     <w:p>
@@ -486,7 +537,27 @@
           <w:szCs w:val="28"/>
           <w:highlight w:val="yellow"/>
         </w:rPr>
-        <w:t xml:space="preserve"> java.lang.SecurityManager.checkConnect(SecurityManager.java:1034)</w:t>
+        <w:t xml:space="preserve"> </w:t>
+      </w:r>
+      <w:proofErr w:type="spellStart"/>
+      <w:r>
+        <w:rPr>
+          <w:rFonts w:ascii="Monaco" w:hAnsi="Monaco" w:cs="Monaco"/>
+          <w:sz w:val="28"/>
+          <w:szCs w:val="28"/>
+          <w:highlight w:val="yellow"/>
+        </w:rPr>
+        <w:t>java.lang.SecurityManager.checkConnect</w:t>
+      </w:r>
+      <w:proofErr w:type="spellEnd"/>
+      <w:r>
+        <w:rPr>
+          <w:rFonts w:ascii="Monaco" w:hAnsi="Monaco" w:cs="Monaco"/>
+          <w:sz w:val="28"/>
+          <w:szCs w:val="28"/>
+          <w:highlight w:val="yellow"/>
+        </w:rPr>
+        <w:t>(SecurityManager.java:1034)</w:t>
       </w:r>
     </w:p>
     <w:p>
@@ -717,7 +788,27 @@
           <w:szCs w:val="28"/>
           <w:highlight w:val="yellow"/>
         </w:rPr>
-        <w:t>.&lt;init&gt;(Socket.java:373)</w:t>
+        <w:t>.&lt;</w:t>
+      </w:r>
+      <w:proofErr w:type="spellStart"/>
+      <w:r>
+        <w:rPr>
+          <w:rFonts w:ascii="Monaco" w:hAnsi="Monaco" w:cs="Monaco"/>
+          <w:sz w:val="28"/>
+          <w:szCs w:val="28"/>
+          <w:highlight w:val="yellow"/>
+        </w:rPr>
+        <w:t>init</w:t>
+      </w:r>
+      <w:proofErr w:type="spellEnd"/>
+      <w:r>
+        <w:rPr>
+          <w:rFonts w:ascii="Monaco" w:hAnsi="Monaco" w:cs="Monaco"/>
+          <w:sz w:val="28"/>
+          <w:szCs w:val="28"/>
+          <w:highlight w:val="yellow"/>
+        </w:rPr>
+        <w:t>&gt;(Socket.java:373)</w:t>
       </w:r>
     </w:p>
     <w:p>
@@ -794,7 +885,27 @@
           <w:szCs w:val="28"/>
           <w:highlight w:val="yellow"/>
         </w:rPr>
-        <w:t>.&lt;init&gt;(Socket.java:187)</w:t>
+        <w:t>.&lt;</w:t>
+      </w:r>
+      <w:proofErr w:type="spellStart"/>
+      <w:r>
+        <w:rPr>
+          <w:rFonts w:ascii="Monaco" w:hAnsi="Monaco" w:cs="Monaco"/>
+          <w:sz w:val="28"/>
+          <w:szCs w:val="28"/>
+          <w:highlight w:val="yellow"/>
+        </w:rPr>
+        <w:t>init</w:t>
+      </w:r>
+      <w:proofErr w:type="spellEnd"/>
+      <w:r>
+        <w:rPr>
+          <w:rFonts w:ascii="Monaco" w:hAnsi="Monaco" w:cs="Monaco"/>
+          <w:sz w:val="28"/>
+          <w:szCs w:val="28"/>
+          <w:highlight w:val="yellow"/>
+        </w:rPr>
+        <w:t>&gt;(Socket.java:187)</w:t>
       </w:r>
     </w:p>
     <w:p>
@@ -851,7 +962,27 @@
           <w:szCs w:val="28"/>
           <w:highlight w:val="yellow"/>
         </w:rPr>
-        <w:t xml:space="preserve"> sun.rmi.transport.proxy.RMIDirectSocketFactory.createSocket(RMIDirectSocketFactory.java:22)</w:t>
+        <w:t xml:space="preserve"> </w:t>
+      </w:r>
+      <w:proofErr w:type="spellStart"/>
+      <w:r>
+        <w:rPr>
+          <w:rFonts w:ascii="Monaco" w:hAnsi="Monaco" w:cs="Monaco"/>
+          <w:sz w:val="28"/>
+          <w:szCs w:val="28"/>
+          <w:highlight w:val="yellow"/>
+        </w:rPr>
+        <w:t>sun.rmi.transport.proxy.RMIDirectSocketFactory.createSocket</w:t>
+      </w:r>
+      <w:proofErr w:type="spellEnd"/>
+      <w:r>
+        <w:rPr>
+          <w:rFonts w:ascii="Monaco" w:hAnsi="Monaco" w:cs="Monaco"/>
+          <w:sz w:val="28"/>
+          <w:szCs w:val="28"/>
+          <w:highlight w:val="yellow"/>
+        </w:rPr>
+        <w:t>(RMIDirectSocketFactory.java:22)</w:t>
       </w:r>
     </w:p>
     <w:p>
@@ -908,7 +1039,27 @@
           <w:szCs w:val="28"/>
           <w:highlight w:val="yellow"/>
         </w:rPr>
-        <w:t xml:space="preserve"> sun.rmi.transport.proxy.RMIMasterSocketFactory.createSocket(RMIMasterSocketFactory.java:128)</w:t>
+        <w:t xml:space="preserve"> </w:t>
+      </w:r>
+      <w:proofErr w:type="spellStart"/>
+      <w:r>
+        <w:rPr>
+          <w:rFonts w:ascii="Monaco" w:hAnsi="Monaco" w:cs="Monaco"/>
+          <w:sz w:val="28"/>
+          <w:szCs w:val="28"/>
+          <w:highlight w:val="yellow"/>
+        </w:rPr>
+        <w:t>sun.rmi.transport.proxy.RMIMasterSocketFactory.createSocket</w:t>
+      </w:r>
+      <w:proofErr w:type="spellEnd"/>
+      <w:r>
+        <w:rPr>
+          <w:rFonts w:ascii="Monaco" w:hAnsi="Monaco" w:cs="Monaco"/>
+          <w:sz w:val="28"/>
+          <w:szCs w:val="28"/>
+          <w:highlight w:val="yellow"/>
+        </w:rPr>
+        <w:t>(RMIMasterSocketFactory.java:128)</w:t>
       </w:r>
     </w:p>
     <w:p>
@@ -945,27 +1096,48 @@
           <w:szCs w:val="28"/>
           <w:highlight w:val="yellow"/>
         </w:rPr>
-        <w:tab/>
-      </w:r>
-      <w:proofErr w:type="gramStart"/>
-      <w:r>
-        <w:rPr>
-          <w:rFonts w:ascii="Monaco" w:hAnsi="Monaco" w:cs="Monaco"/>
-          <w:sz w:val="28"/>
-          <w:szCs w:val="28"/>
-          <w:highlight w:val="yellow"/>
-        </w:rPr>
-        <w:t>at</w:t>
-      </w:r>
-      <w:proofErr w:type="gramEnd"/>
-      <w:r>
-        <w:rPr>
-          <w:rFonts w:ascii="Monaco" w:hAnsi="Monaco" w:cs="Monaco"/>
-          <w:sz w:val="28"/>
-          <w:szCs w:val="28"/>
-          <w:highlight w:val="yellow"/>
-        </w:rPr>
-        <w:t xml:space="preserve"> sun.rmi.transport.tcp.TCPEndpoint.newSocket(TCPEndpoint.java:595)</w:t>
+        <w:lastRenderedPageBreak/>
+        <w:tab/>
+      </w:r>
+      <w:proofErr w:type="gramStart"/>
+      <w:r>
+        <w:rPr>
+          <w:rFonts w:ascii="Monaco" w:hAnsi="Monaco" w:cs="Monaco"/>
+          <w:sz w:val="28"/>
+          <w:szCs w:val="28"/>
+          <w:highlight w:val="yellow"/>
+        </w:rPr>
+        <w:t>at</w:t>
+      </w:r>
+      <w:proofErr w:type="gramEnd"/>
+      <w:r>
+        <w:rPr>
+          <w:rFonts w:ascii="Monaco" w:hAnsi="Monaco" w:cs="Monaco"/>
+          <w:sz w:val="28"/>
+          <w:szCs w:val="28"/>
+          <w:highlight w:val="yellow"/>
+        </w:rPr>
+        <w:t xml:space="preserve"> </w:t>
+      </w:r>
+      <w:proofErr w:type="spellStart"/>
+      <w:r>
+        <w:rPr>
+          <w:rFonts w:ascii="Monaco" w:hAnsi="Monaco" w:cs="Monaco"/>
+          <w:sz w:val="28"/>
+          <w:szCs w:val="28"/>
+          <w:highlight w:val="yellow"/>
+        </w:rPr>
+        <w:t>sun.rmi.transport.tcp.TCPEndpoint.newSocket</w:t>
+      </w:r>
+      <w:proofErr w:type="spellEnd"/>
+      <w:r>
+        <w:rPr>
+          <w:rFonts w:ascii="Monaco" w:hAnsi="Monaco" w:cs="Monaco"/>
+          <w:sz w:val="28"/>
+          <w:szCs w:val="28"/>
+          <w:highlight w:val="yellow"/>
+        </w:rPr>
+        <w:t>(TCPEndpoint.java:595)</w:t>
       </w:r>
     </w:p>
     <w:p>
@@ -1022,7 +1194,27 @@
           <w:szCs w:val="28"/>
           <w:highlight w:val="yellow"/>
         </w:rPr>
-        <w:t xml:space="preserve"> sun.rmi.transport.tcp.TCPChannel.createConnection(TCPChannel.java:198)</w:t>
+        <w:t xml:space="preserve"> </w:t>
+      </w:r>
+      <w:proofErr w:type="spellStart"/>
+      <w:r>
+        <w:rPr>
+          <w:rFonts w:ascii="Monaco" w:hAnsi="Monaco" w:cs="Monaco"/>
+          <w:sz w:val="28"/>
+          <w:szCs w:val="28"/>
+          <w:highlight w:val="yellow"/>
+        </w:rPr>
+        <w:t>sun.rmi.transport.tcp.TCPChannel.createConnection</w:t>
+      </w:r>
+      <w:proofErr w:type="spellEnd"/>
+      <w:r>
+        <w:rPr>
+          <w:rFonts w:ascii="Monaco" w:hAnsi="Monaco" w:cs="Monaco"/>
+          <w:sz w:val="28"/>
+          <w:szCs w:val="28"/>
+          <w:highlight w:val="yellow"/>
+        </w:rPr>
+        <w:t>(TCPChannel.java:198)</w:t>
       </w:r>
     </w:p>
     <w:p>
@@ -1079,7 +1271,27 @@
           <w:szCs w:val="28"/>
           <w:highlight w:val="yellow"/>
         </w:rPr>
-        <w:t xml:space="preserve"> sun.rmi.transport.tcp.TCPChannel.newConnection(TCPChannel.java:184)</w:t>
+        <w:t xml:space="preserve"> </w:t>
+      </w:r>
+      <w:proofErr w:type="spellStart"/>
+      <w:r>
+        <w:rPr>
+          <w:rFonts w:ascii="Monaco" w:hAnsi="Monaco" w:cs="Monaco"/>
+          <w:sz w:val="28"/>
+          <w:szCs w:val="28"/>
+          <w:highlight w:val="yellow"/>
+        </w:rPr>
+        <w:t>sun.rmi.transport.tcp.TCPChannel.newConnection</w:t>
+      </w:r>
+      <w:proofErr w:type="spellEnd"/>
+      <w:r>
+        <w:rPr>
+          <w:rFonts w:ascii="Monaco" w:hAnsi="Monaco" w:cs="Monaco"/>
+          <w:sz w:val="28"/>
+          <w:szCs w:val="28"/>
+          <w:highlight w:val="yellow"/>
+        </w:rPr>
+        <w:t>(TCPChannel.java:184)</w:t>
       </w:r>
     </w:p>
     <w:p>
@@ -1193,7 +1405,6 @@
           <w:szCs w:val="28"/>
           <w:highlight w:val="yellow"/>
         </w:rPr>
-        <w:lastRenderedPageBreak/>
         <w:tab/>
       </w:r>
       <w:proofErr w:type="gramStart"/>
@@ -1323,32 +1534,30 @@
         </w:rPr>
       </w:pPr>
       <w:proofErr w:type="spellStart"/>
-      <w:proofErr w:type="gramStart"/>
       <w:r>
         <w:rPr>
           <w:b/>
           <w:sz w:val="28"/>
           <w:u w:val="single"/>
         </w:rPr>
-        <w:t>use</w:t>
-      </w:r>
+        <w:t>CodebaseOnly</w:t>
+      </w:r>
+      <w:proofErr w:type="spellEnd"/>
       <w:r>
         <w:rPr>
           <w:b/>
           <w:sz w:val="28"/>
           <w:u w:val="single"/>
         </w:rPr>
-        <w:t>CodebaseOnly</w:t>
-      </w:r>
-      <w:proofErr w:type="spellEnd"/>
-      <w:proofErr w:type="gramEnd"/>
+        <w:t xml:space="preserve"> setting Exception</w:t>
+      </w:r>
       <w:r>
         <w:rPr>
           <w:b/>
           <w:sz w:val="28"/>
           <w:u w:val="single"/>
         </w:rPr>
-        <w:t xml:space="preserve"> setting Exception</w:t>
+        <w:t xml:space="preserve"> (no clear mention on Oracle tutorial website resulting in tutorial being out-of-date)</w:t>
       </w:r>
       <w:r>
         <w:rPr>
@@ -1356,14 +1565,6 @@
           <w:sz w:val="28"/>
           <w:u w:val="single"/>
         </w:rPr>
-        <w:t xml:space="preserve"> (no clear mention on Oracle tutorial website resulting in tutorial being out-of-date)</w:t>
-      </w:r>
-      <w:r>
-        <w:rPr>
-          <w:b/>
-          <w:sz w:val="28"/>
-          <w:u w:val="single"/>
-        </w:rPr>
         <w:t>:</w:t>
       </w:r>
     </w:p>
@@ -1379,7 +1580,7 @@
       <w:r>
         <w:t xml:space="preserve"> to the solution found in: </w:t>
       </w:r>
-      <w:hyperlink r:id="rId6" w:history="1">
+      <w:hyperlink r:id="rId7" w:history="1">
         <w:r>
           <w:rPr>
             <w:rStyle w:val="Hyperlink"/>
@@ -1395,12 +1596,10 @@
       <w:r>
         <w:t>A</w:t>
       </w:r>
-      <w:bookmarkStart w:id="0" w:name="_GoBack"/>
-      <w:bookmarkEnd w:id="0"/>
       <w:r>
         <w:t xml:space="preserve"> brief mention on Oracle’s site: </w:t>
       </w:r>
-      <w:hyperlink r:id="rId7" w:history="1">
+      <w:hyperlink r:id="rId8" w:history="1">
         <w:r>
           <w:rPr>
             <w:rStyle w:val="Hyperlink"/>
@@ -1457,6 +1656,7 @@
         </w:rPr>
       </w:pPr>
       <w:proofErr w:type="spellStart"/>
+      <w:proofErr w:type="gramStart"/>
       <w:r>
         <w:rPr>
           <w:rFonts w:ascii="Monaco" w:hAnsi="Monaco" w:cs="Monaco"/>
@@ -1468,6 +1668,7 @@
         <w:t>java.rmi.ServerException</w:t>
       </w:r>
       <w:proofErr w:type="spellEnd"/>
+      <w:proofErr w:type="gramEnd"/>
       <w:r>
         <w:rPr>
           <w:rFonts w:ascii="Monaco" w:hAnsi="Monaco" w:cs="Monaco"/>
@@ -1521,6 +1722,7 @@
         <w:tab/>
       </w:r>
       <w:proofErr w:type="spellStart"/>
+      <w:proofErr w:type="gramStart"/>
       <w:r>
         <w:rPr>
           <w:rFonts w:ascii="Monaco" w:hAnsi="Monaco" w:cs="Monaco"/>
@@ -1532,6 +1734,7 @@
         <w:t>java.rmi.UnmarshalException</w:t>
       </w:r>
       <w:proofErr w:type="spellEnd"/>
+      <w:proofErr w:type="gramEnd"/>
       <w:r>
         <w:rPr>
           <w:rFonts w:ascii="Monaco" w:hAnsi="Monaco" w:cs="Monaco"/>
@@ -1584,6 +1787,7 @@
         <w:tab/>
       </w:r>
       <w:proofErr w:type="spellStart"/>
+      <w:proofErr w:type="gramStart"/>
       <w:r>
         <w:rPr>
           <w:rFonts w:ascii="Monaco" w:hAnsi="Monaco" w:cs="Monaco"/>
@@ -1595,6 +1799,7 @@
         <w:t>java.lang.ClassNotFoundException</w:t>
       </w:r>
       <w:proofErr w:type="spellEnd"/>
+      <w:proofErr w:type="gramEnd"/>
       <w:r>
         <w:rPr>
           <w:rFonts w:ascii="Monaco" w:hAnsi="Monaco" w:cs="Monaco"/>
@@ -1655,7 +1860,27 @@
           <w:sz w:val="22"/>
           <w:szCs w:val="22"/>
         </w:rPr>
-        <w:t xml:space="preserve"> sun.rmi.server.UnicastServerRef.oldDispatch(</w:t>
+        <w:t xml:space="preserve"> </w:t>
+      </w:r>
+      <w:proofErr w:type="spellStart"/>
+      <w:r>
+        <w:rPr>
+          <w:rFonts w:ascii="Monaco" w:hAnsi="Monaco" w:cs="Monaco"/>
+          <w:color w:val="FF0000"/>
+          <w:sz w:val="22"/>
+          <w:szCs w:val="22"/>
+        </w:rPr>
+        <w:t>sun.rmi.server.UnicastServerRef.oldDispatch</w:t>
+      </w:r>
+      <w:proofErr w:type="spellEnd"/>
+      <w:r>
+        <w:rPr>
+          <w:rFonts w:ascii="Monaco" w:hAnsi="Monaco" w:cs="Monaco"/>
+          <w:color w:val="FF0000"/>
+          <w:sz w:val="22"/>
+          <w:szCs w:val="22"/>
+        </w:rPr>
+        <w:t>(</w:t>
       </w:r>
       <w:r>
         <w:rPr>
@@ -1716,7 +1941,27 @@
           <w:sz w:val="22"/>
           <w:szCs w:val="22"/>
         </w:rPr>
-        <w:t xml:space="preserve"> sun.rmi.server.UnicastServerRef.dispatch(</w:t>
+        <w:t xml:space="preserve"> </w:t>
+      </w:r>
+      <w:proofErr w:type="spellStart"/>
+      <w:r>
+        <w:rPr>
+          <w:rFonts w:ascii="Monaco" w:hAnsi="Monaco" w:cs="Monaco"/>
+          <w:color w:val="FF0000"/>
+          <w:sz w:val="22"/>
+          <w:szCs w:val="22"/>
+        </w:rPr>
+        <w:t>sun.rmi.server.UnicastServerRef.dispatch</w:t>
+      </w:r>
+      <w:proofErr w:type="spellEnd"/>
+      <w:r>
+        <w:rPr>
+          <w:rFonts w:ascii="Monaco" w:hAnsi="Monaco" w:cs="Monaco"/>
+          <w:color w:val="FF0000"/>
+          <w:sz w:val="22"/>
+          <w:szCs w:val="22"/>
+        </w:rPr>
+        <w:t>(</w:t>
       </w:r>
       <w:r>
         <w:rPr>
@@ -2061,7 +2306,27 @@
           <w:sz w:val="22"/>
           <w:szCs w:val="22"/>
         </w:rPr>
-        <w:t xml:space="preserve"> sun.rmi.transport.tcp.TCPTransport.handleMessages(</w:t>
+        <w:t xml:space="preserve"> </w:t>
+      </w:r>
+      <w:proofErr w:type="spellStart"/>
+      <w:r>
+        <w:rPr>
+          <w:rFonts w:ascii="Monaco" w:hAnsi="Monaco" w:cs="Monaco"/>
+          <w:color w:val="FF0000"/>
+          <w:sz w:val="22"/>
+          <w:szCs w:val="22"/>
+        </w:rPr>
+        <w:t>sun.rmi.transport.tcp.TCPTransport.handleMessages</w:t>
+      </w:r>
+      <w:proofErr w:type="spellEnd"/>
+      <w:r>
+        <w:rPr>
+          <w:rFonts w:ascii="Monaco" w:hAnsi="Monaco" w:cs="Monaco"/>
+          <w:color w:val="FF0000"/>
+          <w:sz w:val="22"/>
+          <w:szCs w:val="22"/>
+        </w:rPr>
+        <w:t>(</w:t>
       </w:r>
       <w:r>
         <w:rPr>
@@ -2183,7 +2448,27 @@
           <w:sz w:val="22"/>
           <w:szCs w:val="22"/>
         </w:rPr>
-        <w:t xml:space="preserve"> sun.rmi.transport.tcp.TCPTransport$ConnectionHandler.run(</w:t>
+        <w:t xml:space="preserve"> </w:t>
+      </w:r>
+      <w:proofErr w:type="spellStart"/>
+      <w:r>
+        <w:rPr>
+          <w:rFonts w:ascii="Monaco" w:hAnsi="Monaco" w:cs="Monaco"/>
+          <w:color w:val="FF0000"/>
+          <w:sz w:val="22"/>
+          <w:szCs w:val="22"/>
+        </w:rPr>
+        <w:t>sun.rmi.transport.tcp.TCPTransport$ConnectionHandler.run</w:t>
+      </w:r>
+      <w:proofErr w:type="spellEnd"/>
+      <w:r>
+        <w:rPr>
+          <w:rFonts w:ascii="Monaco" w:hAnsi="Monaco" w:cs="Monaco"/>
+          <w:color w:val="FF0000"/>
+          <w:sz w:val="22"/>
+          <w:szCs w:val="22"/>
+        </w:rPr>
+        <w:t>(</w:t>
       </w:r>
       <w:r>
         <w:rPr>
@@ -2244,7 +2529,27 @@
           <w:sz w:val="22"/>
           <w:szCs w:val="22"/>
         </w:rPr>
-        <w:t xml:space="preserve"> java.util.concurrent.ThreadPoolExecutor.runWorker(</w:t>
+        <w:t xml:space="preserve"> </w:t>
+      </w:r>
+      <w:proofErr w:type="spellStart"/>
+      <w:r>
+        <w:rPr>
+          <w:rFonts w:ascii="Monaco" w:hAnsi="Monaco" w:cs="Monaco"/>
+          <w:color w:val="FF0000"/>
+          <w:sz w:val="22"/>
+          <w:szCs w:val="22"/>
+        </w:rPr>
+        <w:t>java.util.concurrent.ThreadPoolExecutor.runWorker</w:t>
+      </w:r>
+      <w:proofErr w:type="spellEnd"/>
+      <w:r>
+        <w:rPr>
+          <w:rFonts w:ascii="Monaco" w:hAnsi="Monaco" w:cs="Monaco"/>
+          <w:color w:val="FF0000"/>
+          <w:sz w:val="22"/>
+          <w:szCs w:val="22"/>
+        </w:rPr>
+        <w:t>(</w:t>
       </w:r>
       <w:r>
         <w:rPr>
@@ -2305,7 +2610,27 @@
           <w:sz w:val="22"/>
           <w:szCs w:val="22"/>
         </w:rPr>
-        <w:t xml:space="preserve"> java.util.concurrent.ThreadPoolExecutor$Worker.run(</w:t>
+        <w:t xml:space="preserve"> </w:t>
+      </w:r>
+      <w:proofErr w:type="spellStart"/>
+      <w:r>
+        <w:rPr>
+          <w:rFonts w:ascii="Monaco" w:hAnsi="Monaco" w:cs="Monaco"/>
+          <w:color w:val="FF0000"/>
+          <w:sz w:val="22"/>
+          <w:szCs w:val="22"/>
+        </w:rPr>
+        <w:t>java.util.concurrent.ThreadPoolExecutor$Worker.run</w:t>
+      </w:r>
+      <w:proofErr w:type="spellEnd"/>
+      <w:r>
+        <w:rPr>
+          <w:rFonts w:ascii="Monaco" w:hAnsi="Monaco" w:cs="Monaco"/>
+          <w:color w:val="FF0000"/>
+          <w:sz w:val="22"/>
+          <w:szCs w:val="22"/>
+        </w:rPr>
+        <w:t>(</w:t>
       </w:r>
       <w:r>
         <w:rPr>
@@ -2447,7 +2772,27 @@
           <w:sz w:val="22"/>
           <w:szCs w:val="22"/>
         </w:rPr>
-        <w:t xml:space="preserve"> sun.rmi.transport.StreamRemoteCall.exceptionReceivedFromServer(</w:t>
+        <w:t xml:space="preserve"> </w:t>
+      </w:r>
+      <w:proofErr w:type="spellStart"/>
+      <w:r>
+        <w:rPr>
+          <w:rFonts w:ascii="Monaco" w:hAnsi="Monaco" w:cs="Monaco"/>
+          <w:color w:val="FF0000"/>
+          <w:sz w:val="22"/>
+          <w:szCs w:val="22"/>
+        </w:rPr>
+        <w:t>sun.rmi.transport.StreamRemoteCall.exceptionReceivedFromServer</w:t>
+      </w:r>
+      <w:proofErr w:type="spellEnd"/>
+      <w:r>
+        <w:rPr>
+          <w:rFonts w:ascii="Monaco" w:hAnsi="Monaco" w:cs="Monaco"/>
+          <w:color w:val="FF0000"/>
+          <w:sz w:val="22"/>
+          <w:szCs w:val="22"/>
+        </w:rPr>
+        <w:t>(</w:t>
       </w:r>
       <w:r>
         <w:rPr>
@@ -2508,7 +2853,27 @@
           <w:sz w:val="22"/>
           <w:szCs w:val="22"/>
         </w:rPr>
-        <w:t xml:space="preserve"> sun.rmi.transport.StreamRemoteCall.executeCall(</w:t>
+        <w:t xml:space="preserve"> </w:t>
+      </w:r>
+      <w:proofErr w:type="spellStart"/>
+      <w:r>
+        <w:rPr>
+          <w:rFonts w:ascii="Monaco" w:hAnsi="Monaco" w:cs="Monaco"/>
+          <w:color w:val="FF0000"/>
+          <w:sz w:val="22"/>
+          <w:szCs w:val="22"/>
+        </w:rPr>
+        <w:t>sun.rmi.transport.StreamRemoteCall.executeCall</w:t>
+      </w:r>
+      <w:proofErr w:type="spellEnd"/>
+      <w:r>
+        <w:rPr>
+          <w:rFonts w:ascii="Monaco" w:hAnsi="Monaco" w:cs="Monaco"/>
+          <w:color w:val="FF0000"/>
+          <w:sz w:val="22"/>
+          <w:szCs w:val="22"/>
+        </w:rPr>
+        <w:t>(</w:t>
       </w:r>
       <w:r>
         <w:rPr>
@@ -2839,6 +3204,7 @@
         <w:tab/>
       </w:r>
       <w:proofErr w:type="spellStart"/>
+      <w:proofErr w:type="gramStart"/>
       <w:r>
         <w:rPr>
           <w:rFonts w:ascii="Monaco" w:hAnsi="Monaco" w:cs="Monaco"/>
@@ -2850,6 +3216,7 @@
         <w:t>java.lang.ClassNotFoundException</w:t>
       </w:r>
       <w:proofErr w:type="spellEnd"/>
+      <w:proofErr w:type="gramEnd"/>
       <w:r>
         <w:rPr>
           <w:rFonts w:ascii="Monaco" w:hAnsi="Monaco" w:cs="Monaco"/>
@@ -2972,7 +3339,27 @@
           <w:sz w:val="22"/>
           <w:szCs w:val="22"/>
         </w:rPr>
-        <w:t xml:space="preserve"> sun.rmi.server.UnicastServerRef.oldDispatch(</w:t>
+        <w:t xml:space="preserve"> </w:t>
+      </w:r>
+      <w:proofErr w:type="spellStart"/>
+      <w:r>
+        <w:rPr>
+          <w:rFonts w:ascii="Monaco" w:hAnsi="Monaco" w:cs="Monaco"/>
+          <w:color w:val="FF0000"/>
+          <w:sz w:val="22"/>
+          <w:szCs w:val="22"/>
+        </w:rPr>
+        <w:t>sun.rmi.server.UnicastServerRef.oldDispatch</w:t>
+      </w:r>
+      <w:proofErr w:type="spellEnd"/>
+      <w:r>
+        <w:rPr>
+          <w:rFonts w:ascii="Monaco" w:hAnsi="Monaco" w:cs="Monaco"/>
+          <w:color w:val="FF0000"/>
+          <w:sz w:val="22"/>
+          <w:szCs w:val="22"/>
+        </w:rPr>
+        <w:t>(</w:t>
       </w:r>
       <w:r>
         <w:rPr>
@@ -3033,7 +3420,27 @@
           <w:sz w:val="22"/>
           <w:szCs w:val="22"/>
         </w:rPr>
-        <w:t xml:space="preserve"> sun.rmi.server.UnicastServerRef.dispatch(</w:t>
+        <w:t xml:space="preserve"> </w:t>
+      </w:r>
+      <w:proofErr w:type="spellStart"/>
+      <w:r>
+        <w:rPr>
+          <w:rFonts w:ascii="Monaco" w:hAnsi="Monaco" w:cs="Monaco"/>
+          <w:color w:val="FF0000"/>
+          <w:sz w:val="22"/>
+          <w:szCs w:val="22"/>
+        </w:rPr>
+        <w:t>sun.rmi.server.UnicastServerRef.dispatch</w:t>
+      </w:r>
+      <w:proofErr w:type="spellEnd"/>
+      <w:r>
+        <w:rPr>
+          <w:rFonts w:ascii="Monaco" w:hAnsi="Monaco" w:cs="Monaco"/>
+          <w:color w:val="FF0000"/>
+          <w:sz w:val="22"/>
+          <w:szCs w:val="22"/>
+        </w:rPr>
+        <w:t>(</w:t>
       </w:r>
       <w:r>
         <w:rPr>
@@ -3378,7 +3785,27 @@
           <w:sz w:val="22"/>
           <w:szCs w:val="22"/>
         </w:rPr>
-        <w:t xml:space="preserve"> sun.rmi.transport.tcp.TCPTransport.handleMessages(</w:t>
+        <w:t xml:space="preserve"> </w:t>
+      </w:r>
+      <w:proofErr w:type="spellStart"/>
+      <w:r>
+        <w:rPr>
+          <w:rFonts w:ascii="Monaco" w:hAnsi="Monaco" w:cs="Monaco"/>
+          <w:color w:val="FF0000"/>
+          <w:sz w:val="22"/>
+          <w:szCs w:val="22"/>
+        </w:rPr>
+        <w:t>sun.rmi.transport.tcp.TCPTransport.handleMessages</w:t>
+      </w:r>
+      <w:proofErr w:type="spellEnd"/>
+      <w:r>
+        <w:rPr>
+          <w:rFonts w:ascii="Monaco" w:hAnsi="Monaco" w:cs="Monaco"/>
+          <w:color w:val="FF0000"/>
+          <w:sz w:val="22"/>
+          <w:szCs w:val="22"/>
+        </w:rPr>
+        <w:t>(</w:t>
       </w:r>
       <w:r>
         <w:rPr>
@@ -3500,7 +3927,27 @@
           <w:sz w:val="22"/>
           <w:szCs w:val="22"/>
         </w:rPr>
-        <w:t xml:space="preserve"> sun.rmi.transport.tcp.TCPTransport$ConnectionHandler.run(</w:t>
+        <w:t xml:space="preserve"> </w:t>
+      </w:r>
+      <w:proofErr w:type="spellStart"/>
+      <w:r>
+        <w:rPr>
+          <w:rFonts w:ascii="Monaco" w:hAnsi="Monaco" w:cs="Monaco"/>
+          <w:color w:val="FF0000"/>
+          <w:sz w:val="22"/>
+          <w:szCs w:val="22"/>
+        </w:rPr>
+        <w:t>sun.rmi.transport.tcp.TCPTransport$ConnectionHandler.run</w:t>
+      </w:r>
+      <w:proofErr w:type="spellEnd"/>
+      <w:r>
+        <w:rPr>
+          <w:rFonts w:ascii="Monaco" w:hAnsi="Monaco" w:cs="Monaco"/>
+          <w:color w:val="FF0000"/>
+          <w:sz w:val="22"/>
+          <w:szCs w:val="22"/>
+        </w:rPr>
+        <w:t>(</w:t>
       </w:r>
       <w:r>
         <w:rPr>
@@ -3561,7 +4008,27 @@
           <w:sz w:val="22"/>
           <w:szCs w:val="22"/>
         </w:rPr>
-        <w:t xml:space="preserve"> java.util.concurrent.ThreadPoolExecutor.runWorker(</w:t>
+        <w:t xml:space="preserve"> </w:t>
+      </w:r>
+      <w:proofErr w:type="spellStart"/>
+      <w:r>
+        <w:rPr>
+          <w:rFonts w:ascii="Monaco" w:hAnsi="Monaco" w:cs="Monaco"/>
+          <w:color w:val="FF0000"/>
+          <w:sz w:val="22"/>
+          <w:szCs w:val="22"/>
+        </w:rPr>
+        <w:t>java.util.concurrent.ThreadPoolExecutor.runWorker</w:t>
+      </w:r>
+      <w:proofErr w:type="spellEnd"/>
+      <w:r>
+        <w:rPr>
+          <w:rFonts w:ascii="Monaco" w:hAnsi="Monaco" w:cs="Monaco"/>
+          <w:color w:val="FF0000"/>
+          <w:sz w:val="22"/>
+          <w:szCs w:val="22"/>
+        </w:rPr>
+        <w:t>(</w:t>
       </w:r>
       <w:r>
         <w:rPr>
@@ -3622,7 +4089,27 @@
           <w:sz w:val="22"/>
           <w:szCs w:val="22"/>
         </w:rPr>
-        <w:t xml:space="preserve"> java.util.concurrent.ThreadPoolExecutor$Worker.run(</w:t>
+        <w:t xml:space="preserve"> </w:t>
+      </w:r>
+      <w:proofErr w:type="spellStart"/>
+      <w:r>
+        <w:rPr>
+          <w:rFonts w:ascii="Monaco" w:hAnsi="Monaco" w:cs="Monaco"/>
+          <w:color w:val="FF0000"/>
+          <w:sz w:val="22"/>
+          <w:szCs w:val="22"/>
+        </w:rPr>
+        <w:t>java.util.concurrent.ThreadPoolExecutor$Worker.run</w:t>
+      </w:r>
+      <w:proofErr w:type="spellEnd"/>
+      <w:r>
+        <w:rPr>
+          <w:rFonts w:ascii="Monaco" w:hAnsi="Monaco" w:cs="Monaco"/>
+          <w:color w:val="FF0000"/>
+          <w:sz w:val="22"/>
+          <w:szCs w:val="22"/>
+        </w:rPr>
+        <w:t>(</w:t>
       </w:r>
       <w:r>
         <w:rPr>
@@ -3768,6 +4255,7 @@
         <w:t xml:space="preserve">: </w:t>
       </w:r>
       <w:proofErr w:type="spellStart"/>
+      <w:proofErr w:type="gramStart"/>
       <w:r>
         <w:rPr>
           <w:rFonts w:ascii="Monaco" w:hAnsi="Monaco" w:cs="Monaco"/>
@@ -3778,6 +4266,7 @@
         <w:t>compute.Compute</w:t>
       </w:r>
       <w:proofErr w:type="spellEnd"/>
+      <w:proofErr w:type="gramEnd"/>
     </w:p>
     <w:p>
       <w:pPr>
@@ -4183,7 +4672,27 @@
           <w:sz w:val="22"/>
           <w:szCs w:val="22"/>
         </w:rPr>
-        <w:t xml:space="preserve"> sun.rmi.server.LoaderHandler$Loader.loadClass(</w:t>
+        <w:t xml:space="preserve"> </w:t>
+      </w:r>
+      <w:proofErr w:type="spellStart"/>
+      <w:r>
+        <w:rPr>
+          <w:rFonts w:ascii="Monaco" w:hAnsi="Monaco" w:cs="Monaco"/>
+          <w:color w:val="FF0000"/>
+          <w:sz w:val="22"/>
+          <w:szCs w:val="22"/>
+        </w:rPr>
+        <w:t>sun.rmi.server.LoaderHandler$Loader.loadClass</w:t>
+      </w:r>
+      <w:proofErr w:type="spellEnd"/>
+      <w:r>
+        <w:rPr>
+          <w:rFonts w:ascii="Monaco" w:hAnsi="Monaco" w:cs="Monaco"/>
+          <w:color w:val="FF0000"/>
+          <w:sz w:val="22"/>
+          <w:szCs w:val="22"/>
+        </w:rPr>
+        <w:t>(</w:t>
       </w:r>
       <w:r>
         <w:rPr>
@@ -4467,7 +4976,27 @@
           <w:sz w:val="22"/>
           <w:szCs w:val="22"/>
         </w:rPr>
-        <w:t xml:space="preserve"> sun.rmi.server.LoaderHandler.loadClassForName(</w:t>
+        <w:t xml:space="preserve"> </w:t>
+      </w:r>
+      <w:proofErr w:type="spellStart"/>
+      <w:r>
+        <w:rPr>
+          <w:rFonts w:ascii="Monaco" w:hAnsi="Monaco" w:cs="Monaco"/>
+          <w:color w:val="FF0000"/>
+          <w:sz w:val="22"/>
+          <w:szCs w:val="22"/>
+        </w:rPr>
+        <w:t>sun.rmi.server.LoaderHandler.loadClassForName</w:t>
+      </w:r>
+      <w:proofErr w:type="spellEnd"/>
+      <w:r>
+        <w:rPr>
+          <w:rFonts w:ascii="Monaco" w:hAnsi="Monaco" w:cs="Monaco"/>
+          <w:color w:val="FF0000"/>
+          <w:sz w:val="22"/>
+          <w:szCs w:val="22"/>
+        </w:rPr>
+        <w:t>(</w:t>
       </w:r>
       <w:r>
         <w:rPr>
@@ -4528,7 +5057,27 @@
           <w:sz w:val="22"/>
           <w:szCs w:val="22"/>
         </w:rPr>
-        <w:t xml:space="preserve"> sun.rmi.server.LoaderHandler.loadProxyInterfaces(</w:t>
+        <w:t xml:space="preserve"> </w:t>
+      </w:r>
+      <w:proofErr w:type="spellStart"/>
+      <w:r>
+        <w:rPr>
+          <w:rFonts w:ascii="Monaco" w:hAnsi="Monaco" w:cs="Monaco"/>
+          <w:color w:val="FF0000"/>
+          <w:sz w:val="22"/>
+          <w:szCs w:val="22"/>
+        </w:rPr>
+        <w:t>sun.rmi.server.LoaderHandler.loadProxyInterfaces</w:t>
+      </w:r>
+      <w:proofErr w:type="spellEnd"/>
+      <w:r>
+        <w:rPr>
+          <w:rFonts w:ascii="Monaco" w:hAnsi="Monaco" w:cs="Monaco"/>
+          <w:color w:val="FF0000"/>
+          <w:sz w:val="22"/>
+          <w:szCs w:val="22"/>
+        </w:rPr>
+        <w:t>(</w:t>
       </w:r>
       <w:r>
         <w:rPr>
@@ -4589,7 +5138,27 @@
           <w:sz w:val="22"/>
           <w:szCs w:val="22"/>
         </w:rPr>
-        <w:t xml:space="preserve"> sun.rmi.server.LoaderHandler.loadProxyClass(</w:t>
+        <w:t xml:space="preserve"> </w:t>
+      </w:r>
+      <w:proofErr w:type="spellStart"/>
+      <w:r>
+        <w:rPr>
+          <w:rFonts w:ascii="Monaco" w:hAnsi="Monaco" w:cs="Monaco"/>
+          <w:color w:val="FF0000"/>
+          <w:sz w:val="22"/>
+          <w:szCs w:val="22"/>
+        </w:rPr>
+        <w:t>sun.rmi.server.LoaderHandler.loadProxyClass</w:t>
+      </w:r>
+      <w:proofErr w:type="spellEnd"/>
+      <w:r>
+        <w:rPr>
+          <w:rFonts w:ascii="Monaco" w:hAnsi="Monaco" w:cs="Monaco"/>
+          <w:color w:val="FF0000"/>
+          <w:sz w:val="22"/>
+          <w:szCs w:val="22"/>
+        </w:rPr>
+        <w:t>(</w:t>
       </w:r>
       <w:r>
         <w:rPr>
@@ -4650,7 +5219,27 @@
           <w:sz w:val="22"/>
           <w:szCs w:val="22"/>
         </w:rPr>
-        <w:t xml:space="preserve"> sun.rmi.server.LoaderHandler.loadProxyClass(</w:t>
+        <w:t xml:space="preserve"> </w:t>
+      </w:r>
+      <w:proofErr w:type="spellStart"/>
+      <w:r>
+        <w:rPr>
+          <w:rFonts w:ascii="Monaco" w:hAnsi="Monaco" w:cs="Monaco"/>
+          <w:color w:val="FF0000"/>
+          <w:sz w:val="22"/>
+          <w:szCs w:val="22"/>
+        </w:rPr>
+        <w:t>sun.rmi.server.LoaderHandler.loadProxyClass</w:t>
+      </w:r>
+      <w:proofErr w:type="spellEnd"/>
+      <w:r>
+        <w:rPr>
+          <w:rFonts w:ascii="Monaco" w:hAnsi="Monaco" w:cs="Monaco"/>
+          <w:color w:val="FF0000"/>
+          <w:sz w:val="22"/>
+          <w:szCs w:val="22"/>
+        </w:rPr>
+        <w:t>(</w:t>
       </w:r>
       <w:r>
         <w:rPr>
@@ -4772,7 +5361,27 @@
           <w:sz w:val="22"/>
           <w:szCs w:val="22"/>
         </w:rPr>
-        <w:t xml:space="preserve"> java.rmi.server.RMIClassLoader.loadProxyClass(</w:t>
+        <w:t xml:space="preserve"> </w:t>
+      </w:r>
+      <w:proofErr w:type="spellStart"/>
+      <w:r>
+        <w:rPr>
+          <w:rFonts w:ascii="Monaco" w:hAnsi="Monaco" w:cs="Monaco"/>
+          <w:color w:val="FF0000"/>
+          <w:sz w:val="22"/>
+          <w:szCs w:val="22"/>
+        </w:rPr>
+        <w:t>java.rmi.server.RMIClassLoader.loadProxyClass</w:t>
+      </w:r>
+      <w:proofErr w:type="spellEnd"/>
+      <w:r>
+        <w:rPr>
+          <w:rFonts w:ascii="Monaco" w:hAnsi="Monaco" w:cs="Monaco"/>
+          <w:color w:val="FF0000"/>
+          <w:sz w:val="22"/>
+          <w:szCs w:val="22"/>
+        </w:rPr>
+        <w:t>(</w:t>
       </w:r>
       <w:r>
         <w:rPr>
@@ -4833,7 +5442,27 @@
           <w:sz w:val="22"/>
           <w:szCs w:val="22"/>
         </w:rPr>
-        <w:t xml:space="preserve"> sun.rmi.server.MarshalInputStream.resolveProxyClass(</w:t>
+        <w:t xml:space="preserve"> </w:t>
+      </w:r>
+      <w:proofErr w:type="spellStart"/>
+      <w:r>
+        <w:rPr>
+          <w:rFonts w:ascii="Monaco" w:hAnsi="Monaco" w:cs="Monaco"/>
+          <w:color w:val="FF0000"/>
+          <w:sz w:val="22"/>
+          <w:szCs w:val="22"/>
+        </w:rPr>
+        <w:t>sun.rmi.server.MarshalInputStream.resolveProxyClass</w:t>
+      </w:r>
+      <w:proofErr w:type="spellEnd"/>
+      <w:r>
+        <w:rPr>
+          <w:rFonts w:ascii="Monaco" w:hAnsi="Monaco" w:cs="Monaco"/>
+          <w:color w:val="FF0000"/>
+          <w:sz w:val="22"/>
+          <w:szCs w:val="22"/>
+        </w:rPr>
+        <w:t>(</w:t>
       </w:r>
       <w:r>
         <w:rPr>
@@ -4894,7 +5523,27 @@
           <w:sz w:val="22"/>
           <w:szCs w:val="22"/>
         </w:rPr>
-        <w:t xml:space="preserve"> java.io.ObjectInputStream.readProxyDesc(</w:t>
+        <w:t xml:space="preserve"> </w:t>
+      </w:r>
+      <w:proofErr w:type="spellStart"/>
+      <w:r>
+        <w:rPr>
+          <w:rFonts w:ascii="Monaco" w:hAnsi="Monaco" w:cs="Monaco"/>
+          <w:color w:val="FF0000"/>
+          <w:sz w:val="22"/>
+          <w:szCs w:val="22"/>
+        </w:rPr>
+        <w:t>java.io.ObjectInputStream.readProxyDesc</w:t>
+      </w:r>
+      <w:proofErr w:type="spellEnd"/>
+      <w:r>
+        <w:rPr>
+          <w:rFonts w:ascii="Monaco" w:hAnsi="Monaco" w:cs="Monaco"/>
+          <w:color w:val="FF0000"/>
+          <w:sz w:val="22"/>
+          <w:szCs w:val="22"/>
+        </w:rPr>
+        <w:t>(</w:t>
       </w:r>
       <w:r>
         <w:rPr>
@@ -4955,7 +5604,27 @@
           <w:sz w:val="22"/>
           <w:szCs w:val="22"/>
         </w:rPr>
-        <w:t xml:space="preserve"> java.io.ObjectInputStream.readClassDesc(</w:t>
+        <w:t xml:space="preserve"> </w:t>
+      </w:r>
+      <w:proofErr w:type="spellStart"/>
+      <w:r>
+        <w:rPr>
+          <w:rFonts w:ascii="Monaco" w:hAnsi="Monaco" w:cs="Monaco"/>
+          <w:color w:val="FF0000"/>
+          <w:sz w:val="22"/>
+          <w:szCs w:val="22"/>
+        </w:rPr>
+        <w:t>java.io.ObjectInputStream.readClassDesc</w:t>
+      </w:r>
+      <w:proofErr w:type="spellEnd"/>
+      <w:r>
+        <w:rPr>
+          <w:rFonts w:ascii="Monaco" w:hAnsi="Monaco" w:cs="Monaco"/>
+          <w:color w:val="FF0000"/>
+          <w:sz w:val="22"/>
+          <w:szCs w:val="22"/>
+        </w:rPr>
+        <w:t>(</w:t>
       </w:r>
       <w:r>
         <w:rPr>
@@ -5016,7 +5685,27 @@
           <w:sz w:val="22"/>
           <w:szCs w:val="22"/>
         </w:rPr>
-        <w:t xml:space="preserve"> java.io.ObjectInputStream.readOrdinaryObject(</w:t>
+        <w:t xml:space="preserve"> </w:t>
+      </w:r>
+      <w:proofErr w:type="spellStart"/>
+      <w:r>
+        <w:rPr>
+          <w:rFonts w:ascii="Monaco" w:hAnsi="Monaco" w:cs="Monaco"/>
+          <w:color w:val="FF0000"/>
+          <w:sz w:val="22"/>
+          <w:szCs w:val="22"/>
+        </w:rPr>
+        <w:t>java.io.ObjectInputStream.readOrdinaryObject</w:t>
+      </w:r>
+      <w:proofErr w:type="spellEnd"/>
+      <w:r>
+        <w:rPr>
+          <w:rFonts w:ascii="Monaco" w:hAnsi="Monaco" w:cs="Monaco"/>
+          <w:color w:val="FF0000"/>
+          <w:sz w:val="22"/>
+          <w:szCs w:val="22"/>
+        </w:rPr>
+        <w:t>(</w:t>
       </w:r>
       <w:r>
         <w:rPr>
@@ -5233,7 +5922,7 @@
       <w:r>
         <w:t xml:space="preserve"> to the solution found in: </w:t>
       </w:r>
-      <w:hyperlink r:id="rId8" w:history="1">
+      <w:hyperlink r:id="rId9" w:history="1">
         <w:r>
           <w:rPr>
             <w:rStyle w:val="Hyperlink"/>
@@ -5334,6 +6023,7 @@
         </w:rPr>
       </w:pPr>
       <w:proofErr w:type="spellStart"/>
+      <w:proofErr w:type="gramStart"/>
       <w:r>
         <w:rPr>
           <w:rFonts w:ascii="Monaco" w:hAnsi="Monaco" w:cs="Monaco"/>
@@ -5345,6 +6035,7 @@
         <w:t>java.rmi.UnmarshalException</w:t>
       </w:r>
       <w:proofErr w:type="spellEnd"/>
+      <w:proofErr w:type="gramEnd"/>
       <w:r>
         <w:rPr>
           <w:rFonts w:ascii="Monaco" w:hAnsi="Monaco" w:cs="Monaco"/>
@@ -5397,6 +6088,7 @@
         <w:tab/>
       </w:r>
       <w:proofErr w:type="spellStart"/>
+      <w:proofErr w:type="gramStart"/>
       <w:r>
         <w:rPr>
           <w:rFonts w:ascii="Monaco" w:hAnsi="Monaco" w:cs="Monaco"/>
@@ -5408,6 +6100,7 @@
         <w:t>java.net.MalformedURLException</w:t>
       </w:r>
       <w:proofErr w:type="spellEnd"/>
+      <w:proofErr w:type="gramEnd"/>
       <w:r>
         <w:rPr>
           <w:rFonts w:ascii="Monaco" w:hAnsi="Monaco" w:cs="Monaco"/>
@@ -5457,7 +6150,27 @@
           <w:sz w:val="22"/>
           <w:szCs w:val="22"/>
         </w:rPr>
-        <w:t xml:space="preserve"> sun.rmi.transport.StreamRemoteCall.executeCall(</w:t>
+        <w:t xml:space="preserve"> </w:t>
+      </w:r>
+      <w:proofErr w:type="spellStart"/>
+      <w:r>
+        <w:rPr>
+          <w:rFonts w:ascii="Monaco" w:hAnsi="Monaco" w:cs="Monaco"/>
+          <w:color w:val="FF0000"/>
+          <w:sz w:val="22"/>
+          <w:szCs w:val="22"/>
+        </w:rPr>
+        <w:t>sun.rmi.transport.StreamRemoteCall.executeCall</w:t>
+      </w:r>
+      <w:proofErr w:type="spellEnd"/>
+      <w:r>
+        <w:rPr>
+          <w:rFonts w:ascii="Monaco" w:hAnsi="Monaco" w:cs="Monaco"/>
+          <w:color w:val="FF0000"/>
+          <w:sz w:val="22"/>
+          <w:szCs w:val="22"/>
+        </w:rPr>
+        <w:t>(</w:t>
       </w:r>
       <w:r>
         <w:rPr>
@@ -5785,6 +6498,249 @@
           <w:sz w:val="22"/>
           <w:szCs w:val="22"/>
         </w:rPr>
+        <w:t xml:space="preserve"> java.net.URL.&lt;</w:t>
+      </w:r>
+      <w:proofErr w:type="spellStart"/>
+      <w:r>
+        <w:rPr>
+          <w:rFonts w:ascii="Monaco" w:hAnsi="Monaco" w:cs="Monaco"/>
+          <w:color w:val="FF0000"/>
+          <w:sz w:val="22"/>
+          <w:szCs w:val="22"/>
+        </w:rPr>
+        <w:t>init</w:t>
+      </w:r>
+      <w:proofErr w:type="spellEnd"/>
+      <w:r>
+        <w:rPr>
+          <w:rFonts w:ascii="Monaco" w:hAnsi="Monaco" w:cs="Monaco"/>
+          <w:color w:val="FF0000"/>
+          <w:sz w:val="22"/>
+          <w:szCs w:val="22"/>
+        </w:rPr>
+        <w:t>&gt;(</w:t>
+      </w:r>
+      <w:r>
+        <w:rPr>
+          <w:rFonts w:ascii="Monaco" w:hAnsi="Monaco" w:cs="Monaco"/>
+          <w:color w:val="0000FF"/>
+          <w:sz w:val="22"/>
+          <w:szCs w:val="22"/>
+          <w:u w:val="single"/>
+        </w:rPr>
+        <w:t>URL.java:585</w:t>
+      </w:r>
+      <w:r>
+        <w:rPr>
+          <w:rFonts w:ascii="Monaco" w:hAnsi="Monaco" w:cs="Monaco"/>
+          <w:color w:val="FF0000"/>
+          <w:sz w:val="22"/>
+          <w:szCs w:val="22"/>
+        </w:rPr>
+        <w:t>)</w:t>
+      </w:r>
+    </w:p>
+    <w:p>
+      <w:pPr>
+        <w:widowControl w:val="0"/>
+        <w:autoSpaceDE w:val="0"/>
+        <w:autoSpaceDN w:val="0"/>
+        <w:adjustRightInd w:val="0"/>
+        <w:rPr>
+          <w:rFonts w:ascii="Monaco" w:hAnsi="Monaco" w:cs="Monaco"/>
+          <w:sz w:val="22"/>
+          <w:szCs w:val="22"/>
+        </w:rPr>
+      </w:pPr>
+      <w:r>
+        <w:rPr>
+          <w:rFonts w:ascii="Monaco" w:hAnsi="Monaco" w:cs="Monaco"/>
+          <w:color w:val="FF0000"/>
+          <w:sz w:val="22"/>
+          <w:szCs w:val="22"/>
+        </w:rPr>
+        <w:tab/>
+      </w:r>
+      <w:proofErr w:type="gramStart"/>
+      <w:r>
+        <w:rPr>
+          <w:rFonts w:ascii="Monaco" w:hAnsi="Monaco" w:cs="Monaco"/>
+          <w:color w:val="FF0000"/>
+          <w:sz w:val="22"/>
+          <w:szCs w:val="22"/>
+        </w:rPr>
+        <w:t>at</w:t>
+      </w:r>
+      <w:proofErr w:type="gramEnd"/>
+      <w:r>
+        <w:rPr>
+          <w:rFonts w:ascii="Monaco" w:hAnsi="Monaco" w:cs="Monaco"/>
+          <w:color w:val="FF0000"/>
+          <w:sz w:val="22"/>
+          <w:szCs w:val="22"/>
+        </w:rPr>
+        <w:t xml:space="preserve"> java.net.URL.&lt;</w:t>
+      </w:r>
+      <w:proofErr w:type="spellStart"/>
+      <w:r>
+        <w:rPr>
+          <w:rFonts w:ascii="Monaco" w:hAnsi="Monaco" w:cs="Monaco"/>
+          <w:color w:val="FF0000"/>
+          <w:sz w:val="22"/>
+          <w:szCs w:val="22"/>
+        </w:rPr>
+        <w:t>init</w:t>
+      </w:r>
+      <w:proofErr w:type="spellEnd"/>
+      <w:r>
+        <w:rPr>
+          <w:rFonts w:ascii="Monaco" w:hAnsi="Monaco" w:cs="Monaco"/>
+          <w:color w:val="FF0000"/>
+          <w:sz w:val="22"/>
+          <w:szCs w:val="22"/>
+        </w:rPr>
+        <w:t>&gt;(</w:t>
+      </w:r>
+      <w:r>
+        <w:rPr>
+          <w:rFonts w:ascii="Monaco" w:hAnsi="Monaco" w:cs="Monaco"/>
+          <w:color w:val="0000FF"/>
+          <w:sz w:val="22"/>
+          <w:szCs w:val="22"/>
+          <w:u w:val="single"/>
+        </w:rPr>
+        <w:t>URL.java:482</w:t>
+      </w:r>
+      <w:r>
+        <w:rPr>
+          <w:rFonts w:ascii="Monaco" w:hAnsi="Monaco" w:cs="Monaco"/>
+          <w:color w:val="FF0000"/>
+          <w:sz w:val="22"/>
+          <w:szCs w:val="22"/>
+        </w:rPr>
+        <w:t>)</w:t>
+      </w:r>
+    </w:p>
+    <w:p>
+      <w:pPr>
+        <w:widowControl w:val="0"/>
+        <w:autoSpaceDE w:val="0"/>
+        <w:autoSpaceDN w:val="0"/>
+        <w:adjustRightInd w:val="0"/>
+        <w:rPr>
+          <w:rFonts w:ascii="Monaco" w:hAnsi="Monaco" w:cs="Monaco"/>
+          <w:sz w:val="22"/>
+          <w:szCs w:val="22"/>
+        </w:rPr>
+      </w:pPr>
+      <w:r>
+        <w:rPr>
+          <w:rFonts w:ascii="Monaco" w:hAnsi="Monaco" w:cs="Monaco"/>
+          <w:color w:val="FF0000"/>
+          <w:sz w:val="22"/>
+          <w:szCs w:val="22"/>
+        </w:rPr>
+        <w:tab/>
+      </w:r>
+      <w:proofErr w:type="gramStart"/>
+      <w:r>
+        <w:rPr>
+          <w:rFonts w:ascii="Monaco" w:hAnsi="Monaco" w:cs="Monaco"/>
+          <w:color w:val="FF0000"/>
+          <w:sz w:val="22"/>
+          <w:szCs w:val="22"/>
+        </w:rPr>
+        <w:t>at</w:t>
+      </w:r>
+      <w:proofErr w:type="gramEnd"/>
+      <w:r>
+        <w:rPr>
+          <w:rFonts w:ascii="Monaco" w:hAnsi="Monaco" w:cs="Monaco"/>
+          <w:color w:val="FF0000"/>
+          <w:sz w:val="22"/>
+          <w:szCs w:val="22"/>
+        </w:rPr>
+        <w:t xml:space="preserve"> java.net.URL.&lt;</w:t>
+      </w:r>
+      <w:proofErr w:type="spellStart"/>
+      <w:r>
+        <w:rPr>
+          <w:rFonts w:ascii="Monaco" w:hAnsi="Monaco" w:cs="Monaco"/>
+          <w:color w:val="FF0000"/>
+          <w:sz w:val="22"/>
+          <w:szCs w:val="22"/>
+        </w:rPr>
+        <w:t>init</w:t>
+      </w:r>
+      <w:proofErr w:type="spellEnd"/>
+      <w:r>
+        <w:rPr>
+          <w:rFonts w:ascii="Monaco" w:hAnsi="Monaco" w:cs="Monaco"/>
+          <w:color w:val="FF0000"/>
+          <w:sz w:val="22"/>
+          <w:szCs w:val="22"/>
+        </w:rPr>
+        <w:t>&gt;(</w:t>
+      </w:r>
+      <w:r>
+        <w:rPr>
+          <w:rFonts w:ascii="Monaco" w:hAnsi="Monaco" w:cs="Monaco"/>
+          <w:color w:val="0000FF"/>
+          <w:sz w:val="22"/>
+          <w:szCs w:val="22"/>
+          <w:u w:val="single"/>
+        </w:rPr>
+        <w:t>URL.java:431</w:t>
+      </w:r>
+      <w:r>
+        <w:rPr>
+          <w:rFonts w:ascii="Monaco" w:hAnsi="Monaco" w:cs="Monaco"/>
+          <w:color w:val="FF0000"/>
+          <w:sz w:val="22"/>
+          <w:szCs w:val="22"/>
+        </w:rPr>
+        <w:t>)</w:t>
+      </w:r>
+    </w:p>
+    <w:p>
+      <w:pPr>
+        <w:widowControl w:val="0"/>
+        <w:autoSpaceDE w:val="0"/>
+        <w:autoSpaceDN w:val="0"/>
+        <w:adjustRightInd w:val="0"/>
+        <w:rPr>
+          <w:rFonts w:ascii="Monaco" w:hAnsi="Monaco" w:cs="Monaco"/>
+          <w:sz w:val="22"/>
+          <w:szCs w:val="22"/>
+        </w:rPr>
+      </w:pPr>
+      <w:r>
+        <w:rPr>
+          <w:rFonts w:ascii="Monaco" w:hAnsi="Monaco" w:cs="Monaco"/>
+          <w:color w:val="FF0000"/>
+          <w:sz w:val="22"/>
+          <w:szCs w:val="22"/>
+        </w:rPr>
+        <w:tab/>
+      </w:r>
+      <w:proofErr w:type="gramStart"/>
+      <w:r>
+        <w:rPr>
+          <w:rFonts w:ascii="Monaco" w:hAnsi="Monaco" w:cs="Monaco"/>
+          <w:color w:val="FF0000"/>
+          <w:sz w:val="22"/>
+          <w:szCs w:val="22"/>
+        </w:rPr>
+        <w:t>at</w:t>
+      </w:r>
+      <w:proofErr w:type="gramEnd"/>
+      <w:r>
+        <w:rPr>
+          <w:rFonts w:ascii="Monaco" w:hAnsi="Monaco" w:cs="Monaco"/>
+          <w:color w:val="FF0000"/>
+          <w:sz w:val="22"/>
+          <w:szCs w:val="22"/>
+        </w:rPr>
         <w:t xml:space="preserve"> </w:t>
       </w:r>
       <w:proofErr w:type="spellStart"/>
@@ -5795,17 +6751,17 @@
           <w:sz w:val="22"/>
           <w:szCs w:val="22"/>
         </w:rPr>
-        <w:t>java.net.URL</w:t>
-      </w:r>
-      <w:proofErr w:type="spellEnd"/>
-      <w:r>
-        <w:rPr>
-          <w:rFonts w:ascii="Monaco" w:hAnsi="Monaco" w:cs="Monaco"/>
-          <w:color w:val="FF0000"/>
-          <w:sz w:val="22"/>
-          <w:szCs w:val="22"/>
-        </w:rPr>
-        <w:t>.&lt;init&gt;(</w:t>
+        <w:t>sun.rmi.server.LoaderHandler.pathToURLs</w:t>
+      </w:r>
+      <w:proofErr w:type="spellEnd"/>
+      <w:r>
+        <w:rPr>
+          <w:rFonts w:ascii="Monaco" w:hAnsi="Monaco" w:cs="Monaco"/>
+          <w:color w:val="FF0000"/>
+          <w:sz w:val="22"/>
+          <w:szCs w:val="22"/>
+        </w:rPr>
+        <w:t>(</w:t>
       </w:r>
       <w:r>
         <w:rPr>
@@ -5815,7 +6771,7 @@
           <w:szCs w:val="22"/>
           <w:u w:val="single"/>
         </w:rPr>
-        <w:t>URL.java:585</w:t>
+        <w:t>LoaderHandler.java:769</w:t>
       </w:r>
       <w:r>
         <w:rPr>
@@ -5876,17 +6832,17 @@
           <w:sz w:val="22"/>
           <w:szCs w:val="22"/>
         </w:rPr>
-        <w:t>java.net.URL</w:t>
-      </w:r>
-      <w:proofErr w:type="spellEnd"/>
-      <w:r>
-        <w:rPr>
-          <w:rFonts w:ascii="Monaco" w:hAnsi="Monaco" w:cs="Monaco"/>
-          <w:color w:val="FF0000"/>
-          <w:sz w:val="22"/>
-          <w:szCs w:val="22"/>
-        </w:rPr>
-        <w:t>.&lt;init&gt;(</w:t>
+        <w:t>sun.rmi.server.LoaderHandler.getDefaultCodebaseURLs</w:t>
+      </w:r>
+      <w:proofErr w:type="spellEnd"/>
+      <w:r>
+        <w:rPr>
+          <w:rFonts w:ascii="Monaco" w:hAnsi="Monaco" w:cs="Monaco"/>
+          <w:color w:val="FF0000"/>
+          <w:sz w:val="22"/>
+          <w:szCs w:val="22"/>
+        </w:rPr>
+        <w:t>(</w:t>
       </w:r>
       <w:r>
         <w:rPr>
@@ -5896,7 +6852,7 @@
           <w:szCs w:val="22"/>
           <w:u w:val="single"/>
         </w:rPr>
-        <w:t>URL.java:482</w:t>
+        <w:t>LoaderHandler.java:140</w:t>
       </w:r>
       <w:r>
         <w:rPr>
@@ -5957,17 +6913,17 @@
           <w:sz w:val="22"/>
           <w:szCs w:val="22"/>
         </w:rPr>
-        <w:t>java.net.URL</w:t>
-      </w:r>
-      <w:proofErr w:type="spellEnd"/>
-      <w:r>
-        <w:rPr>
-          <w:rFonts w:ascii="Monaco" w:hAnsi="Monaco" w:cs="Monaco"/>
-          <w:color w:val="FF0000"/>
-          <w:sz w:val="22"/>
-          <w:szCs w:val="22"/>
-        </w:rPr>
-        <w:t>.&lt;init&gt;(</w:t>
+        <w:t>sun.rmi.server.LoaderHandler.loadClass</w:t>
+      </w:r>
+      <w:proofErr w:type="spellEnd"/>
+      <w:r>
+        <w:rPr>
+          <w:rFonts w:ascii="Monaco" w:hAnsi="Monaco" w:cs="Monaco"/>
+          <w:color w:val="FF0000"/>
+          <w:sz w:val="22"/>
+          <w:szCs w:val="22"/>
+        </w:rPr>
+        <w:t>(</w:t>
       </w:r>
       <w:r>
         <w:rPr>
@@ -5977,7 +6933,7 @@
           <w:szCs w:val="22"/>
           <w:u w:val="single"/>
         </w:rPr>
-        <w:t>URL.java:431</w:t>
+        <w:t>LoaderHandler.java:169</w:t>
       </w:r>
       <w:r>
         <w:rPr>
@@ -6028,6 +6984,67 @@
           <w:sz w:val="22"/>
           <w:szCs w:val="22"/>
         </w:rPr>
+        <w:t xml:space="preserve"> java.rmi.server.RMIClassLoader$2.loadClass(</w:t>
+      </w:r>
+      <w:r>
+        <w:rPr>
+          <w:rFonts w:ascii="Monaco" w:hAnsi="Monaco" w:cs="Monaco"/>
+          <w:color w:val="0000FF"/>
+          <w:sz w:val="22"/>
+          <w:szCs w:val="22"/>
+          <w:u w:val="single"/>
+        </w:rPr>
+        <w:t>RMIClassLoader.java:637</w:t>
+      </w:r>
+      <w:r>
+        <w:rPr>
+          <w:rFonts w:ascii="Monaco" w:hAnsi="Monaco" w:cs="Monaco"/>
+          <w:color w:val="FF0000"/>
+          <w:sz w:val="22"/>
+          <w:szCs w:val="22"/>
+        </w:rPr>
+        <w:t>)</w:t>
+      </w:r>
+    </w:p>
+    <w:p>
+      <w:pPr>
+        <w:widowControl w:val="0"/>
+        <w:autoSpaceDE w:val="0"/>
+        <w:autoSpaceDN w:val="0"/>
+        <w:adjustRightInd w:val="0"/>
+        <w:rPr>
+          <w:rFonts w:ascii="Monaco" w:hAnsi="Monaco" w:cs="Monaco"/>
+          <w:sz w:val="22"/>
+          <w:szCs w:val="22"/>
+        </w:rPr>
+      </w:pPr>
+      <w:r>
+        <w:rPr>
+          <w:rFonts w:ascii="Monaco" w:hAnsi="Monaco" w:cs="Monaco"/>
+          <w:color w:val="FF0000"/>
+          <w:sz w:val="22"/>
+          <w:szCs w:val="22"/>
+        </w:rPr>
+        <w:tab/>
+      </w:r>
+      <w:proofErr w:type="gramStart"/>
+      <w:r>
+        <w:rPr>
+          <w:rFonts w:ascii="Monaco" w:hAnsi="Monaco" w:cs="Monaco"/>
+          <w:color w:val="FF0000"/>
+          <w:sz w:val="22"/>
+          <w:szCs w:val="22"/>
+        </w:rPr>
+        <w:t>at</w:t>
+      </w:r>
+      <w:proofErr w:type="gramEnd"/>
+      <w:r>
+        <w:rPr>
+          <w:rFonts w:ascii="Monaco" w:hAnsi="Monaco" w:cs="Monaco"/>
+          <w:color w:val="FF0000"/>
+          <w:sz w:val="22"/>
+          <w:szCs w:val="22"/>
+        </w:rPr>
         <w:t xml:space="preserve"> </w:t>
       </w:r>
       <w:proofErr w:type="spellStart"/>
@@ -6038,7 +7055,7 @@
           <w:sz w:val="22"/>
           <w:szCs w:val="22"/>
         </w:rPr>
-        <w:t>sun.rmi.server.LoaderHandler.pathToURLs</w:t>
+        <w:t>java.rmi.server.RMIClassLoader.loadClass</w:t>
       </w:r>
       <w:proofErr w:type="spellEnd"/>
       <w:r>
@@ -6058,7 +7075,7 @@
           <w:szCs w:val="22"/>
           <w:u w:val="single"/>
         </w:rPr>
-        <w:t>LoaderHandler.java:769</w:t>
+        <w:t>RMIClassLoader.java:264</w:t>
       </w:r>
       <w:r>
         <w:rPr>
@@ -6109,7 +7126,27 @@
           <w:sz w:val="22"/>
           <w:szCs w:val="22"/>
         </w:rPr>
-        <w:t xml:space="preserve"> sun.rmi.server.LoaderHandler.getDefaultCodebaseURLs(</w:t>
+        <w:t xml:space="preserve"> </w:t>
+      </w:r>
+      <w:proofErr w:type="spellStart"/>
+      <w:r>
+        <w:rPr>
+          <w:rFonts w:ascii="Monaco" w:hAnsi="Monaco" w:cs="Monaco"/>
+          <w:color w:val="FF0000"/>
+          <w:sz w:val="22"/>
+          <w:szCs w:val="22"/>
+        </w:rPr>
+        <w:t>sun.rmi.server.MarshalInputStream.resolveClass</w:t>
+      </w:r>
+      <w:proofErr w:type="spellEnd"/>
+      <w:r>
+        <w:rPr>
+          <w:rFonts w:ascii="Monaco" w:hAnsi="Monaco" w:cs="Monaco"/>
+          <w:color w:val="FF0000"/>
+          <w:sz w:val="22"/>
+          <w:szCs w:val="22"/>
+        </w:rPr>
+        <w:t>(</w:t>
       </w:r>
       <w:r>
         <w:rPr>
@@ -6119,7 +7156,7 @@
           <w:szCs w:val="22"/>
           <w:u w:val="single"/>
         </w:rPr>
-        <w:t>LoaderHandler.java:140</w:t>
+        <w:t>MarshalInputStream.java:214</w:t>
       </w:r>
       <w:r>
         <w:rPr>
@@ -6180,7 +7217,7 @@
           <w:sz w:val="22"/>
           <w:szCs w:val="22"/>
         </w:rPr>
-        <w:t>sun.rmi.server.LoaderHandler.loadClass</w:t>
+        <w:t>java.io.ObjectInputStream.readNonProxyDesc</w:t>
       </w:r>
       <w:proofErr w:type="spellEnd"/>
       <w:r>
@@ -6200,7 +7237,7 @@
           <w:szCs w:val="22"/>
           <w:u w:val="single"/>
         </w:rPr>
-        <w:t>LoaderHandler.java:169</w:t>
+        <w:t>ObjectInputStream.java:1612</w:t>
       </w:r>
       <w:r>
         <w:rPr>
@@ -6251,7 +7288,27 @@
           <w:sz w:val="22"/>
           <w:szCs w:val="22"/>
         </w:rPr>
-        <w:t xml:space="preserve"> java.rmi.server.RMIClassLoader$2.loadClass(</w:t>
+        <w:t xml:space="preserve"> </w:t>
+      </w:r>
+      <w:proofErr w:type="spellStart"/>
+      <w:r>
+        <w:rPr>
+          <w:rFonts w:ascii="Monaco" w:hAnsi="Monaco" w:cs="Monaco"/>
+          <w:color w:val="FF0000"/>
+          <w:sz w:val="22"/>
+          <w:szCs w:val="22"/>
+        </w:rPr>
+        <w:t>java.io.ObjectInputStream.readClassDesc</w:t>
+      </w:r>
+      <w:proofErr w:type="spellEnd"/>
+      <w:r>
+        <w:rPr>
+          <w:rFonts w:ascii="Monaco" w:hAnsi="Monaco" w:cs="Monaco"/>
+          <w:color w:val="FF0000"/>
+          <w:sz w:val="22"/>
+          <w:szCs w:val="22"/>
+        </w:rPr>
+        <w:t>(</w:t>
       </w:r>
       <w:r>
         <w:rPr>
@@ -6261,7 +7318,7 @@
           <w:szCs w:val="22"/>
           <w:u w:val="single"/>
         </w:rPr>
-        <w:t>RMIClassLoader.java:637</w:t>
+        <w:t>ObjectInputStream.java:1517</w:t>
       </w:r>
       <w:r>
         <w:rPr>
@@ -6312,7 +7369,27 @@
           <w:sz w:val="22"/>
           <w:szCs w:val="22"/>
         </w:rPr>
-        <w:t xml:space="preserve"> java.rmi.server.RMIClassLoader.loadClass(</w:t>
+        <w:t xml:space="preserve"> </w:t>
+      </w:r>
+      <w:proofErr w:type="spellStart"/>
+      <w:r>
+        <w:rPr>
+          <w:rFonts w:ascii="Monaco" w:hAnsi="Monaco" w:cs="Monaco"/>
+          <w:color w:val="FF0000"/>
+          <w:sz w:val="22"/>
+          <w:szCs w:val="22"/>
+        </w:rPr>
+        <w:t>java.io.ObjectInputStream.readOrdinaryObject</w:t>
+      </w:r>
+      <w:proofErr w:type="spellEnd"/>
+      <w:r>
+        <w:rPr>
+          <w:rFonts w:ascii="Monaco" w:hAnsi="Monaco" w:cs="Monaco"/>
+          <w:color w:val="FF0000"/>
+          <w:sz w:val="22"/>
+          <w:szCs w:val="22"/>
+        </w:rPr>
+        <w:t>(</w:t>
       </w:r>
       <w:r>
         <w:rPr>
@@ -6322,7 +7399,7 @@
           <w:szCs w:val="22"/>
           <w:u w:val="single"/>
         </w:rPr>
-        <w:t>RMIClassLoader.java:264</w:t>
+        <w:t>ObjectInputStream.java:1771</w:t>
       </w:r>
       <w:r>
         <w:rPr>
@@ -6373,7 +7450,7 @@
           <w:sz w:val="22"/>
           <w:szCs w:val="22"/>
         </w:rPr>
-        <w:t xml:space="preserve"> sun.rmi.server.MarshalInputStream.resolveClass(</w:t>
+        <w:t xml:space="preserve"> java.io.ObjectInputStream.readObject0(</w:t>
       </w:r>
       <w:r>
         <w:rPr>
@@ -6383,7 +7460,7 @@
           <w:szCs w:val="22"/>
           <w:u w:val="single"/>
         </w:rPr>
-        <w:t>MarshalInputStream.java:214</w:t>
+        <w:t>ObjectInputStream.java:1350</w:t>
       </w:r>
       <w:r>
         <w:rPr>
@@ -6434,7 +7511,27 @@
           <w:sz w:val="22"/>
           <w:szCs w:val="22"/>
         </w:rPr>
-        <w:t xml:space="preserve"> java.io.ObjectInputStream.readNonProxyDesc(</w:t>
+        <w:t xml:space="preserve"> </w:t>
+      </w:r>
+      <w:proofErr w:type="spellStart"/>
+      <w:r>
+        <w:rPr>
+          <w:rFonts w:ascii="Monaco" w:hAnsi="Monaco" w:cs="Monaco"/>
+          <w:color w:val="FF0000"/>
+          <w:sz w:val="22"/>
+          <w:szCs w:val="22"/>
+        </w:rPr>
+        <w:t>java.io.ObjectInputStream.readObject</w:t>
+      </w:r>
+      <w:proofErr w:type="spellEnd"/>
+      <w:r>
+        <w:rPr>
+          <w:rFonts w:ascii="Monaco" w:hAnsi="Monaco" w:cs="Monaco"/>
+          <w:color w:val="FF0000"/>
+          <w:sz w:val="22"/>
+          <w:szCs w:val="22"/>
+        </w:rPr>
+        <w:t>(</w:t>
       </w:r>
       <w:r>
         <w:rPr>
@@ -6444,7 +7541,7 @@
           <w:szCs w:val="22"/>
           <w:u w:val="single"/>
         </w:rPr>
-        <w:t>ObjectInputStream.java:1612</w:t>
+        <w:t>ObjectInputStream.java:370</w:t>
       </w:r>
       <w:r>
         <w:rPr>
@@ -6495,189 +7592,6 @@
           <w:sz w:val="22"/>
           <w:szCs w:val="22"/>
         </w:rPr>
-        <w:t xml:space="preserve"> java.io.ObjectInputStream.readClassDesc(</w:t>
-      </w:r>
-      <w:r>
-        <w:rPr>
-          <w:rFonts w:ascii="Monaco" w:hAnsi="Monaco" w:cs="Monaco"/>
-          <w:color w:val="0000FF"/>
-          <w:sz w:val="22"/>
-          <w:szCs w:val="22"/>
-          <w:u w:val="single"/>
-        </w:rPr>
-        <w:t>ObjectInputStream.java:1517</w:t>
-      </w:r>
-      <w:r>
-        <w:rPr>
-          <w:rFonts w:ascii="Monaco" w:hAnsi="Monaco" w:cs="Monaco"/>
-          <w:color w:val="FF0000"/>
-          <w:sz w:val="22"/>
-          <w:szCs w:val="22"/>
-        </w:rPr>
-        <w:t>)</w:t>
-      </w:r>
-    </w:p>
-    <w:p>
-      <w:pPr>
-        <w:widowControl w:val="0"/>
-        <w:autoSpaceDE w:val="0"/>
-        <w:autoSpaceDN w:val="0"/>
-        <w:adjustRightInd w:val="0"/>
-        <w:rPr>
-          <w:rFonts w:ascii="Monaco" w:hAnsi="Monaco" w:cs="Monaco"/>
-          <w:sz w:val="22"/>
-          <w:szCs w:val="22"/>
-        </w:rPr>
-      </w:pPr>
-      <w:r>
-        <w:rPr>
-          <w:rFonts w:ascii="Monaco" w:hAnsi="Monaco" w:cs="Monaco"/>
-          <w:color w:val="FF0000"/>
-          <w:sz w:val="22"/>
-          <w:szCs w:val="22"/>
-        </w:rPr>
-        <w:tab/>
-      </w:r>
-      <w:proofErr w:type="gramStart"/>
-      <w:r>
-        <w:rPr>
-          <w:rFonts w:ascii="Monaco" w:hAnsi="Monaco" w:cs="Monaco"/>
-          <w:color w:val="FF0000"/>
-          <w:sz w:val="22"/>
-          <w:szCs w:val="22"/>
-        </w:rPr>
-        <w:t>at</w:t>
-      </w:r>
-      <w:proofErr w:type="gramEnd"/>
-      <w:r>
-        <w:rPr>
-          <w:rFonts w:ascii="Monaco" w:hAnsi="Monaco" w:cs="Monaco"/>
-          <w:color w:val="FF0000"/>
-          <w:sz w:val="22"/>
-          <w:szCs w:val="22"/>
-        </w:rPr>
-        <w:t xml:space="preserve"> java.io.ObjectInputStream.readOrdinaryObject(</w:t>
-      </w:r>
-      <w:r>
-        <w:rPr>
-          <w:rFonts w:ascii="Monaco" w:hAnsi="Monaco" w:cs="Monaco"/>
-          <w:color w:val="0000FF"/>
-          <w:sz w:val="22"/>
-          <w:szCs w:val="22"/>
-          <w:u w:val="single"/>
-        </w:rPr>
-        <w:t>ObjectInputStream.java:1771</w:t>
-      </w:r>
-      <w:r>
-        <w:rPr>
-          <w:rFonts w:ascii="Monaco" w:hAnsi="Monaco" w:cs="Monaco"/>
-          <w:color w:val="FF0000"/>
-          <w:sz w:val="22"/>
-          <w:szCs w:val="22"/>
-        </w:rPr>
-        <w:t>)</w:t>
-      </w:r>
-    </w:p>
-    <w:p>
-      <w:pPr>
-        <w:widowControl w:val="0"/>
-        <w:autoSpaceDE w:val="0"/>
-        <w:autoSpaceDN w:val="0"/>
-        <w:adjustRightInd w:val="0"/>
-        <w:rPr>
-          <w:rFonts w:ascii="Monaco" w:hAnsi="Monaco" w:cs="Monaco"/>
-          <w:sz w:val="22"/>
-          <w:szCs w:val="22"/>
-        </w:rPr>
-      </w:pPr>
-      <w:r>
-        <w:rPr>
-          <w:rFonts w:ascii="Monaco" w:hAnsi="Monaco" w:cs="Monaco"/>
-          <w:color w:val="FF0000"/>
-          <w:sz w:val="22"/>
-          <w:szCs w:val="22"/>
-        </w:rPr>
-        <w:tab/>
-      </w:r>
-      <w:proofErr w:type="gramStart"/>
-      <w:r>
-        <w:rPr>
-          <w:rFonts w:ascii="Monaco" w:hAnsi="Monaco" w:cs="Monaco"/>
-          <w:color w:val="FF0000"/>
-          <w:sz w:val="22"/>
-          <w:szCs w:val="22"/>
-        </w:rPr>
-        <w:t>at</w:t>
-      </w:r>
-      <w:proofErr w:type="gramEnd"/>
-      <w:r>
-        <w:rPr>
-          <w:rFonts w:ascii="Monaco" w:hAnsi="Monaco" w:cs="Monaco"/>
-          <w:color w:val="FF0000"/>
-          <w:sz w:val="22"/>
-          <w:szCs w:val="22"/>
-        </w:rPr>
-        <w:t xml:space="preserve"> java.io.ObjectInputStream.readObject0(</w:t>
-      </w:r>
-      <w:r>
-        <w:rPr>
-          <w:rFonts w:ascii="Monaco" w:hAnsi="Monaco" w:cs="Monaco"/>
-          <w:color w:val="0000FF"/>
-          <w:sz w:val="22"/>
-          <w:szCs w:val="22"/>
-          <w:u w:val="single"/>
-        </w:rPr>
-        <w:t>ObjectInputStream.java:1350</w:t>
-      </w:r>
-      <w:r>
-        <w:rPr>
-          <w:rFonts w:ascii="Monaco" w:hAnsi="Monaco" w:cs="Monaco"/>
-          <w:color w:val="FF0000"/>
-          <w:sz w:val="22"/>
-          <w:szCs w:val="22"/>
-        </w:rPr>
-        <w:t>)</w:t>
-      </w:r>
-    </w:p>
-    <w:p>
-      <w:pPr>
-        <w:widowControl w:val="0"/>
-        <w:autoSpaceDE w:val="0"/>
-        <w:autoSpaceDN w:val="0"/>
-        <w:adjustRightInd w:val="0"/>
-        <w:rPr>
-          <w:rFonts w:ascii="Monaco" w:hAnsi="Monaco" w:cs="Monaco"/>
-          <w:sz w:val="22"/>
-          <w:szCs w:val="22"/>
-        </w:rPr>
-      </w:pPr>
-      <w:r>
-        <w:rPr>
-          <w:rFonts w:ascii="Monaco" w:hAnsi="Monaco" w:cs="Monaco"/>
-          <w:color w:val="FF0000"/>
-          <w:sz w:val="22"/>
-          <w:szCs w:val="22"/>
-        </w:rPr>
-        <w:tab/>
-      </w:r>
-      <w:proofErr w:type="gramStart"/>
-      <w:r>
-        <w:rPr>
-          <w:rFonts w:ascii="Monaco" w:hAnsi="Monaco" w:cs="Monaco"/>
-          <w:color w:val="FF0000"/>
-          <w:sz w:val="22"/>
-          <w:szCs w:val="22"/>
-        </w:rPr>
-        <w:t>at</w:t>
-      </w:r>
-      <w:proofErr w:type="gramEnd"/>
-      <w:r>
-        <w:rPr>
-          <w:rFonts w:ascii="Monaco" w:hAnsi="Monaco" w:cs="Monaco"/>
-          <w:color w:val="FF0000"/>
-          <w:sz w:val="22"/>
-          <w:szCs w:val="22"/>
-        </w:rPr>
         <w:t xml:space="preserve"> </w:t>
       </w:r>
       <w:proofErr w:type="spellStart"/>
@@ -6688,7 +7602,7 @@
           <w:sz w:val="22"/>
           <w:szCs w:val="22"/>
         </w:rPr>
-        <w:t>java.io.ObjectInputStream.readObject</w:t>
+        <w:t>sun.rmi.transport.StreamRemoteCall.executeCall</w:t>
       </w:r>
       <w:proofErr w:type="spellEnd"/>
       <w:r>
@@ -6699,67 +7613,6 @@
           <w:szCs w:val="22"/>
         </w:rPr>
         <w:t>(</w:t>
-      </w:r>
-      <w:r>
-        <w:rPr>
-          <w:rFonts w:ascii="Monaco" w:hAnsi="Monaco" w:cs="Monaco"/>
-          <w:color w:val="0000FF"/>
-          <w:sz w:val="22"/>
-          <w:szCs w:val="22"/>
-          <w:u w:val="single"/>
-        </w:rPr>
-        <w:t>ObjectInputStream.java:370</w:t>
-      </w:r>
-      <w:r>
-        <w:rPr>
-          <w:rFonts w:ascii="Monaco" w:hAnsi="Monaco" w:cs="Monaco"/>
-          <w:color w:val="FF0000"/>
-          <w:sz w:val="22"/>
-          <w:szCs w:val="22"/>
-        </w:rPr>
-        <w:t>)</w:t>
-      </w:r>
-    </w:p>
-    <w:p>
-      <w:pPr>
-        <w:widowControl w:val="0"/>
-        <w:autoSpaceDE w:val="0"/>
-        <w:autoSpaceDN w:val="0"/>
-        <w:adjustRightInd w:val="0"/>
-        <w:rPr>
-          <w:rFonts w:ascii="Monaco" w:hAnsi="Monaco" w:cs="Monaco"/>
-          <w:sz w:val="22"/>
-          <w:szCs w:val="22"/>
-        </w:rPr>
-      </w:pPr>
-      <w:r>
-        <w:rPr>
-          <w:rFonts w:ascii="Monaco" w:hAnsi="Monaco" w:cs="Monaco"/>
-          <w:color w:val="FF0000"/>
-          <w:sz w:val="22"/>
-          <w:szCs w:val="22"/>
-        </w:rPr>
-        <w:tab/>
-      </w:r>
-      <w:proofErr w:type="gramStart"/>
-      <w:r>
-        <w:rPr>
-          <w:rFonts w:ascii="Monaco" w:hAnsi="Monaco" w:cs="Monaco"/>
-          <w:color w:val="FF0000"/>
-          <w:sz w:val="22"/>
-          <w:szCs w:val="22"/>
-        </w:rPr>
-        <w:t>at</w:t>
-      </w:r>
-      <w:proofErr w:type="gramEnd"/>
-      <w:r>
-        <w:rPr>
-          <w:rFonts w:ascii="Monaco" w:hAnsi="Monaco" w:cs="Monaco"/>
-          <w:color w:val="FF0000"/>
-          <w:sz w:val="22"/>
-          <w:szCs w:val="22"/>
-        </w:rPr>
-        <w:t xml:space="preserve"> sun.rmi.transport.StreamRemoteCall.executeCall(</w:t>
       </w:r>
       <w:r>
         <w:rPr>
@@ -6806,6 +7659,1406 @@
     </w:p>
     <w:p/>
     <w:p/>
+    <w:p>
+      <w:r>
+        <w:t xml:space="preserve">Then the same error occurred when the client application was attempted to start despite having all necessary classes in the </w:t>
+      </w:r>
+      <w:proofErr w:type="spellStart"/>
+      <w:r>
+        <w:t>classpath</w:t>
+      </w:r>
+      <w:proofErr w:type="spellEnd"/>
+      <w:r>
+        <w:t xml:space="preserve"> of the server class:</w:t>
+      </w:r>
+    </w:p>
+    <w:p/>
+    <w:p>
+      <w:pPr>
+        <w:widowControl w:val="0"/>
+        <w:autoSpaceDE w:val="0"/>
+        <w:autoSpaceDN w:val="0"/>
+        <w:adjustRightInd w:val="0"/>
+        <w:rPr>
+          <w:rFonts w:ascii="Monaco" w:hAnsi="Monaco" w:cs="Monaco"/>
+          <w:sz w:val="22"/>
+          <w:szCs w:val="22"/>
+        </w:rPr>
+      </w:pPr>
+      <w:proofErr w:type="spellStart"/>
+      <w:r>
+        <w:rPr>
+          <w:rFonts w:ascii="Monaco" w:hAnsi="Monaco" w:cs="Monaco"/>
+          <w:color w:val="FF0000"/>
+          <w:sz w:val="22"/>
+          <w:szCs w:val="22"/>
+        </w:rPr>
+        <w:t>ComputePi</w:t>
+      </w:r>
+      <w:proofErr w:type="spellEnd"/>
+      <w:r>
+        <w:rPr>
+          <w:rFonts w:ascii="Monaco" w:hAnsi="Monaco" w:cs="Monaco"/>
+          <w:color w:val="FF0000"/>
+          <w:sz w:val="22"/>
+          <w:szCs w:val="22"/>
+        </w:rPr>
+        <w:t xml:space="preserve"> exception:</w:t>
+      </w:r>
+    </w:p>
+    <w:p>
+      <w:pPr>
+        <w:widowControl w:val="0"/>
+        <w:autoSpaceDE w:val="0"/>
+        <w:autoSpaceDN w:val="0"/>
+        <w:adjustRightInd w:val="0"/>
+        <w:rPr>
+          <w:rFonts w:ascii="Monaco" w:hAnsi="Monaco" w:cs="Monaco"/>
+          <w:sz w:val="22"/>
+          <w:szCs w:val="22"/>
+        </w:rPr>
+      </w:pPr>
+      <w:proofErr w:type="spellStart"/>
+      <w:proofErr w:type="gramStart"/>
+      <w:r>
+        <w:rPr>
+          <w:rFonts w:ascii="Monaco" w:hAnsi="Monaco" w:cs="Monaco"/>
+          <w:color w:val="0000FF"/>
+          <w:sz w:val="22"/>
+          <w:szCs w:val="22"/>
+          <w:u w:val="single"/>
+        </w:rPr>
+        <w:t>java.rmi.UnmarshalException</w:t>
+      </w:r>
+      <w:proofErr w:type="spellEnd"/>
+      <w:proofErr w:type="gramEnd"/>
+      <w:r>
+        <w:rPr>
+          <w:rFonts w:ascii="Monaco" w:hAnsi="Monaco" w:cs="Monaco"/>
+          <w:color w:val="FF0000"/>
+          <w:sz w:val="22"/>
+          <w:szCs w:val="22"/>
+        </w:rPr>
+        <w:t xml:space="preserve">: error </w:t>
+      </w:r>
+      <w:proofErr w:type="spellStart"/>
+      <w:r>
+        <w:rPr>
+          <w:rFonts w:ascii="Monaco" w:hAnsi="Monaco" w:cs="Monaco"/>
+          <w:color w:val="FF0000"/>
+          <w:sz w:val="22"/>
+          <w:szCs w:val="22"/>
+        </w:rPr>
+        <w:t>unmarshalling</w:t>
+      </w:r>
+      <w:proofErr w:type="spellEnd"/>
+      <w:r>
+        <w:rPr>
+          <w:rFonts w:ascii="Monaco" w:hAnsi="Monaco" w:cs="Monaco"/>
+          <w:color w:val="FF0000"/>
+          <w:sz w:val="22"/>
+          <w:szCs w:val="22"/>
+        </w:rPr>
+        <w:t xml:space="preserve"> return; nested exception is: </w:t>
+      </w:r>
+    </w:p>
+    <w:p>
+      <w:pPr>
+        <w:widowControl w:val="0"/>
+        <w:autoSpaceDE w:val="0"/>
+        <w:autoSpaceDN w:val="0"/>
+        <w:adjustRightInd w:val="0"/>
+        <w:rPr>
+          <w:rFonts w:ascii="Monaco" w:hAnsi="Monaco" w:cs="Monaco"/>
+          <w:sz w:val="22"/>
+          <w:szCs w:val="22"/>
+        </w:rPr>
+      </w:pPr>
+      <w:r>
+        <w:rPr>
+          <w:rFonts w:ascii="Monaco" w:hAnsi="Monaco" w:cs="Monaco"/>
+          <w:color w:val="FF0000"/>
+          <w:sz w:val="22"/>
+          <w:szCs w:val="22"/>
+        </w:rPr>
+        <w:tab/>
+      </w:r>
+      <w:proofErr w:type="spellStart"/>
+      <w:proofErr w:type="gramStart"/>
+      <w:r>
+        <w:rPr>
+          <w:rFonts w:ascii="Monaco" w:hAnsi="Monaco" w:cs="Monaco"/>
+          <w:color w:val="0000FF"/>
+          <w:sz w:val="22"/>
+          <w:szCs w:val="22"/>
+          <w:u w:val="single"/>
+        </w:rPr>
+        <w:t>java.net.MalformedURLException</w:t>
+      </w:r>
+      <w:proofErr w:type="spellEnd"/>
+      <w:proofErr w:type="gramEnd"/>
+      <w:r>
+        <w:rPr>
+          <w:rFonts w:ascii="Monaco" w:hAnsi="Monaco" w:cs="Monaco"/>
+          <w:color w:val="FF0000"/>
+          <w:sz w:val="22"/>
+          <w:szCs w:val="22"/>
+        </w:rPr>
+        <w:t>: no protocol: (file:/Users/tanvir/Documents/Developments/Workspace/RMITutorialFromOracle/RMISecurityInvestigation2ServerSide/thirdParty/compute.jar</w:t>
+      </w:r>
+    </w:p>
+    <w:p>
+      <w:pPr>
+        <w:widowControl w:val="0"/>
+        <w:autoSpaceDE w:val="0"/>
+        <w:autoSpaceDN w:val="0"/>
+        <w:adjustRightInd w:val="0"/>
+        <w:rPr>
+          <w:rFonts w:ascii="Monaco" w:hAnsi="Monaco" w:cs="Monaco"/>
+          <w:sz w:val="22"/>
+          <w:szCs w:val="22"/>
+        </w:rPr>
+      </w:pPr>
+      <w:r>
+        <w:rPr>
+          <w:rFonts w:ascii="Monaco" w:hAnsi="Monaco" w:cs="Monaco"/>
+          <w:color w:val="FF0000"/>
+          <w:sz w:val="22"/>
+          <w:szCs w:val="22"/>
+        </w:rPr>
+        <w:tab/>
+      </w:r>
+      <w:proofErr w:type="gramStart"/>
+      <w:r>
+        <w:rPr>
+          <w:rFonts w:ascii="Monaco" w:hAnsi="Monaco" w:cs="Monaco"/>
+          <w:color w:val="FF0000"/>
+          <w:sz w:val="22"/>
+          <w:szCs w:val="22"/>
+        </w:rPr>
+        <w:t>at</w:t>
+      </w:r>
+      <w:proofErr w:type="gramEnd"/>
+      <w:r>
+        <w:rPr>
+          <w:rFonts w:ascii="Monaco" w:hAnsi="Monaco" w:cs="Monaco"/>
+          <w:color w:val="FF0000"/>
+          <w:sz w:val="22"/>
+          <w:szCs w:val="22"/>
+        </w:rPr>
+        <w:t xml:space="preserve"> </w:t>
+      </w:r>
+      <w:proofErr w:type="spellStart"/>
+      <w:r>
+        <w:rPr>
+          <w:rFonts w:ascii="Monaco" w:hAnsi="Monaco" w:cs="Monaco"/>
+          <w:color w:val="FF0000"/>
+          <w:sz w:val="22"/>
+          <w:szCs w:val="22"/>
+        </w:rPr>
+        <w:t>sun.rmi.registry.RegistryImpl_Stub.lookup</w:t>
+      </w:r>
+      <w:proofErr w:type="spellEnd"/>
+      <w:r>
+        <w:rPr>
+          <w:rFonts w:ascii="Monaco" w:hAnsi="Monaco" w:cs="Monaco"/>
+          <w:color w:val="FF0000"/>
+          <w:sz w:val="22"/>
+          <w:szCs w:val="22"/>
+        </w:rPr>
+        <w:t>(Unknown Source)</w:t>
+      </w:r>
+    </w:p>
+    <w:p>
+      <w:pPr>
+        <w:widowControl w:val="0"/>
+        <w:autoSpaceDE w:val="0"/>
+        <w:autoSpaceDN w:val="0"/>
+        <w:adjustRightInd w:val="0"/>
+        <w:rPr>
+          <w:rFonts w:ascii="Monaco" w:hAnsi="Monaco" w:cs="Monaco"/>
+          <w:sz w:val="22"/>
+          <w:szCs w:val="22"/>
+        </w:rPr>
+      </w:pPr>
+      <w:r>
+        <w:rPr>
+          <w:rFonts w:ascii="Monaco" w:hAnsi="Monaco" w:cs="Monaco"/>
+          <w:color w:val="FF0000"/>
+          <w:sz w:val="22"/>
+          <w:szCs w:val="22"/>
+        </w:rPr>
+        <w:tab/>
+      </w:r>
+      <w:proofErr w:type="gramStart"/>
+      <w:r>
+        <w:rPr>
+          <w:rFonts w:ascii="Monaco" w:hAnsi="Monaco" w:cs="Monaco"/>
+          <w:color w:val="FF0000"/>
+          <w:sz w:val="22"/>
+          <w:szCs w:val="22"/>
+        </w:rPr>
+        <w:t>at</w:t>
+      </w:r>
+      <w:proofErr w:type="gramEnd"/>
+      <w:r>
+        <w:rPr>
+          <w:rFonts w:ascii="Monaco" w:hAnsi="Monaco" w:cs="Monaco"/>
+          <w:color w:val="FF0000"/>
+          <w:sz w:val="22"/>
+          <w:szCs w:val="22"/>
+        </w:rPr>
+        <w:t xml:space="preserve"> </w:t>
+      </w:r>
+      <w:proofErr w:type="spellStart"/>
+      <w:r>
+        <w:rPr>
+          <w:rFonts w:ascii="Monaco" w:hAnsi="Monaco" w:cs="Monaco"/>
+          <w:color w:val="FF0000"/>
+          <w:sz w:val="22"/>
+          <w:szCs w:val="22"/>
+        </w:rPr>
+        <w:t>client.ComputePi.main</w:t>
+      </w:r>
+      <w:proofErr w:type="spellEnd"/>
+      <w:r>
+        <w:rPr>
+          <w:rFonts w:ascii="Monaco" w:hAnsi="Monaco" w:cs="Monaco"/>
+          <w:color w:val="FF0000"/>
+          <w:sz w:val="22"/>
+          <w:szCs w:val="22"/>
+        </w:rPr>
+        <w:t>(</w:t>
+      </w:r>
+      <w:r>
+        <w:rPr>
+          <w:rFonts w:ascii="Monaco" w:hAnsi="Monaco" w:cs="Monaco"/>
+          <w:color w:val="0000FF"/>
+          <w:sz w:val="22"/>
+          <w:szCs w:val="22"/>
+          <w:u w:val="single"/>
+        </w:rPr>
+        <w:t>ComputePi.java:34</w:t>
+      </w:r>
+      <w:r>
+        <w:rPr>
+          <w:rFonts w:ascii="Monaco" w:hAnsi="Monaco" w:cs="Monaco"/>
+          <w:color w:val="FF0000"/>
+          <w:sz w:val="22"/>
+          <w:szCs w:val="22"/>
+        </w:rPr>
+        <w:t>)</w:t>
+      </w:r>
+    </w:p>
+    <w:p>
+      <w:pPr>
+        <w:widowControl w:val="0"/>
+        <w:autoSpaceDE w:val="0"/>
+        <w:autoSpaceDN w:val="0"/>
+        <w:adjustRightInd w:val="0"/>
+        <w:rPr>
+          <w:rFonts w:ascii="Monaco" w:hAnsi="Monaco" w:cs="Monaco"/>
+          <w:sz w:val="22"/>
+          <w:szCs w:val="22"/>
+        </w:rPr>
+      </w:pPr>
+      <w:r>
+        <w:rPr>
+          <w:rFonts w:ascii="Monaco" w:hAnsi="Monaco" w:cs="Monaco"/>
+          <w:color w:val="FF0000"/>
+          <w:sz w:val="22"/>
+          <w:szCs w:val="22"/>
+        </w:rPr>
+        <w:t xml:space="preserve">Caused by: </w:t>
+      </w:r>
+      <w:proofErr w:type="spellStart"/>
+      <w:r>
+        <w:rPr>
+          <w:rFonts w:ascii="Monaco" w:hAnsi="Monaco" w:cs="Monaco"/>
+          <w:color w:val="0000FF"/>
+          <w:sz w:val="22"/>
+          <w:szCs w:val="22"/>
+          <w:u w:val="single"/>
+        </w:rPr>
+        <w:t>java.net.MalformedURLException</w:t>
+      </w:r>
+      <w:proofErr w:type="spellEnd"/>
+      <w:r>
+        <w:rPr>
+          <w:rFonts w:ascii="Monaco" w:hAnsi="Monaco" w:cs="Monaco"/>
+          <w:color w:val="FF0000"/>
+          <w:sz w:val="22"/>
+          <w:szCs w:val="22"/>
+        </w:rPr>
+        <w:t>: no protocol: (file:/Users/tanvir/Documents/Developments/Workspace/RMITutorialFromOracle/RMISecurityInvestigation2ServerSide/thirdParty/compute.jar</w:t>
+      </w:r>
+    </w:p>
+    <w:p>
+      <w:pPr>
+        <w:widowControl w:val="0"/>
+        <w:autoSpaceDE w:val="0"/>
+        <w:autoSpaceDN w:val="0"/>
+        <w:adjustRightInd w:val="0"/>
+        <w:rPr>
+          <w:rFonts w:ascii="Monaco" w:hAnsi="Monaco" w:cs="Monaco"/>
+          <w:sz w:val="22"/>
+          <w:szCs w:val="22"/>
+        </w:rPr>
+      </w:pPr>
+      <w:r>
+        <w:rPr>
+          <w:rFonts w:ascii="Monaco" w:hAnsi="Monaco" w:cs="Monaco"/>
+          <w:color w:val="FF0000"/>
+          <w:sz w:val="22"/>
+          <w:szCs w:val="22"/>
+        </w:rPr>
+        <w:tab/>
+      </w:r>
+      <w:proofErr w:type="gramStart"/>
+      <w:r>
+        <w:rPr>
+          <w:rFonts w:ascii="Monaco" w:hAnsi="Monaco" w:cs="Monaco"/>
+          <w:color w:val="FF0000"/>
+          <w:sz w:val="22"/>
+          <w:szCs w:val="22"/>
+        </w:rPr>
+        <w:t>at</w:t>
+      </w:r>
+      <w:proofErr w:type="gramEnd"/>
+      <w:r>
+        <w:rPr>
+          <w:rFonts w:ascii="Monaco" w:hAnsi="Monaco" w:cs="Monaco"/>
+          <w:color w:val="FF0000"/>
+          <w:sz w:val="22"/>
+          <w:szCs w:val="22"/>
+        </w:rPr>
+        <w:t xml:space="preserve"> java.net.URL.&lt;</w:t>
+      </w:r>
+      <w:proofErr w:type="spellStart"/>
+      <w:r>
+        <w:rPr>
+          <w:rFonts w:ascii="Monaco" w:hAnsi="Monaco" w:cs="Monaco"/>
+          <w:color w:val="FF0000"/>
+          <w:sz w:val="22"/>
+          <w:szCs w:val="22"/>
+        </w:rPr>
+        <w:t>init</w:t>
+      </w:r>
+      <w:proofErr w:type="spellEnd"/>
+      <w:r>
+        <w:rPr>
+          <w:rFonts w:ascii="Monaco" w:hAnsi="Monaco" w:cs="Monaco"/>
+          <w:color w:val="FF0000"/>
+          <w:sz w:val="22"/>
+          <w:szCs w:val="22"/>
+        </w:rPr>
+        <w:t>&gt;(</w:t>
+      </w:r>
+      <w:r>
+        <w:rPr>
+          <w:rFonts w:ascii="Monaco" w:hAnsi="Monaco" w:cs="Monaco"/>
+          <w:color w:val="0000FF"/>
+          <w:sz w:val="22"/>
+          <w:szCs w:val="22"/>
+          <w:u w:val="single"/>
+        </w:rPr>
+        <w:t>URL.java:585</w:t>
+      </w:r>
+      <w:r>
+        <w:rPr>
+          <w:rFonts w:ascii="Monaco" w:hAnsi="Monaco" w:cs="Monaco"/>
+          <w:color w:val="FF0000"/>
+          <w:sz w:val="22"/>
+          <w:szCs w:val="22"/>
+        </w:rPr>
+        <w:t>)</w:t>
+      </w:r>
+    </w:p>
+    <w:p>
+      <w:pPr>
+        <w:widowControl w:val="0"/>
+        <w:autoSpaceDE w:val="0"/>
+        <w:autoSpaceDN w:val="0"/>
+        <w:adjustRightInd w:val="0"/>
+        <w:rPr>
+          <w:rFonts w:ascii="Monaco" w:hAnsi="Monaco" w:cs="Monaco"/>
+          <w:sz w:val="22"/>
+          <w:szCs w:val="22"/>
+        </w:rPr>
+      </w:pPr>
+      <w:r>
+        <w:rPr>
+          <w:rFonts w:ascii="Monaco" w:hAnsi="Monaco" w:cs="Monaco"/>
+          <w:color w:val="FF0000"/>
+          <w:sz w:val="22"/>
+          <w:szCs w:val="22"/>
+        </w:rPr>
+        <w:tab/>
+      </w:r>
+      <w:proofErr w:type="gramStart"/>
+      <w:r>
+        <w:rPr>
+          <w:rFonts w:ascii="Monaco" w:hAnsi="Monaco" w:cs="Monaco"/>
+          <w:color w:val="FF0000"/>
+          <w:sz w:val="22"/>
+          <w:szCs w:val="22"/>
+        </w:rPr>
+        <w:t>at</w:t>
+      </w:r>
+      <w:proofErr w:type="gramEnd"/>
+      <w:r>
+        <w:rPr>
+          <w:rFonts w:ascii="Monaco" w:hAnsi="Monaco" w:cs="Monaco"/>
+          <w:color w:val="FF0000"/>
+          <w:sz w:val="22"/>
+          <w:szCs w:val="22"/>
+        </w:rPr>
+        <w:t xml:space="preserve"> java.net.URL.&lt;</w:t>
+      </w:r>
+      <w:proofErr w:type="spellStart"/>
+      <w:r>
+        <w:rPr>
+          <w:rFonts w:ascii="Monaco" w:hAnsi="Monaco" w:cs="Monaco"/>
+          <w:color w:val="FF0000"/>
+          <w:sz w:val="22"/>
+          <w:szCs w:val="22"/>
+        </w:rPr>
+        <w:t>init</w:t>
+      </w:r>
+      <w:proofErr w:type="spellEnd"/>
+      <w:r>
+        <w:rPr>
+          <w:rFonts w:ascii="Monaco" w:hAnsi="Monaco" w:cs="Monaco"/>
+          <w:color w:val="FF0000"/>
+          <w:sz w:val="22"/>
+          <w:szCs w:val="22"/>
+        </w:rPr>
+        <w:t>&gt;(</w:t>
+      </w:r>
+      <w:r>
+        <w:rPr>
+          <w:rFonts w:ascii="Monaco" w:hAnsi="Monaco" w:cs="Monaco"/>
+          <w:color w:val="0000FF"/>
+          <w:sz w:val="22"/>
+          <w:szCs w:val="22"/>
+          <w:u w:val="single"/>
+        </w:rPr>
+        <w:t>URL.java:482</w:t>
+      </w:r>
+      <w:r>
+        <w:rPr>
+          <w:rFonts w:ascii="Monaco" w:hAnsi="Monaco" w:cs="Monaco"/>
+          <w:color w:val="FF0000"/>
+          <w:sz w:val="22"/>
+          <w:szCs w:val="22"/>
+        </w:rPr>
+        <w:t>)</w:t>
+      </w:r>
+    </w:p>
+    <w:p>
+      <w:pPr>
+        <w:widowControl w:val="0"/>
+        <w:autoSpaceDE w:val="0"/>
+        <w:autoSpaceDN w:val="0"/>
+        <w:adjustRightInd w:val="0"/>
+        <w:rPr>
+          <w:rFonts w:ascii="Monaco" w:hAnsi="Monaco" w:cs="Monaco"/>
+          <w:sz w:val="22"/>
+          <w:szCs w:val="22"/>
+        </w:rPr>
+      </w:pPr>
+      <w:r>
+        <w:rPr>
+          <w:rFonts w:ascii="Monaco" w:hAnsi="Monaco" w:cs="Monaco"/>
+          <w:color w:val="FF0000"/>
+          <w:sz w:val="22"/>
+          <w:szCs w:val="22"/>
+        </w:rPr>
+        <w:tab/>
+      </w:r>
+      <w:proofErr w:type="gramStart"/>
+      <w:r>
+        <w:rPr>
+          <w:rFonts w:ascii="Monaco" w:hAnsi="Monaco" w:cs="Monaco"/>
+          <w:color w:val="FF0000"/>
+          <w:sz w:val="22"/>
+          <w:szCs w:val="22"/>
+        </w:rPr>
+        <w:t>at</w:t>
+      </w:r>
+      <w:proofErr w:type="gramEnd"/>
+      <w:r>
+        <w:rPr>
+          <w:rFonts w:ascii="Monaco" w:hAnsi="Monaco" w:cs="Monaco"/>
+          <w:color w:val="FF0000"/>
+          <w:sz w:val="22"/>
+          <w:szCs w:val="22"/>
+        </w:rPr>
+        <w:t xml:space="preserve"> java.net.URL.&lt;</w:t>
+      </w:r>
+      <w:proofErr w:type="spellStart"/>
+      <w:r>
+        <w:rPr>
+          <w:rFonts w:ascii="Monaco" w:hAnsi="Monaco" w:cs="Monaco"/>
+          <w:color w:val="FF0000"/>
+          <w:sz w:val="22"/>
+          <w:szCs w:val="22"/>
+        </w:rPr>
+        <w:t>init</w:t>
+      </w:r>
+      <w:proofErr w:type="spellEnd"/>
+      <w:r>
+        <w:rPr>
+          <w:rFonts w:ascii="Monaco" w:hAnsi="Monaco" w:cs="Monaco"/>
+          <w:color w:val="FF0000"/>
+          <w:sz w:val="22"/>
+          <w:szCs w:val="22"/>
+        </w:rPr>
+        <w:t>&gt;(</w:t>
+      </w:r>
+      <w:r>
+        <w:rPr>
+          <w:rFonts w:ascii="Monaco" w:hAnsi="Monaco" w:cs="Monaco"/>
+          <w:color w:val="0000FF"/>
+          <w:sz w:val="22"/>
+          <w:szCs w:val="22"/>
+          <w:u w:val="single"/>
+        </w:rPr>
+        <w:t>URL.java:431</w:t>
+      </w:r>
+      <w:r>
+        <w:rPr>
+          <w:rFonts w:ascii="Monaco" w:hAnsi="Monaco" w:cs="Monaco"/>
+          <w:color w:val="FF0000"/>
+          <w:sz w:val="22"/>
+          <w:szCs w:val="22"/>
+        </w:rPr>
+        <w:t>)</w:t>
+      </w:r>
+    </w:p>
+    <w:p>
+      <w:pPr>
+        <w:widowControl w:val="0"/>
+        <w:autoSpaceDE w:val="0"/>
+        <w:autoSpaceDN w:val="0"/>
+        <w:adjustRightInd w:val="0"/>
+        <w:rPr>
+          <w:rFonts w:ascii="Monaco" w:hAnsi="Monaco" w:cs="Monaco"/>
+          <w:sz w:val="22"/>
+          <w:szCs w:val="22"/>
+        </w:rPr>
+      </w:pPr>
+      <w:r>
+        <w:rPr>
+          <w:rFonts w:ascii="Monaco" w:hAnsi="Monaco" w:cs="Monaco"/>
+          <w:color w:val="FF0000"/>
+          <w:sz w:val="22"/>
+          <w:szCs w:val="22"/>
+        </w:rPr>
+        <w:tab/>
+      </w:r>
+      <w:proofErr w:type="gramStart"/>
+      <w:r>
+        <w:rPr>
+          <w:rFonts w:ascii="Monaco" w:hAnsi="Monaco" w:cs="Monaco"/>
+          <w:color w:val="FF0000"/>
+          <w:sz w:val="22"/>
+          <w:szCs w:val="22"/>
+        </w:rPr>
+        <w:t>at</w:t>
+      </w:r>
+      <w:proofErr w:type="gramEnd"/>
+      <w:r>
+        <w:rPr>
+          <w:rFonts w:ascii="Monaco" w:hAnsi="Monaco" w:cs="Monaco"/>
+          <w:color w:val="FF0000"/>
+          <w:sz w:val="22"/>
+          <w:szCs w:val="22"/>
+        </w:rPr>
+        <w:t xml:space="preserve"> </w:t>
+      </w:r>
+      <w:proofErr w:type="spellStart"/>
+      <w:r>
+        <w:rPr>
+          <w:rFonts w:ascii="Monaco" w:hAnsi="Monaco" w:cs="Monaco"/>
+          <w:color w:val="FF0000"/>
+          <w:sz w:val="22"/>
+          <w:szCs w:val="22"/>
+        </w:rPr>
+        <w:t>sun.rmi.server.LoaderHandler.pathToURLs</w:t>
+      </w:r>
+      <w:proofErr w:type="spellEnd"/>
+      <w:r>
+        <w:rPr>
+          <w:rFonts w:ascii="Monaco" w:hAnsi="Monaco" w:cs="Monaco"/>
+          <w:color w:val="FF0000"/>
+          <w:sz w:val="22"/>
+          <w:szCs w:val="22"/>
+        </w:rPr>
+        <w:t>(</w:t>
+      </w:r>
+      <w:r>
+        <w:rPr>
+          <w:rFonts w:ascii="Monaco" w:hAnsi="Monaco" w:cs="Monaco"/>
+          <w:color w:val="0000FF"/>
+          <w:sz w:val="22"/>
+          <w:szCs w:val="22"/>
+          <w:u w:val="single"/>
+        </w:rPr>
+        <w:t>LoaderHandler.java:769</w:t>
+      </w:r>
+      <w:r>
+        <w:rPr>
+          <w:rFonts w:ascii="Monaco" w:hAnsi="Monaco" w:cs="Monaco"/>
+          <w:color w:val="FF0000"/>
+          <w:sz w:val="22"/>
+          <w:szCs w:val="22"/>
+        </w:rPr>
+        <w:t>)</w:t>
+      </w:r>
+    </w:p>
+    <w:p>
+      <w:pPr>
+        <w:widowControl w:val="0"/>
+        <w:autoSpaceDE w:val="0"/>
+        <w:autoSpaceDN w:val="0"/>
+        <w:adjustRightInd w:val="0"/>
+        <w:rPr>
+          <w:rFonts w:ascii="Monaco" w:hAnsi="Monaco" w:cs="Monaco"/>
+          <w:sz w:val="22"/>
+          <w:szCs w:val="22"/>
+        </w:rPr>
+      </w:pPr>
+      <w:r>
+        <w:rPr>
+          <w:rFonts w:ascii="Monaco" w:hAnsi="Monaco" w:cs="Monaco"/>
+          <w:color w:val="FF0000"/>
+          <w:sz w:val="22"/>
+          <w:szCs w:val="22"/>
+        </w:rPr>
+        <w:tab/>
+      </w:r>
+      <w:proofErr w:type="gramStart"/>
+      <w:r>
+        <w:rPr>
+          <w:rFonts w:ascii="Monaco" w:hAnsi="Monaco" w:cs="Monaco"/>
+          <w:color w:val="FF0000"/>
+          <w:sz w:val="22"/>
+          <w:szCs w:val="22"/>
+        </w:rPr>
+        <w:t>at</w:t>
+      </w:r>
+      <w:proofErr w:type="gramEnd"/>
+      <w:r>
+        <w:rPr>
+          <w:rFonts w:ascii="Monaco" w:hAnsi="Monaco" w:cs="Monaco"/>
+          <w:color w:val="FF0000"/>
+          <w:sz w:val="22"/>
+          <w:szCs w:val="22"/>
+        </w:rPr>
+        <w:t xml:space="preserve"> </w:t>
+      </w:r>
+      <w:proofErr w:type="spellStart"/>
+      <w:r>
+        <w:rPr>
+          <w:rFonts w:ascii="Monaco" w:hAnsi="Monaco" w:cs="Monaco"/>
+          <w:color w:val="FF0000"/>
+          <w:sz w:val="22"/>
+          <w:szCs w:val="22"/>
+        </w:rPr>
+        <w:t>sun.rmi.server.LoaderHandler.loadProxyClass</w:t>
+      </w:r>
+      <w:proofErr w:type="spellEnd"/>
+      <w:r>
+        <w:rPr>
+          <w:rFonts w:ascii="Monaco" w:hAnsi="Monaco" w:cs="Monaco"/>
+          <w:color w:val="FF0000"/>
+          <w:sz w:val="22"/>
+          <w:szCs w:val="22"/>
+        </w:rPr>
+        <w:t>(</w:t>
+      </w:r>
+      <w:r>
+        <w:rPr>
+          <w:rFonts w:ascii="Monaco" w:hAnsi="Monaco" w:cs="Monaco"/>
+          <w:color w:val="0000FF"/>
+          <w:sz w:val="22"/>
+          <w:szCs w:val="22"/>
+          <w:u w:val="single"/>
+        </w:rPr>
+        <w:t>LoaderHandler.java:527</w:t>
+      </w:r>
+      <w:r>
+        <w:rPr>
+          <w:rFonts w:ascii="Monaco" w:hAnsi="Monaco" w:cs="Monaco"/>
+          <w:color w:val="FF0000"/>
+          <w:sz w:val="22"/>
+          <w:szCs w:val="22"/>
+        </w:rPr>
+        <w:t>)</w:t>
+      </w:r>
+    </w:p>
+    <w:p>
+      <w:pPr>
+        <w:widowControl w:val="0"/>
+        <w:autoSpaceDE w:val="0"/>
+        <w:autoSpaceDN w:val="0"/>
+        <w:adjustRightInd w:val="0"/>
+        <w:rPr>
+          <w:rFonts w:ascii="Monaco" w:hAnsi="Monaco" w:cs="Monaco"/>
+          <w:sz w:val="22"/>
+          <w:szCs w:val="22"/>
+        </w:rPr>
+      </w:pPr>
+      <w:r>
+        <w:rPr>
+          <w:rFonts w:ascii="Monaco" w:hAnsi="Monaco" w:cs="Monaco"/>
+          <w:color w:val="FF0000"/>
+          <w:sz w:val="22"/>
+          <w:szCs w:val="22"/>
+        </w:rPr>
+        <w:tab/>
+      </w:r>
+      <w:proofErr w:type="gramStart"/>
+      <w:r>
+        <w:rPr>
+          <w:rFonts w:ascii="Monaco" w:hAnsi="Monaco" w:cs="Monaco"/>
+          <w:color w:val="FF0000"/>
+          <w:sz w:val="22"/>
+          <w:szCs w:val="22"/>
+        </w:rPr>
+        <w:t>at</w:t>
+      </w:r>
+      <w:proofErr w:type="gramEnd"/>
+      <w:r>
+        <w:rPr>
+          <w:rFonts w:ascii="Monaco" w:hAnsi="Monaco" w:cs="Monaco"/>
+          <w:color w:val="FF0000"/>
+          <w:sz w:val="22"/>
+          <w:szCs w:val="22"/>
+        </w:rPr>
+        <w:t xml:space="preserve"> java.rmi.server.RMIClassLoader$2.loadProxyClass(</w:t>
+      </w:r>
+      <w:r>
+        <w:rPr>
+          <w:rFonts w:ascii="Monaco" w:hAnsi="Monaco" w:cs="Monaco"/>
+          <w:color w:val="0000FF"/>
+          <w:sz w:val="22"/>
+          <w:szCs w:val="22"/>
+          <w:u w:val="single"/>
+        </w:rPr>
+        <w:t>RMIClassLoader.java:646</w:t>
+      </w:r>
+      <w:r>
+        <w:rPr>
+          <w:rFonts w:ascii="Monaco" w:hAnsi="Monaco" w:cs="Monaco"/>
+          <w:color w:val="FF0000"/>
+          <w:sz w:val="22"/>
+          <w:szCs w:val="22"/>
+        </w:rPr>
+        <w:t>)</w:t>
+      </w:r>
+    </w:p>
+    <w:p>
+      <w:pPr>
+        <w:widowControl w:val="0"/>
+        <w:autoSpaceDE w:val="0"/>
+        <w:autoSpaceDN w:val="0"/>
+        <w:adjustRightInd w:val="0"/>
+        <w:rPr>
+          <w:rFonts w:ascii="Monaco" w:hAnsi="Monaco" w:cs="Monaco"/>
+          <w:sz w:val="22"/>
+          <w:szCs w:val="22"/>
+        </w:rPr>
+      </w:pPr>
+      <w:r>
+        <w:rPr>
+          <w:rFonts w:ascii="Monaco" w:hAnsi="Monaco" w:cs="Monaco"/>
+          <w:color w:val="FF0000"/>
+          <w:sz w:val="22"/>
+          <w:szCs w:val="22"/>
+        </w:rPr>
+        <w:tab/>
+      </w:r>
+      <w:proofErr w:type="gramStart"/>
+      <w:r>
+        <w:rPr>
+          <w:rFonts w:ascii="Monaco" w:hAnsi="Monaco" w:cs="Monaco"/>
+          <w:color w:val="FF0000"/>
+          <w:sz w:val="22"/>
+          <w:szCs w:val="22"/>
+        </w:rPr>
+        <w:t>at</w:t>
+      </w:r>
+      <w:proofErr w:type="gramEnd"/>
+      <w:r>
+        <w:rPr>
+          <w:rFonts w:ascii="Monaco" w:hAnsi="Monaco" w:cs="Monaco"/>
+          <w:color w:val="FF0000"/>
+          <w:sz w:val="22"/>
+          <w:szCs w:val="22"/>
+        </w:rPr>
+        <w:t xml:space="preserve"> </w:t>
+      </w:r>
+      <w:proofErr w:type="spellStart"/>
+      <w:r>
+        <w:rPr>
+          <w:rFonts w:ascii="Monaco" w:hAnsi="Monaco" w:cs="Monaco"/>
+          <w:color w:val="FF0000"/>
+          <w:sz w:val="22"/>
+          <w:szCs w:val="22"/>
+        </w:rPr>
+        <w:t>java.rmi.server.RMIClassLoader.loadProxyClass</w:t>
+      </w:r>
+      <w:proofErr w:type="spellEnd"/>
+      <w:r>
+        <w:rPr>
+          <w:rFonts w:ascii="Monaco" w:hAnsi="Monaco" w:cs="Monaco"/>
+          <w:color w:val="FF0000"/>
+          <w:sz w:val="22"/>
+          <w:szCs w:val="22"/>
+        </w:rPr>
+        <w:t>(</w:t>
+      </w:r>
+      <w:r>
+        <w:rPr>
+          <w:rFonts w:ascii="Monaco" w:hAnsi="Monaco" w:cs="Monaco"/>
+          <w:color w:val="0000FF"/>
+          <w:sz w:val="22"/>
+          <w:szCs w:val="22"/>
+          <w:u w:val="single"/>
+        </w:rPr>
+        <w:t>RMIClassLoader.java:311</w:t>
+      </w:r>
+      <w:r>
+        <w:rPr>
+          <w:rFonts w:ascii="Monaco" w:hAnsi="Monaco" w:cs="Monaco"/>
+          <w:color w:val="FF0000"/>
+          <w:sz w:val="22"/>
+          <w:szCs w:val="22"/>
+        </w:rPr>
+        <w:t>)</w:t>
+      </w:r>
+    </w:p>
+    <w:p>
+      <w:pPr>
+        <w:widowControl w:val="0"/>
+        <w:autoSpaceDE w:val="0"/>
+        <w:autoSpaceDN w:val="0"/>
+        <w:adjustRightInd w:val="0"/>
+        <w:rPr>
+          <w:rFonts w:ascii="Monaco" w:hAnsi="Monaco" w:cs="Monaco"/>
+          <w:sz w:val="22"/>
+          <w:szCs w:val="22"/>
+        </w:rPr>
+      </w:pPr>
+      <w:r>
+        <w:rPr>
+          <w:rFonts w:ascii="Monaco" w:hAnsi="Monaco" w:cs="Monaco"/>
+          <w:color w:val="FF0000"/>
+          <w:sz w:val="22"/>
+          <w:szCs w:val="22"/>
+        </w:rPr>
+        <w:tab/>
+      </w:r>
+      <w:proofErr w:type="gramStart"/>
+      <w:r>
+        <w:rPr>
+          <w:rFonts w:ascii="Monaco" w:hAnsi="Monaco" w:cs="Monaco"/>
+          <w:color w:val="FF0000"/>
+          <w:sz w:val="22"/>
+          <w:szCs w:val="22"/>
+        </w:rPr>
+        <w:t>at</w:t>
+      </w:r>
+      <w:proofErr w:type="gramEnd"/>
+      <w:r>
+        <w:rPr>
+          <w:rFonts w:ascii="Monaco" w:hAnsi="Monaco" w:cs="Monaco"/>
+          <w:color w:val="FF0000"/>
+          <w:sz w:val="22"/>
+          <w:szCs w:val="22"/>
+        </w:rPr>
+        <w:t xml:space="preserve"> </w:t>
+      </w:r>
+      <w:proofErr w:type="spellStart"/>
+      <w:r>
+        <w:rPr>
+          <w:rFonts w:ascii="Monaco" w:hAnsi="Monaco" w:cs="Monaco"/>
+          <w:color w:val="FF0000"/>
+          <w:sz w:val="22"/>
+          <w:szCs w:val="22"/>
+        </w:rPr>
+        <w:t>sun.rmi.server.MarshalInputStream.resolveProxyClass</w:t>
+      </w:r>
+      <w:proofErr w:type="spellEnd"/>
+      <w:r>
+        <w:rPr>
+          <w:rFonts w:ascii="Monaco" w:hAnsi="Monaco" w:cs="Monaco"/>
+          <w:color w:val="FF0000"/>
+          <w:sz w:val="22"/>
+          <w:szCs w:val="22"/>
+        </w:rPr>
+        <w:t>(</w:t>
+      </w:r>
+      <w:r>
+        <w:rPr>
+          <w:rFonts w:ascii="Monaco" w:hAnsi="Monaco" w:cs="Monaco"/>
+          <w:color w:val="0000FF"/>
+          <w:sz w:val="22"/>
+          <w:szCs w:val="22"/>
+          <w:u w:val="single"/>
+        </w:rPr>
+        <w:t>MarshalInputStream.java:255</w:t>
+      </w:r>
+      <w:r>
+        <w:rPr>
+          <w:rFonts w:ascii="Monaco" w:hAnsi="Monaco" w:cs="Monaco"/>
+          <w:color w:val="FF0000"/>
+          <w:sz w:val="22"/>
+          <w:szCs w:val="22"/>
+        </w:rPr>
+        <w:t>)</w:t>
+      </w:r>
+    </w:p>
+    <w:p>
+      <w:pPr>
+        <w:widowControl w:val="0"/>
+        <w:autoSpaceDE w:val="0"/>
+        <w:autoSpaceDN w:val="0"/>
+        <w:adjustRightInd w:val="0"/>
+        <w:rPr>
+          <w:rFonts w:ascii="Monaco" w:hAnsi="Monaco" w:cs="Monaco"/>
+          <w:sz w:val="22"/>
+          <w:szCs w:val="22"/>
+        </w:rPr>
+      </w:pPr>
+      <w:r>
+        <w:rPr>
+          <w:rFonts w:ascii="Monaco" w:hAnsi="Monaco" w:cs="Monaco"/>
+          <w:color w:val="FF0000"/>
+          <w:sz w:val="22"/>
+          <w:szCs w:val="22"/>
+        </w:rPr>
+        <w:tab/>
+      </w:r>
+      <w:proofErr w:type="gramStart"/>
+      <w:r>
+        <w:rPr>
+          <w:rFonts w:ascii="Monaco" w:hAnsi="Monaco" w:cs="Monaco"/>
+          <w:color w:val="FF0000"/>
+          <w:sz w:val="22"/>
+          <w:szCs w:val="22"/>
+        </w:rPr>
+        <w:t>at</w:t>
+      </w:r>
+      <w:proofErr w:type="gramEnd"/>
+      <w:r>
+        <w:rPr>
+          <w:rFonts w:ascii="Monaco" w:hAnsi="Monaco" w:cs="Monaco"/>
+          <w:color w:val="FF0000"/>
+          <w:sz w:val="22"/>
+          <w:szCs w:val="22"/>
+        </w:rPr>
+        <w:t xml:space="preserve"> </w:t>
+      </w:r>
+      <w:proofErr w:type="spellStart"/>
+      <w:r>
+        <w:rPr>
+          <w:rFonts w:ascii="Monaco" w:hAnsi="Monaco" w:cs="Monaco"/>
+          <w:color w:val="FF0000"/>
+          <w:sz w:val="22"/>
+          <w:szCs w:val="22"/>
+        </w:rPr>
+        <w:t>java.io.ObjectInputStream.readProxyDesc</w:t>
+      </w:r>
+      <w:proofErr w:type="spellEnd"/>
+      <w:r>
+        <w:rPr>
+          <w:rFonts w:ascii="Monaco" w:hAnsi="Monaco" w:cs="Monaco"/>
+          <w:color w:val="FF0000"/>
+          <w:sz w:val="22"/>
+          <w:szCs w:val="22"/>
+        </w:rPr>
+        <w:t>(</w:t>
+      </w:r>
+      <w:r>
+        <w:rPr>
+          <w:rFonts w:ascii="Monaco" w:hAnsi="Monaco" w:cs="Monaco"/>
+          <w:color w:val="0000FF"/>
+          <w:sz w:val="22"/>
+          <w:szCs w:val="22"/>
+          <w:u w:val="single"/>
+        </w:rPr>
+        <w:t>ObjectInputStream.java:1558</w:t>
+      </w:r>
+      <w:r>
+        <w:rPr>
+          <w:rFonts w:ascii="Monaco" w:hAnsi="Monaco" w:cs="Monaco"/>
+          <w:color w:val="FF0000"/>
+          <w:sz w:val="22"/>
+          <w:szCs w:val="22"/>
+        </w:rPr>
+        <w:t>)</w:t>
+      </w:r>
+    </w:p>
+    <w:p>
+      <w:pPr>
+        <w:widowControl w:val="0"/>
+        <w:autoSpaceDE w:val="0"/>
+        <w:autoSpaceDN w:val="0"/>
+        <w:adjustRightInd w:val="0"/>
+        <w:rPr>
+          <w:rFonts w:ascii="Monaco" w:hAnsi="Monaco" w:cs="Monaco"/>
+          <w:sz w:val="22"/>
+          <w:szCs w:val="22"/>
+        </w:rPr>
+      </w:pPr>
+      <w:r>
+        <w:rPr>
+          <w:rFonts w:ascii="Monaco" w:hAnsi="Monaco" w:cs="Monaco"/>
+          <w:color w:val="FF0000"/>
+          <w:sz w:val="22"/>
+          <w:szCs w:val="22"/>
+        </w:rPr>
+        <w:tab/>
+      </w:r>
+      <w:proofErr w:type="gramStart"/>
+      <w:r>
+        <w:rPr>
+          <w:rFonts w:ascii="Monaco" w:hAnsi="Monaco" w:cs="Monaco"/>
+          <w:color w:val="FF0000"/>
+          <w:sz w:val="22"/>
+          <w:szCs w:val="22"/>
+        </w:rPr>
+        <w:t>at</w:t>
+      </w:r>
+      <w:proofErr w:type="gramEnd"/>
+      <w:r>
+        <w:rPr>
+          <w:rFonts w:ascii="Monaco" w:hAnsi="Monaco" w:cs="Monaco"/>
+          <w:color w:val="FF0000"/>
+          <w:sz w:val="22"/>
+          <w:szCs w:val="22"/>
+        </w:rPr>
+        <w:t xml:space="preserve"> </w:t>
+      </w:r>
+      <w:proofErr w:type="spellStart"/>
+      <w:r>
+        <w:rPr>
+          <w:rFonts w:ascii="Monaco" w:hAnsi="Monaco" w:cs="Monaco"/>
+          <w:color w:val="FF0000"/>
+          <w:sz w:val="22"/>
+          <w:szCs w:val="22"/>
+        </w:rPr>
+        <w:t>java.io.ObjectInputStream.readClassDesc</w:t>
+      </w:r>
+      <w:proofErr w:type="spellEnd"/>
+      <w:r>
+        <w:rPr>
+          <w:rFonts w:ascii="Monaco" w:hAnsi="Monaco" w:cs="Monaco"/>
+          <w:color w:val="FF0000"/>
+          <w:sz w:val="22"/>
+          <w:szCs w:val="22"/>
+        </w:rPr>
+        <w:t>(</w:t>
+      </w:r>
+      <w:r>
+        <w:rPr>
+          <w:rFonts w:ascii="Monaco" w:hAnsi="Monaco" w:cs="Monaco"/>
+          <w:color w:val="0000FF"/>
+          <w:sz w:val="22"/>
+          <w:szCs w:val="22"/>
+          <w:u w:val="single"/>
+        </w:rPr>
+        <w:t>ObjectInputStream.java:1514</w:t>
+      </w:r>
+      <w:r>
+        <w:rPr>
+          <w:rFonts w:ascii="Monaco" w:hAnsi="Monaco" w:cs="Monaco"/>
+          <w:color w:val="FF0000"/>
+          <w:sz w:val="22"/>
+          <w:szCs w:val="22"/>
+        </w:rPr>
+        <w:t>)</w:t>
+      </w:r>
+    </w:p>
+    <w:p>
+      <w:pPr>
+        <w:widowControl w:val="0"/>
+        <w:autoSpaceDE w:val="0"/>
+        <w:autoSpaceDN w:val="0"/>
+        <w:adjustRightInd w:val="0"/>
+        <w:rPr>
+          <w:rFonts w:ascii="Monaco" w:hAnsi="Monaco" w:cs="Monaco"/>
+          <w:sz w:val="22"/>
+          <w:szCs w:val="22"/>
+        </w:rPr>
+      </w:pPr>
+      <w:r>
+        <w:rPr>
+          <w:rFonts w:ascii="Monaco" w:hAnsi="Monaco" w:cs="Monaco"/>
+          <w:color w:val="FF0000"/>
+          <w:sz w:val="22"/>
+          <w:szCs w:val="22"/>
+        </w:rPr>
+        <w:tab/>
+      </w:r>
+      <w:proofErr w:type="gramStart"/>
+      <w:r>
+        <w:rPr>
+          <w:rFonts w:ascii="Monaco" w:hAnsi="Monaco" w:cs="Monaco"/>
+          <w:color w:val="FF0000"/>
+          <w:sz w:val="22"/>
+          <w:szCs w:val="22"/>
+        </w:rPr>
+        <w:t>at</w:t>
+      </w:r>
+      <w:proofErr w:type="gramEnd"/>
+      <w:r>
+        <w:rPr>
+          <w:rFonts w:ascii="Monaco" w:hAnsi="Monaco" w:cs="Monaco"/>
+          <w:color w:val="FF0000"/>
+          <w:sz w:val="22"/>
+          <w:szCs w:val="22"/>
+        </w:rPr>
+        <w:t xml:space="preserve"> </w:t>
+      </w:r>
+      <w:proofErr w:type="spellStart"/>
+      <w:r>
+        <w:rPr>
+          <w:rFonts w:ascii="Monaco" w:hAnsi="Monaco" w:cs="Monaco"/>
+          <w:color w:val="FF0000"/>
+          <w:sz w:val="22"/>
+          <w:szCs w:val="22"/>
+        </w:rPr>
+        <w:t>java.io.ObjectInputStream.readOrdinaryObject</w:t>
+      </w:r>
+      <w:proofErr w:type="spellEnd"/>
+      <w:r>
+        <w:rPr>
+          <w:rFonts w:ascii="Monaco" w:hAnsi="Monaco" w:cs="Monaco"/>
+          <w:color w:val="FF0000"/>
+          <w:sz w:val="22"/>
+          <w:szCs w:val="22"/>
+        </w:rPr>
+        <w:t>(</w:t>
+      </w:r>
+      <w:r>
+        <w:rPr>
+          <w:rFonts w:ascii="Monaco" w:hAnsi="Monaco" w:cs="Monaco"/>
+          <w:color w:val="0000FF"/>
+          <w:sz w:val="22"/>
+          <w:szCs w:val="22"/>
+          <w:u w:val="single"/>
+        </w:rPr>
+        <w:t>ObjectInputStream.java:1771</w:t>
+      </w:r>
+      <w:r>
+        <w:rPr>
+          <w:rFonts w:ascii="Monaco" w:hAnsi="Monaco" w:cs="Monaco"/>
+          <w:color w:val="FF0000"/>
+          <w:sz w:val="22"/>
+          <w:szCs w:val="22"/>
+        </w:rPr>
+        <w:t>)</w:t>
+      </w:r>
+    </w:p>
+    <w:p>
+      <w:pPr>
+        <w:widowControl w:val="0"/>
+        <w:autoSpaceDE w:val="0"/>
+        <w:autoSpaceDN w:val="0"/>
+        <w:adjustRightInd w:val="0"/>
+        <w:rPr>
+          <w:rFonts w:ascii="Monaco" w:hAnsi="Monaco" w:cs="Monaco"/>
+          <w:sz w:val="22"/>
+          <w:szCs w:val="22"/>
+        </w:rPr>
+      </w:pPr>
+      <w:r>
+        <w:rPr>
+          <w:rFonts w:ascii="Monaco" w:hAnsi="Monaco" w:cs="Monaco"/>
+          <w:color w:val="FF0000"/>
+          <w:sz w:val="22"/>
+          <w:szCs w:val="22"/>
+        </w:rPr>
+        <w:tab/>
+      </w:r>
+      <w:proofErr w:type="gramStart"/>
+      <w:r>
+        <w:rPr>
+          <w:rFonts w:ascii="Monaco" w:hAnsi="Monaco" w:cs="Monaco"/>
+          <w:color w:val="FF0000"/>
+          <w:sz w:val="22"/>
+          <w:szCs w:val="22"/>
+        </w:rPr>
+        <w:t>at</w:t>
+      </w:r>
+      <w:proofErr w:type="gramEnd"/>
+      <w:r>
+        <w:rPr>
+          <w:rFonts w:ascii="Monaco" w:hAnsi="Monaco" w:cs="Monaco"/>
+          <w:color w:val="FF0000"/>
+          <w:sz w:val="22"/>
+          <w:szCs w:val="22"/>
+        </w:rPr>
+        <w:t xml:space="preserve"> java.io.ObjectInputStream.readObject0(</w:t>
+      </w:r>
+      <w:r>
+        <w:rPr>
+          <w:rFonts w:ascii="Monaco" w:hAnsi="Monaco" w:cs="Monaco"/>
+          <w:color w:val="0000FF"/>
+          <w:sz w:val="22"/>
+          <w:szCs w:val="22"/>
+          <w:u w:val="single"/>
+        </w:rPr>
+        <w:t>ObjectInputStream.java:1350</w:t>
+      </w:r>
+      <w:r>
+        <w:rPr>
+          <w:rFonts w:ascii="Monaco" w:hAnsi="Monaco" w:cs="Monaco"/>
+          <w:color w:val="FF0000"/>
+          <w:sz w:val="22"/>
+          <w:szCs w:val="22"/>
+        </w:rPr>
+        <w:t>)</w:t>
+      </w:r>
+    </w:p>
+    <w:p>
+      <w:pPr>
+        <w:widowControl w:val="0"/>
+        <w:autoSpaceDE w:val="0"/>
+        <w:autoSpaceDN w:val="0"/>
+        <w:adjustRightInd w:val="0"/>
+        <w:rPr>
+          <w:rFonts w:ascii="Monaco" w:hAnsi="Monaco" w:cs="Monaco"/>
+          <w:sz w:val="22"/>
+          <w:szCs w:val="22"/>
+        </w:rPr>
+      </w:pPr>
+      <w:r>
+        <w:rPr>
+          <w:rFonts w:ascii="Monaco" w:hAnsi="Monaco" w:cs="Monaco"/>
+          <w:color w:val="FF0000"/>
+          <w:sz w:val="22"/>
+          <w:szCs w:val="22"/>
+        </w:rPr>
+        <w:tab/>
+      </w:r>
+      <w:proofErr w:type="gramStart"/>
+      <w:r>
+        <w:rPr>
+          <w:rFonts w:ascii="Monaco" w:hAnsi="Monaco" w:cs="Monaco"/>
+          <w:color w:val="FF0000"/>
+          <w:sz w:val="22"/>
+          <w:szCs w:val="22"/>
+        </w:rPr>
+        <w:t>at</w:t>
+      </w:r>
+      <w:proofErr w:type="gramEnd"/>
+      <w:r>
+        <w:rPr>
+          <w:rFonts w:ascii="Monaco" w:hAnsi="Monaco" w:cs="Monaco"/>
+          <w:color w:val="FF0000"/>
+          <w:sz w:val="22"/>
+          <w:szCs w:val="22"/>
+        </w:rPr>
+        <w:t xml:space="preserve"> </w:t>
+      </w:r>
+      <w:proofErr w:type="spellStart"/>
+      <w:r>
+        <w:rPr>
+          <w:rFonts w:ascii="Monaco" w:hAnsi="Monaco" w:cs="Monaco"/>
+          <w:color w:val="FF0000"/>
+          <w:sz w:val="22"/>
+          <w:szCs w:val="22"/>
+        </w:rPr>
+        <w:t>java.io.ObjectInputStream.readObject</w:t>
+      </w:r>
+      <w:proofErr w:type="spellEnd"/>
+      <w:r>
+        <w:rPr>
+          <w:rFonts w:ascii="Monaco" w:hAnsi="Monaco" w:cs="Monaco"/>
+          <w:color w:val="FF0000"/>
+          <w:sz w:val="22"/>
+          <w:szCs w:val="22"/>
+        </w:rPr>
+        <w:t>(</w:t>
+      </w:r>
+      <w:r>
+        <w:rPr>
+          <w:rFonts w:ascii="Monaco" w:hAnsi="Monaco" w:cs="Monaco"/>
+          <w:color w:val="0000FF"/>
+          <w:sz w:val="22"/>
+          <w:szCs w:val="22"/>
+          <w:u w:val="single"/>
+        </w:rPr>
+        <w:t>ObjectInputStream.java:370</w:t>
+      </w:r>
+      <w:r>
+        <w:rPr>
+          <w:rFonts w:ascii="Monaco" w:hAnsi="Monaco" w:cs="Monaco"/>
+          <w:color w:val="FF0000"/>
+          <w:sz w:val="22"/>
+          <w:szCs w:val="22"/>
+        </w:rPr>
+        <w:t>)</w:t>
+      </w:r>
+    </w:p>
+    <w:p>
+      <w:pPr>
+        <w:widowControl w:val="0"/>
+        <w:autoSpaceDE w:val="0"/>
+        <w:autoSpaceDN w:val="0"/>
+        <w:adjustRightInd w:val="0"/>
+        <w:rPr>
+          <w:rFonts w:ascii="Monaco" w:hAnsi="Monaco" w:cs="Monaco"/>
+          <w:sz w:val="22"/>
+          <w:szCs w:val="22"/>
+        </w:rPr>
+      </w:pPr>
+      <w:r>
+        <w:rPr>
+          <w:rFonts w:ascii="Monaco" w:hAnsi="Monaco" w:cs="Monaco"/>
+          <w:color w:val="FF0000"/>
+          <w:sz w:val="22"/>
+          <w:szCs w:val="22"/>
+        </w:rPr>
+        <w:tab/>
+        <w:t>... 2 more</w:t>
+      </w:r>
+    </w:p>
+    <w:p/>
+    <w:p>
+      <w:r>
+        <w:t xml:space="preserve">This turned out to </w:t>
+      </w:r>
+      <w:r>
+        <w:t>have</w:t>
+      </w:r>
+      <w:bookmarkStart w:id="0" w:name="_GoBack"/>
+      <w:bookmarkEnd w:id="0"/>
+      <w:r>
+        <w:t xml:space="preserve"> caused due to setting the </w:t>
+      </w:r>
+      <w:proofErr w:type="spellStart"/>
+      <w:r>
+        <w:t>CodeBaseOnly</w:t>
+      </w:r>
+      <w:proofErr w:type="spellEnd"/>
+      <w:r>
+        <w:t xml:space="preserve"> configuration (same as on the server side) on the client </w:t>
+      </w:r>
+      <w:proofErr w:type="gramStart"/>
+      <w:r>
+        <w:t>side which</w:t>
+      </w:r>
+      <w:proofErr w:type="gramEnd"/>
+      <w:r>
+        <w:t xml:space="preserve"> is still unexplained and took a huge amount of time to resolve.</w:t>
+      </w:r>
+    </w:p>
     <w:sectPr>
       <w:pgSz w:w="15840" w:h="12240" w:orient="landscape"/>
       <w:pgMar w:top="1800" w:right="1440" w:bottom="1800" w:left="1440" w:header="720" w:footer="720" w:gutter="0"/>
@@ -6817,7 +9070,7 @@
 </file>
 
 <file path=word/styles.xml><?xml version="1.0" encoding="utf-8"?>
-<w:styles xmlns:r="http://schemas.openxmlformats.org/officeDocument/2006/relationships" xmlns:w="http://schemas.openxmlformats.org/wordprocessingml/2006/main">
+<w:styles xmlns:mc="http://schemas.openxmlformats.org/markup-compatibility/2006" xmlns:r="http://schemas.openxmlformats.org/officeDocument/2006/relationships" xmlns:w="http://schemas.openxmlformats.org/wordprocessingml/2006/main" xmlns:w14="http://schemas.microsoft.com/office/word/2010/wordml" mc:Ignorable="w14">
   <w:docDefaults>
     <w:rPrDefault>
       <w:rPr>
@@ -6829,7 +9082,7 @@
     </w:rPrDefault>
     <w:pPrDefault/>
   </w:docDefaults>
-  <w:latentStyles w:defLockedState="0" w:defUIPriority="99" w:defSemiHidden="1" w:defUnhideWhenUsed="1" w:defQFormat="0" w:count="267">
+  <w:latentStyles w:defLockedState="0" w:defUIPriority="99" w:defSemiHidden="1" w:defUnhideWhenUsed="1" w:defQFormat="0" w:count="276">
     <w:lsdException w:name="Normal" w:semiHidden="0" w:uiPriority="0" w:unhideWhenUsed="0" w:qFormat="1"/>
     <w:lsdException w:name="heading 1" w:semiHidden="0" w:uiPriority="9" w:unhideWhenUsed="0" w:qFormat="1"/>
     <w:lsdException w:name="heading 2" w:uiPriority="9" w:qFormat="1"/>
@@ -6971,7 +9224,6 @@
   <w:style w:type="paragraph" w:default="1" w:styleId="Normal">
     <w:name w:val="Normal"/>
     <w:qFormat/>
-    <w:rsid w:val="002D7F79"/>
   </w:style>
   <w:style w:type="character" w:default="1" w:styleId="DefaultParagraphFont">
     <w:name w:val="Default Paragraph Font"/>
@@ -6984,7 +9236,6 @@
     <w:uiPriority w:val="99"/>
     <w:semiHidden/>
     <w:unhideWhenUsed/>
-    <w:qFormat/>
     <w:tblPr>
       <w:tblInd w:w="0" w:type="dxa"/>
       <w:tblCellMar>
@@ -7537,7 +9788,7 @@
 </file>
 
 <file path=customXml/itemProps1.xml><?xml version="1.0" encoding="utf-8"?>
-<ds:datastoreItem xmlns:ds="http://schemas.openxmlformats.org/officeDocument/2006/customXml" ds:itemID="{2127161B-0295-CA49-9C50-AD682468BD55}">
+<ds:datastoreItem xmlns:ds="http://schemas.openxmlformats.org/officeDocument/2006/customXml" ds:itemID="{7176FD3F-BA19-424F-BDD2-BDDE81A46275}">
   <ds:schemaRefs>
     <ds:schemaRef ds:uri="http://schemas.openxmlformats.org/officeDocument/2006/bibliography"/>
   </ds:schemaRefs>

</xml_diff>